<commit_message>
docs: Update weekly report with fixed cell coloring
</commit_message>
<xml_diff>
--- a/CTI_Weekly_Report_2026-02-05.docx
+++ b/CTI_Weekly_Report_2026-02-05.docx
@@ -702,6 +702,12 @@
           <w:tcPr>
             <w:tcW w:type="dxa" w:w="1680"/>
             <w:shd w:fill="FFFFFF" w:val="solid" w:color="auto"/>
+            <w:tcBorders>
+              <w:top w:val="single" w:sz="4" w:space="0" w:color="606060"/>
+              <w:bottom w:val="single" w:sz="4" w:space="0" w:color="606060"/>
+              <w:left w:val="single" w:sz="4" w:space="0" w:color="606060"/>
+              <w:right w:val="single" w:sz="4" w:space="0" w:color="606060"/>
+            </w:tcBorders>
           </w:tcPr>
           <w:p>
             <w:r>
@@ -717,6 +723,12 @@
           <w:tcPr>
             <w:tcW w:type="dxa" w:w="1680"/>
             <w:shd w:fill="FFFFFF" w:val="solid" w:color="auto"/>
+            <w:tcBorders>
+              <w:top w:val="single" w:sz="4" w:space="0" w:color="606060"/>
+              <w:bottom w:val="single" w:sz="4" w:space="0" w:color="606060"/>
+              <w:left w:val="single" w:sz="4" w:space="0" w:color="606060"/>
+              <w:right w:val="single" w:sz="4" w:space="0" w:color="606060"/>
+            </w:tcBorders>
           </w:tcPr>
           <w:p>
             <w:r>
@@ -732,6 +744,12 @@
           <w:tcPr>
             <w:tcW w:type="dxa" w:w="1680"/>
             <w:shd w:fill="FFFFFF" w:val="solid" w:color="auto"/>
+            <w:tcBorders>
+              <w:top w:val="single" w:sz="4" w:space="0" w:color="606060"/>
+              <w:bottom w:val="single" w:sz="4" w:space="0" w:color="606060"/>
+              <w:left w:val="single" w:sz="4" w:space="0" w:color="606060"/>
+              <w:right w:val="single" w:sz="4" w:space="0" w:color="606060"/>
+            </w:tcBorders>
           </w:tcPr>
           <w:p>
             <w:r>
@@ -746,12 +764,18 @@
         <w:tc>
           <w:tcPr>
             <w:tcW w:type="dxa" w:w="1680"/>
-            <w:shd w:fill="FFFFFF" w:val="solid" w:color="auto"/>
+            <w:shd w:fill="483135" w:val="solid" w:color="auto"/>
+            <w:tcBorders>
+              <w:top w:val="single" w:sz="4" w:space="0" w:color="606060"/>
+              <w:bottom w:val="single" w:sz="4" w:space="0" w:color="606060"/>
+              <w:left w:val="single" w:sz="4" w:space="0" w:color="606060"/>
+              <w:right w:val="single" w:sz="4" w:space="0" w:color="606060"/>
+            </w:tcBorders>
           </w:tcPr>
           <w:p>
             <w:r>
               <w:rPr>
-                <w:color w:val="000000"/>
+                <w:color w:val="E88888"/>
                 <w:sz w:val="18"/>
               </w:rPr>
               <w:t>APT41</w:t>
@@ -761,14 +785,19 @@
         <w:tc>
           <w:tcPr>
             <w:tcW w:type="dxa" w:w="1680"/>
-            <w:shd w:fill="FFFFFF" w:val="solid" w:color="auto"/>
+            <w:shd w:fill="483135" w:val="solid" w:color="auto"/>
+            <w:tcBorders>
+              <w:top w:val="single" w:sz="4" w:space="0" w:color="606060"/>
+              <w:bottom w:val="single" w:sz="4" w:space="0" w:color="606060"/>
+              <w:left w:val="single" w:sz="4" w:space="0" w:color="606060"/>
+              <w:right w:val="single" w:sz="4" w:space="0" w:color="606060"/>
+            </w:tcBorders>
           </w:tcPr>
           <w:p>
             <w:r>
               <w:rPr>
-                <w:rFonts w:ascii="Arial" w:hAnsi="Arial"/>
                 <w:b/>
-                <w:color w:val="FF0000"/>
+                <w:color w:val="E88888"/>
                 <w:sz w:val="18"/>
               </w:rPr>
               <w:t>CRITICAL</w:t>
@@ -779,11 +808,16 @@
           <w:tcPr>
             <w:tcW w:type="dxa" w:w="1680"/>
             <w:shd w:fill="FFFFFF" w:val="solid" w:color="auto"/>
+            <w:tcBorders>
+              <w:top w:val="single" w:sz="4" w:space="0" w:color="606060"/>
+              <w:bottom w:val="single" w:sz="4" w:space="0" w:color="606060"/>
+              <w:left w:val="single" w:sz="4" w:space="0" w:color="606060"/>
+              <w:right w:val="single" w:sz="4" w:space="0" w:color="606060"/>
+            </w:tcBorders>
           </w:tcPr>
           <w:p>
             <w:r>
               <w:rPr>
-                <w:color w:val="000000"/>
                 <w:sz w:val="18"/>
               </w:rPr>
               <w:t>1</w:t>
@@ -796,6 +830,12 @@
           <w:tcPr>
             <w:tcW w:type="dxa" w:w="1680"/>
             <w:shd w:fill="FFFFFF" w:val="solid" w:color="auto"/>
+            <w:tcBorders>
+              <w:top w:val="single" w:sz="4" w:space="0" w:color="606060"/>
+              <w:bottom w:val="single" w:sz="4" w:space="0" w:color="606060"/>
+              <w:left w:val="single" w:sz="4" w:space="0" w:color="606060"/>
+              <w:right w:val="single" w:sz="4" w:space="0" w:color="606060"/>
+            </w:tcBorders>
           </w:tcPr>
           <w:p>
             <w:r>
@@ -811,6 +851,12 @@
           <w:tcPr>
             <w:tcW w:type="dxa" w:w="1680"/>
             <w:shd w:fill="FFFFFF" w:val="solid" w:color="auto"/>
+            <w:tcBorders>
+              <w:top w:val="single" w:sz="4" w:space="0" w:color="606060"/>
+              <w:bottom w:val="single" w:sz="4" w:space="0" w:color="606060"/>
+              <w:left w:val="single" w:sz="4" w:space="0" w:color="606060"/>
+              <w:right w:val="single" w:sz="4" w:space="0" w:color="606060"/>
+            </w:tcBorders>
           </w:tcPr>
           <w:p>
             <w:r>
@@ -826,6 +872,12 @@
           <w:tcPr>
             <w:tcW w:type="dxa" w:w="1680"/>
             <w:shd w:fill="FFFFFF" w:val="solid" w:color="auto"/>
+            <w:tcBorders>
+              <w:top w:val="single" w:sz="4" w:space="0" w:color="606060"/>
+              <w:bottom w:val="single" w:sz="4" w:space="0" w:color="606060"/>
+              <w:left w:val="single" w:sz="4" w:space="0" w:color="606060"/>
+              <w:right w:val="single" w:sz="4" w:space="0" w:color="606060"/>
+            </w:tcBorders>
           </w:tcPr>
           <w:p>
             <w:r>
@@ -840,12 +892,18 @@
         <w:tc>
           <w:tcPr>
             <w:tcW w:type="dxa" w:w="1680"/>
-            <w:shd w:fill="FFFFFF" w:val="solid" w:color="auto"/>
+            <w:shd w:fill="273929" w:val="solid" w:color="auto"/>
+            <w:tcBorders>
+              <w:top w:val="single" w:sz="4" w:space="0" w:color="606060"/>
+              <w:bottom w:val="single" w:sz="4" w:space="0" w:color="606060"/>
+              <w:left w:val="single" w:sz="4" w:space="0" w:color="606060"/>
+              <w:right w:val="single" w:sz="4" w:space="0" w:color="606060"/>
+            </w:tcBorders>
           </w:tcPr>
           <w:p>
             <w:r>
               <w:rPr>
-                <w:color w:val="000000"/>
+                <w:color w:val="5CCC7A"/>
                 <w:sz w:val="18"/>
               </w:rPr>
               <w:t>None known</w:t>
@@ -855,14 +913,19 @@
         <w:tc>
           <w:tcPr>
             <w:tcW w:type="dxa" w:w="1680"/>
-            <w:shd w:fill="FFFFFF" w:val="solid" w:color="auto"/>
+            <w:shd w:fill="483135" w:val="solid" w:color="auto"/>
+            <w:tcBorders>
+              <w:top w:val="single" w:sz="4" w:space="0" w:color="606060"/>
+              <w:bottom w:val="single" w:sz="4" w:space="0" w:color="606060"/>
+              <w:left w:val="single" w:sz="4" w:space="0" w:color="606060"/>
+              <w:right w:val="single" w:sz="4" w:space="0" w:color="606060"/>
+            </w:tcBorders>
           </w:tcPr>
           <w:p>
             <w:r>
               <w:rPr>
-                <w:rFonts w:ascii="Arial" w:hAnsi="Arial"/>
                 <w:b/>
-                <w:color w:val="FFA500"/>
+                <w:color w:val="E88888"/>
                 <w:sz w:val="18"/>
               </w:rPr>
               <w:t>HIGH</w:t>
@@ -873,11 +936,16 @@
           <w:tcPr>
             <w:tcW w:type="dxa" w:w="1680"/>
             <w:shd w:fill="FFFFFF" w:val="solid" w:color="auto"/>
+            <w:tcBorders>
+              <w:top w:val="single" w:sz="4" w:space="0" w:color="606060"/>
+              <w:bottom w:val="single" w:sz="4" w:space="0" w:color="606060"/>
+              <w:left w:val="single" w:sz="4" w:space="0" w:color="606060"/>
+              <w:right w:val="single" w:sz="4" w:space="0" w:color="606060"/>
+            </w:tcBorders>
           </w:tcPr>
           <w:p>
             <w:r>
               <w:rPr>
-                <w:color w:val="000000"/>
                 <w:sz w:val="18"/>
               </w:rPr>
               <w:t>1</w:t>
@@ -890,6 +958,12 @@
           <w:tcPr>
             <w:tcW w:type="dxa" w:w="1680"/>
             <w:shd w:fill="FFFFFF" w:val="solid" w:color="auto"/>
+            <w:tcBorders>
+              <w:top w:val="single" w:sz="4" w:space="0" w:color="606060"/>
+              <w:bottom w:val="single" w:sz="4" w:space="0" w:color="606060"/>
+              <w:left w:val="single" w:sz="4" w:space="0" w:color="606060"/>
+              <w:right w:val="single" w:sz="4" w:space="0" w:color="606060"/>
+            </w:tcBorders>
           </w:tcPr>
           <w:p>
             <w:r>
@@ -905,6 +979,12 @@
           <w:tcPr>
             <w:tcW w:type="dxa" w:w="1680"/>
             <w:shd w:fill="FFFFFF" w:val="solid" w:color="auto"/>
+            <w:tcBorders>
+              <w:top w:val="single" w:sz="4" w:space="0" w:color="606060"/>
+              <w:bottom w:val="single" w:sz="4" w:space="0" w:color="606060"/>
+              <w:left w:val="single" w:sz="4" w:space="0" w:color="606060"/>
+              <w:right w:val="single" w:sz="4" w:space="0" w:color="606060"/>
+            </w:tcBorders>
           </w:tcPr>
           <w:p>
             <w:r>
@@ -920,6 +1000,12 @@
           <w:tcPr>
             <w:tcW w:type="dxa" w:w="1680"/>
             <w:shd w:fill="FFFFFF" w:val="solid" w:color="auto"/>
+            <w:tcBorders>
+              <w:top w:val="single" w:sz="4" w:space="0" w:color="606060"/>
+              <w:bottom w:val="single" w:sz="4" w:space="0" w:color="606060"/>
+              <w:left w:val="single" w:sz="4" w:space="0" w:color="606060"/>
+              <w:right w:val="single" w:sz="4" w:space="0" w:color="606060"/>
+            </w:tcBorders>
           </w:tcPr>
           <w:p>
             <w:r>
@@ -934,12 +1020,18 @@
         <w:tc>
           <w:tcPr>
             <w:tcW w:type="dxa" w:w="1680"/>
-            <w:shd w:fill="FFFFFF" w:val="solid" w:color="auto"/>
+            <w:shd w:fill="483135" w:val="solid" w:color="auto"/>
+            <w:tcBorders>
+              <w:top w:val="single" w:sz="4" w:space="0" w:color="606060"/>
+              <w:bottom w:val="single" w:sz="4" w:space="0" w:color="606060"/>
+              <w:left w:val="single" w:sz="4" w:space="0" w:color="606060"/>
+              <w:right w:val="single" w:sz="4" w:space="0" w:color="606060"/>
+            </w:tcBorders>
           </w:tcPr>
           <w:p>
             <w:r>
               <w:rPr>
-                <w:color w:val="000000"/>
+                <w:color w:val="E88888"/>
                 <w:sz w:val="18"/>
               </w:rPr>
               <w:t>Ransomware groups</w:t>
@@ -949,14 +1041,19 @@
         <w:tc>
           <w:tcPr>
             <w:tcW w:type="dxa" w:w="1680"/>
-            <w:shd w:fill="FFFFFF" w:val="solid" w:color="auto"/>
+            <w:shd w:fill="483135" w:val="solid" w:color="auto"/>
+            <w:tcBorders>
+              <w:top w:val="single" w:sz="4" w:space="0" w:color="606060"/>
+              <w:bottom w:val="single" w:sz="4" w:space="0" w:color="606060"/>
+              <w:left w:val="single" w:sz="4" w:space="0" w:color="606060"/>
+              <w:right w:val="single" w:sz="4" w:space="0" w:color="606060"/>
+            </w:tcBorders>
           </w:tcPr>
           <w:p>
             <w:r>
               <w:rPr>
-                <w:rFonts w:ascii="Arial" w:hAnsi="Arial"/>
                 <w:b/>
-                <w:color w:val="FF0000"/>
+                <w:color w:val="E88888"/>
                 <w:sz w:val="18"/>
               </w:rPr>
               <w:t>CRITICAL</w:t>
@@ -967,11 +1064,16 @@
           <w:tcPr>
             <w:tcW w:type="dxa" w:w="1680"/>
             <w:shd w:fill="FFFFFF" w:val="solid" w:color="auto"/>
+            <w:tcBorders>
+              <w:top w:val="single" w:sz="4" w:space="0" w:color="606060"/>
+              <w:bottom w:val="single" w:sz="4" w:space="0" w:color="606060"/>
+              <w:left w:val="single" w:sz="4" w:space="0" w:color="606060"/>
+              <w:right w:val="single" w:sz="4" w:space="0" w:color="606060"/>
+            </w:tcBorders>
           </w:tcPr>
           <w:p>
             <w:r>
               <w:rPr>
-                <w:color w:val="000000"/>
                 <w:sz w:val="18"/>
               </w:rPr>
               <w:t>2</w:t>
@@ -983,7 +1085,13 @@
         <w:tc>
           <w:tcPr>
             <w:tcW w:type="dxa" w:w="1680"/>
-            <w:shd w:fill="FFF3CD" w:val="solid" w:color="auto"/>
+            <w:shd w:fill="372E00" w:val="solid" w:color="auto"/>
+            <w:tcBorders>
+              <w:top w:val="single" w:sz="4" w:space="0" w:color="606060"/>
+              <w:bottom w:val="single" w:sz="4" w:space="0" w:color="606060"/>
+              <w:left w:val="single" w:sz="4" w:space="0" w:color="606060"/>
+              <w:right w:val="single" w:sz="4" w:space="0" w:color="606060"/>
+            </w:tcBorders>
           </w:tcPr>
           <w:p>
             <w:r>
@@ -998,7 +1106,13 @@
         <w:tc>
           <w:tcPr>
             <w:tcW w:type="dxa" w:w="1680"/>
-            <w:shd w:fill="FFF3CD" w:val="solid" w:color="auto"/>
+            <w:shd w:fill="372E00" w:val="solid" w:color="auto"/>
+            <w:tcBorders>
+              <w:top w:val="single" w:sz="4" w:space="0" w:color="606060"/>
+              <w:bottom w:val="single" w:sz="4" w:space="0" w:color="606060"/>
+              <w:left w:val="single" w:sz="4" w:space="0" w:color="606060"/>
+              <w:right w:val="single" w:sz="4" w:space="0" w:color="606060"/>
+            </w:tcBorders>
           </w:tcPr>
           <w:p>
             <w:r>
@@ -1013,7 +1127,13 @@
         <w:tc>
           <w:tcPr>
             <w:tcW w:type="dxa" w:w="1680"/>
-            <w:shd w:fill="FFF3CD" w:val="solid" w:color="auto"/>
+            <w:shd w:fill="372E00" w:val="solid" w:color="auto"/>
+            <w:tcBorders>
+              <w:top w:val="single" w:sz="4" w:space="0" w:color="606060"/>
+              <w:bottom w:val="single" w:sz="4" w:space="0" w:color="606060"/>
+              <w:left w:val="single" w:sz="4" w:space="0" w:color="606060"/>
+              <w:right w:val="single" w:sz="4" w:space="0" w:color="606060"/>
+            </w:tcBorders>
           </w:tcPr>
           <w:p>
             <w:r>
@@ -1028,12 +1148,18 @@
         <w:tc>
           <w:tcPr>
             <w:tcW w:type="dxa" w:w="1680"/>
-            <w:shd w:fill="FFF3CD" w:val="solid" w:color="auto"/>
+            <w:shd w:fill="483135" w:val="solid" w:color="auto"/>
+            <w:tcBorders>
+              <w:top w:val="single" w:sz="4" w:space="0" w:color="606060"/>
+              <w:bottom w:val="single" w:sz="4" w:space="0" w:color="606060"/>
+              <w:left w:val="single" w:sz="4" w:space="0" w:color="606060"/>
+              <w:right w:val="single" w:sz="4" w:space="0" w:color="606060"/>
+            </w:tcBorders>
           </w:tcPr>
           <w:p>
             <w:r>
               <w:rPr>
-                <w:color w:val="000000"/>
+                <w:color w:val="E88888"/>
                 <w:sz w:val="18"/>
               </w:rPr>
               <w:t>Multiple actors</w:t>
@@ -1043,14 +1169,19 @@
         <w:tc>
           <w:tcPr>
             <w:tcW w:type="dxa" w:w="1680"/>
-            <w:shd w:fill="FFF3CD" w:val="solid" w:color="auto"/>
+            <w:shd w:fill="483135" w:val="solid" w:color="auto"/>
+            <w:tcBorders>
+              <w:top w:val="single" w:sz="4" w:space="0" w:color="606060"/>
+              <w:bottom w:val="single" w:sz="4" w:space="0" w:color="606060"/>
+              <w:left w:val="single" w:sz="4" w:space="0" w:color="606060"/>
+              <w:right w:val="single" w:sz="4" w:space="0" w:color="606060"/>
+            </w:tcBorders>
           </w:tcPr>
           <w:p>
             <w:r>
               <w:rPr>
-                <w:rFonts w:ascii="Arial" w:hAnsi="Arial"/>
                 <w:b/>
-                <w:color w:val="FF0000"/>
+                <w:color w:val="E88888"/>
                 <w:sz w:val="18"/>
               </w:rPr>
               <w:t>CRITICAL</w:t>
@@ -1060,12 +1191,19 @@
         <w:tc>
           <w:tcPr>
             <w:tcW w:type="dxa" w:w="1680"/>
-            <w:shd w:fill="FFF3CD" w:val="solid" w:color="auto"/>
+            <w:shd w:fill="372E00" w:val="solid" w:color="auto"/>
+            <w:tcBorders>
+              <w:top w:val="single" w:sz="4" w:space="0" w:color="606060"/>
+              <w:bottom w:val="single" w:sz="4" w:space="0" w:color="606060"/>
+              <w:left w:val="single" w:sz="4" w:space="0" w:color="606060"/>
+              <w:right w:val="single" w:sz="4" w:space="0" w:color="606060"/>
+            </w:tcBorders>
           </w:tcPr>
           <w:p>
             <w:r>
               <w:rPr>
-                <w:color w:val="000000"/>
+                <w:b/>
+                <w:color w:val="CCA044"/>
                 <w:sz w:val="18"/>
               </w:rPr>
               <w:t>6</w:t>
@@ -1077,7 +1215,13 @@
         <w:tc>
           <w:tcPr>
             <w:tcW w:type="dxa" w:w="1680"/>
-            <w:shd w:fill="FFF3CD" w:val="solid" w:color="auto"/>
+            <w:shd w:fill="372E00" w:val="solid" w:color="auto"/>
+            <w:tcBorders>
+              <w:top w:val="single" w:sz="4" w:space="0" w:color="606060"/>
+              <w:bottom w:val="single" w:sz="4" w:space="0" w:color="606060"/>
+              <w:left w:val="single" w:sz="4" w:space="0" w:color="606060"/>
+              <w:right w:val="single" w:sz="4" w:space="0" w:color="606060"/>
+            </w:tcBorders>
           </w:tcPr>
           <w:p>
             <w:r>
@@ -1092,7 +1236,13 @@
         <w:tc>
           <w:tcPr>
             <w:tcW w:type="dxa" w:w="1680"/>
-            <w:shd w:fill="FFF3CD" w:val="solid" w:color="auto"/>
+            <w:shd w:fill="372E00" w:val="solid" w:color="auto"/>
+            <w:tcBorders>
+              <w:top w:val="single" w:sz="4" w:space="0" w:color="606060"/>
+              <w:bottom w:val="single" w:sz="4" w:space="0" w:color="606060"/>
+              <w:left w:val="single" w:sz="4" w:space="0" w:color="606060"/>
+              <w:right w:val="single" w:sz="4" w:space="0" w:color="606060"/>
+            </w:tcBorders>
           </w:tcPr>
           <w:p>
             <w:r>
@@ -1107,7 +1257,13 @@
         <w:tc>
           <w:tcPr>
             <w:tcW w:type="dxa" w:w="1680"/>
-            <w:shd w:fill="FFF3CD" w:val="solid" w:color="auto"/>
+            <w:shd w:fill="372E00" w:val="solid" w:color="auto"/>
+            <w:tcBorders>
+              <w:top w:val="single" w:sz="4" w:space="0" w:color="606060"/>
+              <w:bottom w:val="single" w:sz="4" w:space="0" w:color="606060"/>
+              <w:left w:val="single" w:sz="4" w:space="0" w:color="606060"/>
+              <w:right w:val="single" w:sz="4" w:space="0" w:color="606060"/>
+            </w:tcBorders>
           </w:tcPr>
           <w:p>
             <w:r>
@@ -1122,12 +1278,18 @@
         <w:tc>
           <w:tcPr>
             <w:tcW w:type="dxa" w:w="1680"/>
-            <w:shd w:fill="FFF3CD" w:val="solid" w:color="auto"/>
+            <w:shd w:fill="483135" w:val="solid" w:color="auto"/>
+            <w:tcBorders>
+              <w:top w:val="single" w:sz="4" w:space="0" w:color="606060"/>
+              <w:bottom w:val="single" w:sz="4" w:space="0" w:color="606060"/>
+              <w:left w:val="single" w:sz="4" w:space="0" w:color="606060"/>
+              <w:right w:val="single" w:sz="4" w:space="0" w:color="606060"/>
+            </w:tcBorders>
           </w:tcPr>
           <w:p>
             <w:r>
               <w:rPr>
-                <w:color w:val="000000"/>
+                <w:color w:val="E88888"/>
                 <w:sz w:val="18"/>
               </w:rPr>
               <w:t>APT29</w:t>
@@ -1137,14 +1299,19 @@
         <w:tc>
           <w:tcPr>
             <w:tcW w:type="dxa" w:w="1680"/>
-            <w:shd w:fill="FFF3CD" w:val="solid" w:color="auto"/>
+            <w:shd w:fill="483135" w:val="solid" w:color="auto"/>
+            <w:tcBorders>
+              <w:top w:val="single" w:sz="4" w:space="0" w:color="606060"/>
+              <w:bottom w:val="single" w:sz="4" w:space="0" w:color="606060"/>
+              <w:left w:val="single" w:sz="4" w:space="0" w:color="606060"/>
+              <w:right w:val="single" w:sz="4" w:space="0" w:color="606060"/>
+            </w:tcBorders>
           </w:tcPr>
           <w:p>
             <w:r>
               <w:rPr>
-                <w:rFonts w:ascii="Arial" w:hAnsi="Arial"/>
                 <w:b/>
-                <w:color w:val="FFA500"/>
+                <w:color w:val="E88888"/>
                 <w:sz w:val="18"/>
               </w:rPr>
               <w:t>HIGH</w:t>
@@ -1154,12 +1321,19 @@
         <w:tc>
           <w:tcPr>
             <w:tcW w:type="dxa" w:w="1680"/>
-            <w:shd w:fill="FFF3CD" w:val="solid" w:color="auto"/>
+            <w:shd w:fill="372E00" w:val="solid" w:color="auto"/>
+            <w:tcBorders>
+              <w:top w:val="single" w:sz="4" w:space="0" w:color="606060"/>
+              <w:bottom w:val="single" w:sz="4" w:space="0" w:color="606060"/>
+              <w:left w:val="single" w:sz="4" w:space="0" w:color="606060"/>
+              <w:right w:val="single" w:sz="4" w:space="0" w:color="606060"/>
+            </w:tcBorders>
           </w:tcPr>
           <w:p>
             <w:r>
               <w:rPr>
-                <w:color w:val="000000"/>
+                <w:b/>
+                <w:color w:val="CCA044"/>
                 <w:sz w:val="18"/>
               </w:rPr>
               <w:t>4</w:t>
@@ -1171,7 +1345,13 @@
         <w:tc>
           <w:tcPr>
             <w:tcW w:type="dxa" w:w="1680"/>
-            <w:shd w:fill="FFF3CD" w:val="solid" w:color="auto"/>
+            <w:shd w:fill="372E00" w:val="solid" w:color="auto"/>
+            <w:tcBorders>
+              <w:top w:val="single" w:sz="4" w:space="0" w:color="606060"/>
+              <w:bottom w:val="single" w:sz="4" w:space="0" w:color="606060"/>
+              <w:left w:val="single" w:sz="4" w:space="0" w:color="606060"/>
+              <w:right w:val="single" w:sz="4" w:space="0" w:color="606060"/>
+            </w:tcBorders>
           </w:tcPr>
           <w:p>
             <w:r>
@@ -1186,7 +1366,13 @@
         <w:tc>
           <w:tcPr>
             <w:tcW w:type="dxa" w:w="1680"/>
-            <w:shd w:fill="FFF3CD" w:val="solid" w:color="auto"/>
+            <w:shd w:fill="372E00" w:val="solid" w:color="auto"/>
+            <w:tcBorders>
+              <w:top w:val="single" w:sz="4" w:space="0" w:color="606060"/>
+              <w:bottom w:val="single" w:sz="4" w:space="0" w:color="606060"/>
+              <w:left w:val="single" w:sz="4" w:space="0" w:color="606060"/>
+              <w:right w:val="single" w:sz="4" w:space="0" w:color="606060"/>
+            </w:tcBorders>
           </w:tcPr>
           <w:p>
             <w:r>
@@ -1201,7 +1387,13 @@
         <w:tc>
           <w:tcPr>
             <w:tcW w:type="dxa" w:w="1680"/>
-            <w:shd w:fill="FFF3CD" w:val="solid" w:color="auto"/>
+            <w:shd w:fill="372E00" w:val="solid" w:color="auto"/>
+            <w:tcBorders>
+              <w:top w:val="single" w:sz="4" w:space="0" w:color="606060"/>
+              <w:bottom w:val="single" w:sz="4" w:space="0" w:color="606060"/>
+              <w:left w:val="single" w:sz="4" w:space="0" w:color="606060"/>
+              <w:right w:val="single" w:sz="4" w:space="0" w:color="606060"/>
+            </w:tcBorders>
           </w:tcPr>
           <w:p>
             <w:r>
@@ -1216,12 +1408,18 @@
         <w:tc>
           <w:tcPr>
             <w:tcW w:type="dxa" w:w="1680"/>
-            <w:shd w:fill="FFF3CD" w:val="solid" w:color="auto"/>
+            <w:shd w:fill="372E00" w:val="solid" w:color="auto"/>
+            <w:tcBorders>
+              <w:top w:val="single" w:sz="4" w:space="0" w:color="606060"/>
+              <w:bottom w:val="single" w:sz="4" w:space="0" w:color="606060"/>
+              <w:left w:val="single" w:sz="4" w:space="0" w:color="606060"/>
+              <w:right w:val="single" w:sz="4" w:space="0" w:color="606060"/>
+            </w:tcBorders>
           </w:tcPr>
           <w:p>
             <w:r>
               <w:rPr>
-                <w:color w:val="000000"/>
+                <w:color w:val="CCA044"/>
                 <w:sz w:val="18"/>
               </w:rPr>
               <w:t>PoC available</w:t>
@@ -1231,14 +1429,19 @@
         <w:tc>
           <w:tcPr>
             <w:tcW w:type="dxa" w:w="1680"/>
-            <w:shd w:fill="FFF3CD" w:val="solid" w:color="auto"/>
+            <w:shd w:fill="483135" w:val="solid" w:color="auto"/>
+            <w:tcBorders>
+              <w:top w:val="single" w:sz="4" w:space="0" w:color="606060"/>
+              <w:bottom w:val="single" w:sz="4" w:space="0" w:color="606060"/>
+              <w:left w:val="single" w:sz="4" w:space="0" w:color="606060"/>
+              <w:right w:val="single" w:sz="4" w:space="0" w:color="606060"/>
+            </w:tcBorders>
           </w:tcPr>
           <w:p>
             <w:r>
               <w:rPr>
-                <w:rFonts w:ascii="Arial" w:hAnsi="Arial"/>
                 <w:b/>
-                <w:color w:val="FFA500"/>
+                <w:color w:val="E88888"/>
                 <w:sz w:val="18"/>
               </w:rPr>
               <w:t>HIGH</w:t>
@@ -1248,12 +1451,19 @@
         <w:tc>
           <w:tcPr>
             <w:tcW w:type="dxa" w:w="1680"/>
-            <w:shd w:fill="FFF3CD" w:val="solid" w:color="auto"/>
+            <w:shd w:fill="372E00" w:val="solid" w:color="auto"/>
+            <w:tcBorders>
+              <w:top w:val="single" w:sz="4" w:space="0" w:color="606060"/>
+              <w:bottom w:val="single" w:sz="4" w:space="0" w:color="606060"/>
+              <w:left w:val="single" w:sz="4" w:space="0" w:color="606060"/>
+              <w:right w:val="single" w:sz="4" w:space="0" w:color="606060"/>
+            </w:tcBorders>
           </w:tcPr>
           <w:p>
             <w:r>
               <w:rPr>
-                <w:color w:val="000000"/>
+                <w:b/>
+                <w:color w:val="CCA044"/>
                 <w:sz w:val="18"/>
               </w:rPr>
               <w:t>3</w:t>
@@ -1266,6 +1476,12 @@
           <w:tcPr>
             <w:tcW w:type="dxa" w:w="1680"/>
             <w:shd w:fill="FFFFFF" w:val="solid" w:color="auto"/>
+            <w:tcBorders>
+              <w:top w:val="single" w:sz="4" w:space="0" w:color="606060"/>
+              <w:bottom w:val="single" w:sz="4" w:space="0" w:color="606060"/>
+              <w:left w:val="single" w:sz="4" w:space="0" w:color="606060"/>
+              <w:right w:val="single" w:sz="4" w:space="0" w:color="606060"/>
+            </w:tcBorders>
           </w:tcPr>
           <w:p>
             <w:r>
@@ -1281,6 +1497,12 @@
           <w:tcPr>
             <w:tcW w:type="dxa" w:w="1680"/>
             <w:shd w:fill="FFFFFF" w:val="solid" w:color="auto"/>
+            <w:tcBorders>
+              <w:top w:val="single" w:sz="4" w:space="0" w:color="606060"/>
+              <w:bottom w:val="single" w:sz="4" w:space="0" w:color="606060"/>
+              <w:left w:val="single" w:sz="4" w:space="0" w:color="606060"/>
+              <w:right w:val="single" w:sz="4" w:space="0" w:color="606060"/>
+            </w:tcBorders>
           </w:tcPr>
           <w:p>
             <w:r>
@@ -1296,6 +1518,12 @@
           <w:tcPr>
             <w:tcW w:type="dxa" w:w="1680"/>
             <w:shd w:fill="FFFFFF" w:val="solid" w:color="auto"/>
+            <w:tcBorders>
+              <w:top w:val="single" w:sz="4" w:space="0" w:color="606060"/>
+              <w:bottom w:val="single" w:sz="4" w:space="0" w:color="606060"/>
+              <w:left w:val="single" w:sz="4" w:space="0" w:color="606060"/>
+              <w:right w:val="single" w:sz="4" w:space="0" w:color="606060"/>
+            </w:tcBorders>
           </w:tcPr>
           <w:p>
             <w:r>
@@ -1310,12 +1538,18 @@
         <w:tc>
           <w:tcPr>
             <w:tcW w:type="dxa" w:w="1680"/>
-            <w:shd w:fill="FFFFFF" w:val="solid" w:color="auto"/>
+            <w:shd w:fill="273929" w:val="solid" w:color="auto"/>
+            <w:tcBorders>
+              <w:top w:val="single" w:sz="4" w:space="0" w:color="606060"/>
+              <w:bottom w:val="single" w:sz="4" w:space="0" w:color="606060"/>
+              <w:left w:val="single" w:sz="4" w:space="0" w:color="606060"/>
+              <w:right w:val="single" w:sz="4" w:space="0" w:color="606060"/>
+            </w:tcBorders>
           </w:tcPr>
           <w:p>
             <w:r>
               <w:rPr>
-                <w:color w:val="000000"/>
+                <w:color w:val="5CCC7A"/>
                 <w:sz w:val="18"/>
               </w:rPr>
               <w:t>None observed</w:t>
@@ -1325,13 +1559,18 @@
         <w:tc>
           <w:tcPr>
             <w:tcW w:type="dxa" w:w="1680"/>
-            <w:shd w:fill="FFFFFF" w:val="solid" w:color="auto"/>
+            <w:shd w:fill="372E00" w:val="solid" w:color="auto"/>
+            <w:tcBorders>
+              <w:top w:val="single" w:sz="4" w:space="0" w:color="606060"/>
+              <w:bottom w:val="single" w:sz="4" w:space="0" w:color="606060"/>
+              <w:left w:val="single" w:sz="4" w:space="0" w:color="606060"/>
+              <w:right w:val="single" w:sz="4" w:space="0" w:color="606060"/>
+            </w:tcBorders>
           </w:tcPr>
           <w:p>
             <w:r>
               <w:rPr>
-                <w:rFonts w:ascii="Arial" w:hAnsi="Arial"/>
-                <w:color w:val="000000"/>
+                <w:color w:val="CCA044"/>
                 <w:sz w:val="18"/>
               </w:rPr>
               <w:t>MEDIUM</w:t>
@@ -1342,11 +1581,16 @@
           <w:tcPr>
             <w:tcW w:type="dxa" w:w="1680"/>
             <w:shd w:fill="FFFFFF" w:val="solid" w:color="auto"/>
+            <w:tcBorders>
+              <w:top w:val="single" w:sz="4" w:space="0" w:color="606060"/>
+              <w:bottom w:val="single" w:sz="4" w:space="0" w:color="606060"/>
+              <w:left w:val="single" w:sz="4" w:space="0" w:color="606060"/>
+              <w:right w:val="single" w:sz="4" w:space="0" w:color="606060"/>
+            </w:tcBorders>
           </w:tcPr>
           <w:p>
             <w:r>
               <w:rPr>
-                <w:color w:val="000000"/>
                 <w:sz w:val="18"/>
               </w:rPr>
               <w:t>2</w:t>
@@ -1359,6 +1603,12 @@
           <w:tcPr>
             <w:tcW w:type="dxa" w:w="1680"/>
             <w:shd w:fill="FFFFFF" w:val="solid" w:color="auto"/>
+            <w:tcBorders>
+              <w:top w:val="single" w:sz="4" w:space="0" w:color="606060"/>
+              <w:bottom w:val="single" w:sz="4" w:space="0" w:color="606060"/>
+              <w:left w:val="single" w:sz="4" w:space="0" w:color="606060"/>
+              <w:right w:val="single" w:sz="4" w:space="0" w:color="606060"/>
+            </w:tcBorders>
           </w:tcPr>
           <w:p>
             <w:r>
@@ -1374,6 +1624,12 @@
           <w:tcPr>
             <w:tcW w:type="dxa" w:w="1680"/>
             <w:shd w:fill="FFFFFF" w:val="solid" w:color="auto"/>
+            <w:tcBorders>
+              <w:top w:val="single" w:sz="4" w:space="0" w:color="606060"/>
+              <w:bottom w:val="single" w:sz="4" w:space="0" w:color="606060"/>
+              <w:left w:val="single" w:sz="4" w:space="0" w:color="606060"/>
+              <w:right w:val="single" w:sz="4" w:space="0" w:color="606060"/>
+            </w:tcBorders>
           </w:tcPr>
           <w:p>
             <w:r>
@@ -1389,6 +1645,12 @@
           <w:tcPr>
             <w:tcW w:type="dxa" w:w="1680"/>
             <w:shd w:fill="FFFFFF" w:val="solid" w:color="auto"/>
+            <w:tcBorders>
+              <w:top w:val="single" w:sz="4" w:space="0" w:color="606060"/>
+              <w:bottom w:val="single" w:sz="4" w:space="0" w:color="606060"/>
+              <w:left w:val="single" w:sz="4" w:space="0" w:color="606060"/>
+              <w:right w:val="single" w:sz="4" w:space="0" w:color="606060"/>
+            </w:tcBorders>
           </w:tcPr>
           <w:p>
             <w:r>
@@ -1403,12 +1665,18 @@
         <w:tc>
           <w:tcPr>
             <w:tcW w:type="dxa" w:w="1680"/>
-            <w:shd w:fill="FFFFFF" w:val="solid" w:color="auto"/>
+            <w:shd w:fill="273929" w:val="solid" w:color="auto"/>
+            <w:tcBorders>
+              <w:top w:val="single" w:sz="4" w:space="0" w:color="606060"/>
+              <w:bottom w:val="single" w:sz="4" w:space="0" w:color="606060"/>
+              <w:left w:val="single" w:sz="4" w:space="0" w:color="606060"/>
+              <w:right w:val="single" w:sz="4" w:space="0" w:color="606060"/>
+            </w:tcBorders>
           </w:tcPr>
           <w:p>
             <w:r>
               <w:rPr>
-                <w:color w:val="000000"/>
+                <w:color w:val="5CCC7A"/>
                 <w:sz w:val="18"/>
               </w:rPr>
               <w:t>None known</w:t>
@@ -1418,13 +1686,18 @@
         <w:tc>
           <w:tcPr>
             <w:tcW w:type="dxa" w:w="1680"/>
-            <w:shd w:fill="FFFFFF" w:val="solid" w:color="auto"/>
+            <w:shd w:fill="273929" w:val="solid" w:color="auto"/>
+            <w:tcBorders>
+              <w:top w:val="single" w:sz="4" w:space="0" w:color="606060"/>
+              <w:bottom w:val="single" w:sz="4" w:space="0" w:color="606060"/>
+              <w:left w:val="single" w:sz="4" w:space="0" w:color="606060"/>
+              <w:right w:val="single" w:sz="4" w:space="0" w:color="606060"/>
+            </w:tcBorders>
           </w:tcPr>
           <w:p>
             <w:r>
               <w:rPr>
-                <w:rFonts w:ascii="Arial" w:hAnsi="Arial"/>
-                <w:color w:val="000000"/>
+                <w:color w:val="5CCC7A"/>
                 <w:sz w:val="18"/>
               </w:rPr>
               <w:t>LOW</w:t>
@@ -1435,11 +1708,16 @@
           <w:tcPr>
             <w:tcW w:type="dxa" w:w="1680"/>
             <w:shd w:fill="FFFFFF" w:val="solid" w:color="auto"/>
+            <w:tcBorders>
+              <w:top w:val="single" w:sz="4" w:space="0" w:color="606060"/>
+              <w:bottom w:val="single" w:sz="4" w:space="0" w:color="606060"/>
+              <w:left w:val="single" w:sz="4" w:space="0" w:color="606060"/>
+              <w:right w:val="single" w:sz="4" w:space="0" w:color="606060"/>
+            </w:tcBorders>
           </w:tcPr>
           <w:p>
             <w:r>
               <w:rPr>
-                <w:color w:val="000000"/>
                 <w:sz w:val="18"/>
               </w:rPr>
               <w:t>1</w:t>

</xml_diff>

<commit_message>
fix: Update CVE table styling to match template reference design
- Add light-mode colors to BrandColors:
  - TABLE_HEADER_BG: orange for header row
  - EXPLOITED_ACTOR_TEXT: teal for threat actors
  - EXPLOITED_NONE_TEXT/POC_TEXT: orange for none/PoC
  - RISK_HIGH/MED/LOW_BG_LIGHT: orange/yellow/green backgrounds
  - WKS_HIGHLIGHT_BG_LIGHT: orange for 3+ weeks

- Update _add_vulnerability_exposure table styling:
  - Header: orange background, white text
  - CVE ID/Product/Exposure: white background, dark text
  - Exploited By: white background, colored TEXT (teal for actors, orange for none/PoC)
  - Risk: colored BACKGROUND (orange/yellow/green based on severity)
  - Wks: orange background for 3+ weeks, white otherwise

- Use "New" display text for weeks_detected=1
</commit_message>
<xml_diff>
--- a/CTI_Weekly_Report_2026-02-05.docx
+++ b/CTI_Weekly_Report_2026-02-05.docx
@@ -513,12 +513,12 @@
         <w:tc>
           <w:tcPr>
             <w:tcW w:type="dxa" w:w="1680"/>
-            <w:shd w:fill="993D22" w:val="solid" w:color="auto"/>
+            <w:shd w:fill="E65100" w:val="solid" w:color="auto"/>
             <w:tcBorders>
-              <w:top w:val="single" w:sz="4" w:space="0" w:color="606060"/>
-              <w:bottom w:val="single" w:sz="4" w:space="0" w:color="606060"/>
-              <w:left w:val="single" w:sz="4" w:space="0" w:color="606060"/>
-              <w:right w:val="single" w:sz="4" w:space="0" w:color="606060"/>
+              <w:top w:val="single" w:sz="4" w:space="0" w:color="CCCCCC"/>
+              <w:bottom w:val="single" w:sz="4" w:space="0" w:color="CCCCCC"/>
+              <w:left w:val="single" w:sz="4" w:space="0" w:color="CCCCCC"/>
+              <w:right w:val="single" w:sz="4" w:space="0" w:color="CCCCCC"/>
             </w:tcBorders>
             <w:tcMar>
               <w:top w:w="40" w:type="dxa"/>
@@ -544,12 +544,12 @@
         <w:tc>
           <w:tcPr>
             <w:tcW w:type="dxa" w:w="1680"/>
-            <w:shd w:fill="993D22" w:val="solid" w:color="auto"/>
+            <w:shd w:fill="E65100" w:val="solid" w:color="auto"/>
             <w:tcBorders>
-              <w:top w:val="single" w:sz="4" w:space="0" w:color="606060"/>
-              <w:bottom w:val="single" w:sz="4" w:space="0" w:color="606060"/>
-              <w:left w:val="single" w:sz="4" w:space="0" w:color="606060"/>
-              <w:right w:val="single" w:sz="4" w:space="0" w:color="606060"/>
+              <w:top w:val="single" w:sz="4" w:space="0" w:color="CCCCCC"/>
+              <w:bottom w:val="single" w:sz="4" w:space="0" w:color="CCCCCC"/>
+              <w:left w:val="single" w:sz="4" w:space="0" w:color="CCCCCC"/>
+              <w:right w:val="single" w:sz="4" w:space="0" w:color="CCCCCC"/>
             </w:tcBorders>
             <w:tcMar>
               <w:top w:w="40" w:type="dxa"/>
@@ -575,12 +575,12 @@
         <w:tc>
           <w:tcPr>
             <w:tcW w:type="dxa" w:w="1680"/>
-            <w:shd w:fill="993D22" w:val="solid" w:color="auto"/>
+            <w:shd w:fill="E65100" w:val="solid" w:color="auto"/>
             <w:tcBorders>
-              <w:top w:val="single" w:sz="4" w:space="0" w:color="606060"/>
-              <w:bottom w:val="single" w:sz="4" w:space="0" w:color="606060"/>
-              <w:left w:val="single" w:sz="4" w:space="0" w:color="606060"/>
-              <w:right w:val="single" w:sz="4" w:space="0" w:color="606060"/>
+              <w:top w:val="single" w:sz="4" w:space="0" w:color="CCCCCC"/>
+              <w:bottom w:val="single" w:sz="4" w:space="0" w:color="CCCCCC"/>
+              <w:left w:val="single" w:sz="4" w:space="0" w:color="CCCCCC"/>
+              <w:right w:val="single" w:sz="4" w:space="0" w:color="CCCCCC"/>
             </w:tcBorders>
             <w:tcMar>
               <w:top w:w="40" w:type="dxa"/>
@@ -606,12 +606,12 @@
         <w:tc>
           <w:tcPr>
             <w:tcW w:type="dxa" w:w="1680"/>
-            <w:shd w:fill="993D22" w:val="solid" w:color="auto"/>
+            <w:shd w:fill="E65100" w:val="solid" w:color="auto"/>
             <w:tcBorders>
-              <w:top w:val="single" w:sz="4" w:space="0" w:color="606060"/>
-              <w:bottom w:val="single" w:sz="4" w:space="0" w:color="606060"/>
-              <w:left w:val="single" w:sz="4" w:space="0" w:color="606060"/>
-              <w:right w:val="single" w:sz="4" w:space="0" w:color="606060"/>
+              <w:top w:val="single" w:sz="4" w:space="0" w:color="CCCCCC"/>
+              <w:bottom w:val="single" w:sz="4" w:space="0" w:color="CCCCCC"/>
+              <w:left w:val="single" w:sz="4" w:space="0" w:color="CCCCCC"/>
+              <w:right w:val="single" w:sz="4" w:space="0" w:color="CCCCCC"/>
             </w:tcBorders>
             <w:tcMar>
               <w:top w:w="40" w:type="dxa"/>
@@ -637,12 +637,12 @@
         <w:tc>
           <w:tcPr>
             <w:tcW w:type="dxa" w:w="1680"/>
-            <w:shd w:fill="993D22" w:val="solid" w:color="auto"/>
+            <w:shd w:fill="E65100" w:val="solid" w:color="auto"/>
             <w:tcBorders>
-              <w:top w:val="single" w:sz="4" w:space="0" w:color="606060"/>
-              <w:bottom w:val="single" w:sz="4" w:space="0" w:color="606060"/>
-              <w:left w:val="single" w:sz="4" w:space="0" w:color="606060"/>
-              <w:right w:val="single" w:sz="4" w:space="0" w:color="606060"/>
+              <w:top w:val="single" w:sz="4" w:space="0" w:color="CCCCCC"/>
+              <w:bottom w:val="single" w:sz="4" w:space="0" w:color="CCCCCC"/>
+              <w:left w:val="single" w:sz="4" w:space="0" w:color="CCCCCC"/>
+              <w:right w:val="single" w:sz="4" w:space="0" w:color="CCCCCC"/>
             </w:tcBorders>
             <w:tcMar>
               <w:top w:w="40" w:type="dxa"/>
@@ -668,12 +668,12 @@
         <w:tc>
           <w:tcPr>
             <w:tcW w:type="dxa" w:w="1680"/>
-            <w:shd w:fill="993D22" w:val="solid" w:color="auto"/>
+            <w:shd w:fill="E65100" w:val="solid" w:color="auto"/>
             <w:tcBorders>
-              <w:top w:val="single" w:sz="4" w:space="0" w:color="606060"/>
-              <w:bottom w:val="single" w:sz="4" w:space="0" w:color="606060"/>
-              <w:left w:val="single" w:sz="4" w:space="0" w:color="606060"/>
-              <w:right w:val="single" w:sz="4" w:space="0" w:color="606060"/>
+              <w:top w:val="single" w:sz="4" w:space="0" w:color="CCCCCC"/>
+              <w:bottom w:val="single" w:sz="4" w:space="0" w:color="CCCCCC"/>
+              <w:left w:val="single" w:sz="4" w:space="0" w:color="CCCCCC"/>
+              <w:right w:val="single" w:sz="4" w:space="0" w:color="CCCCCC"/>
             </w:tcBorders>
             <w:tcMar>
               <w:top w:w="40" w:type="dxa"/>
@@ -703,16 +703,16 @@
             <w:tcW w:type="dxa" w:w="1680"/>
             <w:shd w:fill="FFFFFF" w:val="solid" w:color="auto"/>
             <w:tcBorders>
-              <w:top w:val="single" w:sz="4" w:space="0" w:color="606060"/>
-              <w:bottom w:val="single" w:sz="4" w:space="0" w:color="606060"/>
-              <w:left w:val="single" w:sz="4" w:space="0" w:color="606060"/>
-              <w:right w:val="single" w:sz="4" w:space="0" w:color="606060"/>
+              <w:top w:val="single" w:sz="4" w:space="0" w:color="CCCCCC"/>
+              <w:bottom w:val="single" w:sz="4" w:space="0" w:color="CCCCCC"/>
+              <w:left w:val="single" w:sz="4" w:space="0" w:color="CCCCCC"/>
+              <w:right w:val="single" w:sz="4" w:space="0" w:color="CCCCCC"/>
             </w:tcBorders>
           </w:tcPr>
           <w:p>
             <w:r>
               <w:rPr>
-                <w:color w:val="000000"/>
+                <w:color w:val="333333"/>
                 <w:sz w:val="18"/>
               </w:rPr>
               <w:t>CVE-2026-22907</w:t>
@@ -724,16 +724,16 @@
             <w:tcW w:type="dxa" w:w="1680"/>
             <w:shd w:fill="FFFFFF" w:val="solid" w:color="auto"/>
             <w:tcBorders>
-              <w:top w:val="single" w:sz="4" w:space="0" w:color="606060"/>
-              <w:bottom w:val="single" w:sz="4" w:space="0" w:color="606060"/>
-              <w:left w:val="single" w:sz="4" w:space="0" w:color="606060"/>
-              <w:right w:val="single" w:sz="4" w:space="0" w:color="606060"/>
+              <w:top w:val="single" w:sz="4" w:space="0" w:color="CCCCCC"/>
+              <w:bottom w:val="single" w:sz="4" w:space="0" w:color="CCCCCC"/>
+              <w:left w:val="single" w:sz="4" w:space="0" w:color="CCCCCC"/>
+              <w:right w:val="single" w:sz="4" w:space="0" w:color="CCCCCC"/>
             </w:tcBorders>
           </w:tcPr>
           <w:p>
             <w:r>
               <w:rPr>
-                <w:color w:val="000000"/>
+                <w:color w:val="333333"/>
                 <w:sz w:val="18"/>
               </w:rPr>
               <w:t>Grafana</w:t>
@@ -745,37 +745,37 @@
             <w:tcW w:type="dxa" w:w="1680"/>
             <w:shd w:fill="FFFFFF" w:val="solid" w:color="auto"/>
             <w:tcBorders>
-              <w:top w:val="single" w:sz="4" w:space="0" w:color="606060"/>
-              <w:bottom w:val="single" w:sz="4" w:space="0" w:color="606060"/>
-              <w:left w:val="single" w:sz="4" w:space="0" w:color="606060"/>
-              <w:right w:val="single" w:sz="4" w:space="0" w:color="606060"/>
+              <w:top w:val="single" w:sz="4" w:space="0" w:color="CCCCCC"/>
+              <w:bottom w:val="single" w:sz="4" w:space="0" w:color="CCCCCC"/>
+              <w:left w:val="single" w:sz="4" w:space="0" w:color="CCCCCC"/>
+              <w:right w:val="single" w:sz="4" w:space="0" w:color="CCCCCC"/>
             </w:tcBorders>
           </w:tcPr>
           <w:p>
             <w:r>
               <w:rPr>
-                <w:color w:val="000000"/>
+                <w:color w:val="333333"/>
                 <w:sz w:val="18"/>
               </w:rPr>
-              <w:t>N/A</w:t>
+              <w:t>12 servers</w:t>
             </w:r>
           </w:p>
         </w:tc>
         <w:tc>
           <w:tcPr>
             <w:tcW w:type="dxa" w:w="1680"/>
-            <w:shd w:fill="483135" w:val="solid" w:color="auto"/>
+            <w:shd w:fill="FFFFFF" w:val="solid" w:color="auto"/>
             <w:tcBorders>
-              <w:top w:val="single" w:sz="4" w:space="0" w:color="606060"/>
-              <w:bottom w:val="single" w:sz="4" w:space="0" w:color="606060"/>
-              <w:left w:val="single" w:sz="4" w:space="0" w:color="606060"/>
-              <w:right w:val="single" w:sz="4" w:space="0" w:color="606060"/>
+              <w:top w:val="single" w:sz="4" w:space="0" w:color="CCCCCC"/>
+              <w:bottom w:val="single" w:sz="4" w:space="0" w:color="CCCCCC"/>
+              <w:left w:val="single" w:sz="4" w:space="0" w:color="CCCCCC"/>
+              <w:right w:val="single" w:sz="4" w:space="0" w:color="CCCCCC"/>
             </w:tcBorders>
           </w:tcPr>
           <w:p>
             <w:r>
               <w:rPr>
-                <w:color w:val="E88888"/>
+                <w:color w:val="009688"/>
                 <w:sz w:val="18"/>
               </w:rPr>
               <w:t>APT41</w:t>
@@ -785,19 +785,22 @@
         <w:tc>
           <w:tcPr>
             <w:tcW w:type="dxa" w:w="1680"/>
-            <w:shd w:fill="483135" w:val="solid" w:color="auto"/>
+            <w:shd w:fill="FF9800" w:val="solid" w:color="auto"/>
             <w:tcBorders>
-              <w:top w:val="single" w:sz="4" w:space="0" w:color="606060"/>
-              <w:bottom w:val="single" w:sz="4" w:space="0" w:color="606060"/>
-              <w:left w:val="single" w:sz="4" w:space="0" w:color="606060"/>
-              <w:right w:val="single" w:sz="4" w:space="0" w:color="606060"/>
+              <w:top w:val="single" w:sz="4" w:space="0" w:color="CCCCCC"/>
+              <w:bottom w:val="single" w:sz="4" w:space="0" w:color="CCCCCC"/>
+              <w:left w:val="single" w:sz="4" w:space="0" w:color="CCCCCC"/>
+              <w:right w:val="single" w:sz="4" w:space="0" w:color="CCCCCC"/>
             </w:tcBorders>
           </w:tcPr>
           <w:p>
+            <w:pPr>
+              <w:jc w:val="center"/>
+            </w:pPr>
             <w:r>
               <w:rPr>
                 <w:b/>
-                <w:color w:val="E88888"/>
+                <w:color w:val="FFFFFF"/>
                 <w:sz w:val="18"/>
               </w:rPr>
               <w:t>CRITICAL</w:t>
@@ -809,18 +812,22 @@
             <w:tcW w:type="dxa" w:w="1680"/>
             <w:shd w:fill="FFFFFF" w:val="solid" w:color="auto"/>
             <w:tcBorders>
-              <w:top w:val="single" w:sz="4" w:space="0" w:color="606060"/>
-              <w:bottom w:val="single" w:sz="4" w:space="0" w:color="606060"/>
-              <w:left w:val="single" w:sz="4" w:space="0" w:color="606060"/>
-              <w:right w:val="single" w:sz="4" w:space="0" w:color="606060"/>
+              <w:top w:val="single" w:sz="4" w:space="0" w:color="CCCCCC"/>
+              <w:bottom w:val="single" w:sz="4" w:space="0" w:color="CCCCCC"/>
+              <w:left w:val="single" w:sz="4" w:space="0" w:color="CCCCCC"/>
+              <w:right w:val="single" w:sz="4" w:space="0" w:color="CCCCCC"/>
             </w:tcBorders>
           </w:tcPr>
           <w:p>
+            <w:pPr>
+              <w:jc w:val="center"/>
+            </w:pPr>
             <w:r>
               <w:rPr>
+                <w:color w:val="333333"/>
                 <w:sz w:val="18"/>
               </w:rPr>
-              <w:t>1</w:t>
+              <w:t>New</w:t>
             </w:r>
           </w:p>
         </w:tc>
@@ -831,16 +838,16 @@
             <w:tcW w:type="dxa" w:w="1680"/>
             <w:shd w:fill="FFFFFF" w:val="solid" w:color="auto"/>
             <w:tcBorders>
-              <w:top w:val="single" w:sz="4" w:space="0" w:color="606060"/>
-              <w:bottom w:val="single" w:sz="4" w:space="0" w:color="606060"/>
-              <w:left w:val="single" w:sz="4" w:space="0" w:color="606060"/>
-              <w:right w:val="single" w:sz="4" w:space="0" w:color="606060"/>
+              <w:top w:val="single" w:sz="4" w:space="0" w:color="CCCCCC"/>
+              <w:bottom w:val="single" w:sz="4" w:space="0" w:color="CCCCCC"/>
+              <w:left w:val="single" w:sz="4" w:space="0" w:color="CCCCCC"/>
+              <w:right w:val="single" w:sz="4" w:space="0" w:color="CCCCCC"/>
             </w:tcBorders>
           </w:tcPr>
           <w:p>
             <w:r>
               <w:rPr>
-                <w:color w:val="000000"/>
+                <w:color w:val="333333"/>
                 <w:sz w:val="18"/>
               </w:rPr>
               <w:t>CVE-2026-22908</w:t>
@@ -852,16 +859,16 @@
             <w:tcW w:type="dxa" w:w="1680"/>
             <w:shd w:fill="FFFFFF" w:val="solid" w:color="auto"/>
             <w:tcBorders>
-              <w:top w:val="single" w:sz="4" w:space="0" w:color="606060"/>
-              <w:bottom w:val="single" w:sz="4" w:space="0" w:color="606060"/>
-              <w:left w:val="single" w:sz="4" w:space="0" w:color="606060"/>
-              <w:right w:val="single" w:sz="4" w:space="0" w:color="606060"/>
+              <w:top w:val="single" w:sz="4" w:space="0" w:color="CCCCCC"/>
+              <w:bottom w:val="single" w:sz="4" w:space="0" w:color="CCCCCC"/>
+              <w:left w:val="single" w:sz="4" w:space="0" w:color="CCCCCC"/>
+              <w:right w:val="single" w:sz="4" w:space="0" w:color="CCCCCC"/>
             </w:tcBorders>
           </w:tcPr>
           <w:p>
             <w:r>
               <w:rPr>
-                <w:color w:val="000000"/>
+                <w:color w:val="333333"/>
                 <w:sz w:val="18"/>
               </w:rPr>
               <w:t>GLPI</w:t>
@@ -873,37 +880,37 @@
             <w:tcW w:type="dxa" w:w="1680"/>
             <w:shd w:fill="FFFFFF" w:val="solid" w:color="auto"/>
             <w:tcBorders>
-              <w:top w:val="single" w:sz="4" w:space="0" w:color="606060"/>
-              <w:bottom w:val="single" w:sz="4" w:space="0" w:color="606060"/>
-              <w:left w:val="single" w:sz="4" w:space="0" w:color="606060"/>
-              <w:right w:val="single" w:sz="4" w:space="0" w:color="606060"/>
+              <w:top w:val="single" w:sz="4" w:space="0" w:color="CCCCCC"/>
+              <w:bottom w:val="single" w:sz="4" w:space="0" w:color="CCCCCC"/>
+              <w:left w:val="single" w:sz="4" w:space="0" w:color="CCCCCC"/>
+              <w:right w:val="single" w:sz="4" w:space="0" w:color="CCCCCC"/>
             </w:tcBorders>
           </w:tcPr>
           <w:p>
             <w:r>
               <w:rPr>
-                <w:color w:val="000000"/>
+                <w:color w:val="333333"/>
                 <w:sz w:val="18"/>
               </w:rPr>
-              <w:t>N/A</w:t>
+              <w:t>3 servers</w:t>
             </w:r>
           </w:p>
         </w:tc>
         <w:tc>
           <w:tcPr>
             <w:tcW w:type="dxa" w:w="1680"/>
-            <w:shd w:fill="273929" w:val="solid" w:color="auto"/>
+            <w:shd w:fill="FFFFFF" w:val="solid" w:color="auto"/>
             <w:tcBorders>
-              <w:top w:val="single" w:sz="4" w:space="0" w:color="606060"/>
-              <w:bottom w:val="single" w:sz="4" w:space="0" w:color="606060"/>
-              <w:left w:val="single" w:sz="4" w:space="0" w:color="606060"/>
-              <w:right w:val="single" w:sz="4" w:space="0" w:color="606060"/>
+              <w:top w:val="single" w:sz="4" w:space="0" w:color="CCCCCC"/>
+              <w:bottom w:val="single" w:sz="4" w:space="0" w:color="CCCCCC"/>
+              <w:left w:val="single" w:sz="4" w:space="0" w:color="CCCCCC"/>
+              <w:right w:val="single" w:sz="4" w:space="0" w:color="CCCCCC"/>
             </w:tcBorders>
           </w:tcPr>
           <w:p>
             <w:r>
               <w:rPr>
-                <w:color w:val="5CCC7A"/>
+                <w:color w:val="E67E22"/>
                 <w:sz w:val="18"/>
               </w:rPr>
               <w:t>None known</w:t>
@@ -913,19 +920,22 @@
         <w:tc>
           <w:tcPr>
             <w:tcW w:type="dxa" w:w="1680"/>
-            <w:shd w:fill="483135" w:val="solid" w:color="auto"/>
+            <w:shd w:fill="FF9800" w:val="solid" w:color="auto"/>
             <w:tcBorders>
-              <w:top w:val="single" w:sz="4" w:space="0" w:color="606060"/>
-              <w:bottom w:val="single" w:sz="4" w:space="0" w:color="606060"/>
-              <w:left w:val="single" w:sz="4" w:space="0" w:color="606060"/>
-              <w:right w:val="single" w:sz="4" w:space="0" w:color="606060"/>
+              <w:top w:val="single" w:sz="4" w:space="0" w:color="CCCCCC"/>
+              <w:bottom w:val="single" w:sz="4" w:space="0" w:color="CCCCCC"/>
+              <w:left w:val="single" w:sz="4" w:space="0" w:color="CCCCCC"/>
+              <w:right w:val="single" w:sz="4" w:space="0" w:color="CCCCCC"/>
             </w:tcBorders>
           </w:tcPr>
           <w:p>
+            <w:pPr>
+              <w:jc w:val="center"/>
+            </w:pPr>
             <w:r>
               <w:rPr>
                 <w:b/>
-                <w:color w:val="E88888"/>
+                <w:color w:val="FFFFFF"/>
                 <w:sz w:val="18"/>
               </w:rPr>
               <w:t>HIGH</w:t>
@@ -937,18 +947,22 @@
             <w:tcW w:type="dxa" w:w="1680"/>
             <w:shd w:fill="FFFFFF" w:val="solid" w:color="auto"/>
             <w:tcBorders>
-              <w:top w:val="single" w:sz="4" w:space="0" w:color="606060"/>
-              <w:bottom w:val="single" w:sz="4" w:space="0" w:color="606060"/>
-              <w:left w:val="single" w:sz="4" w:space="0" w:color="606060"/>
-              <w:right w:val="single" w:sz="4" w:space="0" w:color="606060"/>
+              <w:top w:val="single" w:sz="4" w:space="0" w:color="CCCCCC"/>
+              <w:bottom w:val="single" w:sz="4" w:space="0" w:color="CCCCCC"/>
+              <w:left w:val="single" w:sz="4" w:space="0" w:color="CCCCCC"/>
+              <w:right w:val="single" w:sz="4" w:space="0" w:color="CCCCCC"/>
             </w:tcBorders>
           </w:tcPr>
           <w:p>
+            <w:pPr>
+              <w:jc w:val="center"/>
+            </w:pPr>
             <w:r>
               <w:rPr>
+                <w:color w:val="333333"/>
                 <w:sz w:val="18"/>
               </w:rPr>
-              <w:t>1</w:t>
+              <w:t>New</w:t>
             </w:r>
           </w:p>
         </w:tc>
@@ -959,16 +973,16 @@
             <w:tcW w:type="dxa" w:w="1680"/>
             <w:shd w:fill="FFFFFF" w:val="solid" w:color="auto"/>
             <w:tcBorders>
-              <w:top w:val="single" w:sz="4" w:space="0" w:color="606060"/>
-              <w:bottom w:val="single" w:sz="4" w:space="0" w:color="606060"/>
-              <w:left w:val="single" w:sz="4" w:space="0" w:color="606060"/>
-              <w:right w:val="single" w:sz="4" w:space="0" w:color="606060"/>
+              <w:top w:val="single" w:sz="4" w:space="0" w:color="CCCCCC"/>
+              <w:bottom w:val="single" w:sz="4" w:space="0" w:color="CCCCCC"/>
+              <w:left w:val="single" w:sz="4" w:space="0" w:color="CCCCCC"/>
+              <w:right w:val="single" w:sz="4" w:space="0" w:color="CCCCCC"/>
             </w:tcBorders>
           </w:tcPr>
           <w:p>
             <w:r>
               <w:rPr>
-                <w:color w:val="000000"/>
+                <w:color w:val="333333"/>
                 <w:sz w:val="18"/>
               </w:rPr>
               <w:t>CVE-2026-0713</w:t>
@@ -980,16 +994,16 @@
             <w:tcW w:type="dxa" w:w="1680"/>
             <w:shd w:fill="FFFFFF" w:val="solid" w:color="auto"/>
             <w:tcBorders>
-              <w:top w:val="single" w:sz="4" w:space="0" w:color="606060"/>
-              <w:bottom w:val="single" w:sz="4" w:space="0" w:color="606060"/>
-              <w:left w:val="single" w:sz="4" w:space="0" w:color="606060"/>
-              <w:right w:val="single" w:sz="4" w:space="0" w:color="606060"/>
+              <w:top w:val="single" w:sz="4" w:space="0" w:color="CCCCCC"/>
+              <w:bottom w:val="single" w:sz="4" w:space="0" w:color="CCCCCC"/>
+              <w:left w:val="single" w:sz="4" w:space="0" w:color="CCCCCC"/>
+              <w:right w:val="single" w:sz="4" w:space="0" w:color="CCCCCC"/>
             </w:tcBorders>
           </w:tcPr>
           <w:p>
             <w:r>
               <w:rPr>
-                <w:color w:val="000000"/>
+                <w:color w:val="333333"/>
                 <w:sz w:val="18"/>
               </w:rPr>
               <w:t>Windows Print Spooler</w:t>
@@ -1001,37 +1015,37 @@
             <w:tcW w:type="dxa" w:w="1680"/>
             <w:shd w:fill="FFFFFF" w:val="solid" w:color="auto"/>
             <w:tcBorders>
-              <w:top w:val="single" w:sz="4" w:space="0" w:color="606060"/>
-              <w:bottom w:val="single" w:sz="4" w:space="0" w:color="606060"/>
-              <w:left w:val="single" w:sz="4" w:space="0" w:color="606060"/>
-              <w:right w:val="single" w:sz="4" w:space="0" w:color="606060"/>
+              <w:top w:val="single" w:sz="4" w:space="0" w:color="CCCCCC"/>
+              <w:bottom w:val="single" w:sz="4" w:space="0" w:color="CCCCCC"/>
+              <w:left w:val="single" w:sz="4" w:space="0" w:color="CCCCCC"/>
+              <w:right w:val="single" w:sz="4" w:space="0" w:color="CCCCCC"/>
             </w:tcBorders>
           </w:tcPr>
           <w:p>
             <w:r>
               <w:rPr>
-                <w:color w:val="000000"/>
+                <w:color w:val="333333"/>
                 <w:sz w:val="18"/>
               </w:rPr>
-              <w:t>N/A</w:t>
+              <w:t>28 servers</w:t>
             </w:r>
           </w:p>
         </w:tc>
         <w:tc>
           <w:tcPr>
             <w:tcW w:type="dxa" w:w="1680"/>
-            <w:shd w:fill="483135" w:val="solid" w:color="auto"/>
+            <w:shd w:fill="FFFFFF" w:val="solid" w:color="auto"/>
             <w:tcBorders>
-              <w:top w:val="single" w:sz="4" w:space="0" w:color="606060"/>
-              <w:bottom w:val="single" w:sz="4" w:space="0" w:color="606060"/>
-              <w:left w:val="single" w:sz="4" w:space="0" w:color="606060"/>
-              <w:right w:val="single" w:sz="4" w:space="0" w:color="606060"/>
+              <w:top w:val="single" w:sz="4" w:space="0" w:color="CCCCCC"/>
+              <w:bottom w:val="single" w:sz="4" w:space="0" w:color="CCCCCC"/>
+              <w:left w:val="single" w:sz="4" w:space="0" w:color="CCCCCC"/>
+              <w:right w:val="single" w:sz="4" w:space="0" w:color="CCCCCC"/>
             </w:tcBorders>
           </w:tcPr>
           <w:p>
             <w:r>
               <w:rPr>
-                <w:color w:val="E88888"/>
+                <w:color w:val="009688"/>
                 <w:sz w:val="18"/>
               </w:rPr>
               <w:t>Ransomware groups</w:t>
@@ -1041,19 +1055,22 @@
         <w:tc>
           <w:tcPr>
             <w:tcW w:type="dxa" w:w="1680"/>
-            <w:shd w:fill="483135" w:val="solid" w:color="auto"/>
+            <w:shd w:fill="FF9800" w:val="solid" w:color="auto"/>
             <w:tcBorders>
-              <w:top w:val="single" w:sz="4" w:space="0" w:color="606060"/>
-              <w:bottom w:val="single" w:sz="4" w:space="0" w:color="606060"/>
-              <w:left w:val="single" w:sz="4" w:space="0" w:color="606060"/>
-              <w:right w:val="single" w:sz="4" w:space="0" w:color="606060"/>
+              <w:top w:val="single" w:sz="4" w:space="0" w:color="CCCCCC"/>
+              <w:bottom w:val="single" w:sz="4" w:space="0" w:color="CCCCCC"/>
+              <w:left w:val="single" w:sz="4" w:space="0" w:color="CCCCCC"/>
+              <w:right w:val="single" w:sz="4" w:space="0" w:color="CCCCCC"/>
             </w:tcBorders>
           </w:tcPr>
           <w:p>
+            <w:pPr>
+              <w:jc w:val="center"/>
+            </w:pPr>
             <w:r>
               <w:rPr>
                 <w:b/>
-                <w:color w:val="E88888"/>
+                <w:color w:val="FFFFFF"/>
                 <w:sz w:val="18"/>
               </w:rPr>
               <w:t>CRITICAL</w:t>
@@ -1065,15 +1082,19 @@
             <w:tcW w:type="dxa" w:w="1680"/>
             <w:shd w:fill="FFFFFF" w:val="solid" w:color="auto"/>
             <w:tcBorders>
-              <w:top w:val="single" w:sz="4" w:space="0" w:color="606060"/>
-              <w:bottom w:val="single" w:sz="4" w:space="0" w:color="606060"/>
-              <w:left w:val="single" w:sz="4" w:space="0" w:color="606060"/>
-              <w:right w:val="single" w:sz="4" w:space="0" w:color="606060"/>
+              <w:top w:val="single" w:sz="4" w:space="0" w:color="CCCCCC"/>
+              <w:bottom w:val="single" w:sz="4" w:space="0" w:color="CCCCCC"/>
+              <w:left w:val="single" w:sz="4" w:space="0" w:color="CCCCCC"/>
+              <w:right w:val="single" w:sz="4" w:space="0" w:color="CCCCCC"/>
             </w:tcBorders>
           </w:tcPr>
           <w:p>
+            <w:pPr>
+              <w:jc w:val="center"/>
+            </w:pPr>
             <w:r>
               <w:rPr>
+                <w:color w:val="333333"/>
                 <w:sz w:val="18"/>
               </w:rPr>
               <w:t>2</w:t>
@@ -1085,18 +1106,18 @@
         <w:tc>
           <w:tcPr>
             <w:tcW w:type="dxa" w:w="1680"/>
-            <w:shd w:fill="372E00" w:val="solid" w:color="auto"/>
+            <w:shd w:fill="FFFFFF" w:val="solid" w:color="auto"/>
             <w:tcBorders>
-              <w:top w:val="single" w:sz="4" w:space="0" w:color="606060"/>
-              <w:bottom w:val="single" w:sz="4" w:space="0" w:color="606060"/>
-              <w:left w:val="single" w:sz="4" w:space="0" w:color="606060"/>
-              <w:right w:val="single" w:sz="4" w:space="0" w:color="606060"/>
+              <w:top w:val="single" w:sz="4" w:space="0" w:color="CCCCCC"/>
+              <w:bottom w:val="single" w:sz="4" w:space="0" w:color="CCCCCC"/>
+              <w:left w:val="single" w:sz="4" w:space="0" w:color="CCCCCC"/>
+              <w:right w:val="single" w:sz="4" w:space="0" w:color="CCCCCC"/>
             </w:tcBorders>
           </w:tcPr>
           <w:p>
             <w:r>
               <w:rPr>
-                <w:color w:val="000000"/>
+                <w:color w:val="333333"/>
                 <w:sz w:val="18"/>
               </w:rPr>
               <w:t>CVE-2021-47757</w:t>
@@ -1106,18 +1127,18 @@
         <w:tc>
           <w:tcPr>
             <w:tcW w:type="dxa" w:w="1680"/>
-            <w:shd w:fill="372E00" w:val="solid" w:color="auto"/>
+            <w:shd w:fill="FFFFFF" w:val="solid" w:color="auto"/>
             <w:tcBorders>
-              <w:top w:val="single" w:sz="4" w:space="0" w:color="606060"/>
-              <w:bottom w:val="single" w:sz="4" w:space="0" w:color="606060"/>
-              <w:left w:val="single" w:sz="4" w:space="0" w:color="606060"/>
-              <w:right w:val="single" w:sz="4" w:space="0" w:color="606060"/>
+              <w:top w:val="single" w:sz="4" w:space="0" w:color="CCCCCC"/>
+              <w:bottom w:val="single" w:sz="4" w:space="0" w:color="CCCCCC"/>
+              <w:left w:val="single" w:sz="4" w:space="0" w:color="CCCCCC"/>
+              <w:right w:val="single" w:sz="4" w:space="0" w:color="CCCCCC"/>
             </w:tcBorders>
           </w:tcPr>
           <w:p>
             <w:r>
               <w:rPr>
-                <w:color w:val="000000"/>
+                <w:color w:val="333333"/>
                 <w:sz w:val="18"/>
               </w:rPr>
               <w:t>Apache Log4j</w:t>
@@ -1127,39 +1148,39 @@
         <w:tc>
           <w:tcPr>
             <w:tcW w:type="dxa" w:w="1680"/>
-            <w:shd w:fill="372E00" w:val="solid" w:color="auto"/>
+            <w:shd w:fill="FFFFFF" w:val="solid" w:color="auto"/>
             <w:tcBorders>
-              <w:top w:val="single" w:sz="4" w:space="0" w:color="606060"/>
-              <w:bottom w:val="single" w:sz="4" w:space="0" w:color="606060"/>
-              <w:left w:val="single" w:sz="4" w:space="0" w:color="606060"/>
-              <w:right w:val="single" w:sz="4" w:space="0" w:color="606060"/>
+              <w:top w:val="single" w:sz="4" w:space="0" w:color="CCCCCC"/>
+              <w:bottom w:val="single" w:sz="4" w:space="0" w:color="CCCCCC"/>
+              <w:left w:val="single" w:sz="4" w:space="0" w:color="CCCCCC"/>
+              <w:right w:val="single" w:sz="4" w:space="0" w:color="CCCCCC"/>
             </w:tcBorders>
           </w:tcPr>
           <w:p>
             <w:r>
               <w:rPr>
-                <w:color w:val="000000"/>
+                <w:color w:val="333333"/>
                 <w:sz w:val="18"/>
               </w:rPr>
-              <w:t>N/A</w:t>
+              <w:t>142 endpoints</w:t>
             </w:r>
           </w:p>
         </w:tc>
         <w:tc>
           <w:tcPr>
             <w:tcW w:type="dxa" w:w="1680"/>
-            <w:shd w:fill="483135" w:val="solid" w:color="auto"/>
+            <w:shd w:fill="FFFFFF" w:val="solid" w:color="auto"/>
             <w:tcBorders>
-              <w:top w:val="single" w:sz="4" w:space="0" w:color="606060"/>
-              <w:bottom w:val="single" w:sz="4" w:space="0" w:color="606060"/>
-              <w:left w:val="single" w:sz="4" w:space="0" w:color="606060"/>
-              <w:right w:val="single" w:sz="4" w:space="0" w:color="606060"/>
+              <w:top w:val="single" w:sz="4" w:space="0" w:color="CCCCCC"/>
+              <w:bottom w:val="single" w:sz="4" w:space="0" w:color="CCCCCC"/>
+              <w:left w:val="single" w:sz="4" w:space="0" w:color="CCCCCC"/>
+              <w:right w:val="single" w:sz="4" w:space="0" w:color="CCCCCC"/>
             </w:tcBorders>
           </w:tcPr>
           <w:p>
             <w:r>
               <w:rPr>
-                <w:color w:val="E88888"/>
+                <w:color w:val="009688"/>
                 <w:sz w:val="18"/>
               </w:rPr>
               <w:t>Multiple actors</w:t>
@@ -1169,19 +1190,22 @@
         <w:tc>
           <w:tcPr>
             <w:tcW w:type="dxa" w:w="1680"/>
-            <w:shd w:fill="483135" w:val="solid" w:color="auto"/>
+            <w:shd w:fill="FF9800" w:val="solid" w:color="auto"/>
             <w:tcBorders>
-              <w:top w:val="single" w:sz="4" w:space="0" w:color="606060"/>
-              <w:bottom w:val="single" w:sz="4" w:space="0" w:color="606060"/>
-              <w:left w:val="single" w:sz="4" w:space="0" w:color="606060"/>
-              <w:right w:val="single" w:sz="4" w:space="0" w:color="606060"/>
+              <w:top w:val="single" w:sz="4" w:space="0" w:color="CCCCCC"/>
+              <w:bottom w:val="single" w:sz="4" w:space="0" w:color="CCCCCC"/>
+              <w:left w:val="single" w:sz="4" w:space="0" w:color="CCCCCC"/>
+              <w:right w:val="single" w:sz="4" w:space="0" w:color="CCCCCC"/>
             </w:tcBorders>
           </w:tcPr>
           <w:p>
+            <w:pPr>
+              <w:jc w:val="center"/>
+            </w:pPr>
             <w:r>
               <w:rPr>
                 <w:b/>
-                <w:color w:val="E88888"/>
+                <w:color w:val="FFFFFF"/>
                 <w:sz w:val="18"/>
               </w:rPr>
               <w:t>CRITICAL</w:t>
@@ -1191,19 +1215,22 @@
         <w:tc>
           <w:tcPr>
             <w:tcW w:type="dxa" w:w="1680"/>
-            <w:shd w:fill="372E00" w:val="solid" w:color="auto"/>
+            <w:shd w:fill="FF9800" w:val="solid" w:color="auto"/>
             <w:tcBorders>
-              <w:top w:val="single" w:sz="4" w:space="0" w:color="606060"/>
-              <w:bottom w:val="single" w:sz="4" w:space="0" w:color="606060"/>
-              <w:left w:val="single" w:sz="4" w:space="0" w:color="606060"/>
-              <w:right w:val="single" w:sz="4" w:space="0" w:color="606060"/>
+              <w:top w:val="single" w:sz="4" w:space="0" w:color="CCCCCC"/>
+              <w:bottom w:val="single" w:sz="4" w:space="0" w:color="CCCCCC"/>
+              <w:left w:val="single" w:sz="4" w:space="0" w:color="CCCCCC"/>
+              <w:right w:val="single" w:sz="4" w:space="0" w:color="CCCCCC"/>
             </w:tcBorders>
           </w:tcPr>
           <w:p>
+            <w:pPr>
+              <w:jc w:val="center"/>
+            </w:pPr>
             <w:r>
               <w:rPr>
                 <w:b/>
-                <w:color w:val="CCA044"/>
+                <w:color w:val="FFFFFF"/>
                 <w:sz w:val="18"/>
               </w:rPr>
               <w:t>6</w:t>
@@ -1215,18 +1242,18 @@
         <w:tc>
           <w:tcPr>
             <w:tcW w:type="dxa" w:w="1680"/>
-            <w:shd w:fill="372E00" w:val="solid" w:color="auto"/>
+            <w:shd w:fill="FFFFFF" w:val="solid" w:color="auto"/>
             <w:tcBorders>
-              <w:top w:val="single" w:sz="4" w:space="0" w:color="606060"/>
-              <w:bottom w:val="single" w:sz="4" w:space="0" w:color="606060"/>
-              <w:left w:val="single" w:sz="4" w:space="0" w:color="606060"/>
-              <w:right w:val="single" w:sz="4" w:space="0" w:color="606060"/>
+              <w:top w:val="single" w:sz="4" w:space="0" w:color="CCCCCC"/>
+              <w:bottom w:val="single" w:sz="4" w:space="0" w:color="CCCCCC"/>
+              <w:left w:val="single" w:sz="4" w:space="0" w:color="CCCCCC"/>
+              <w:right w:val="single" w:sz="4" w:space="0" w:color="CCCCCC"/>
             </w:tcBorders>
           </w:tcPr>
           <w:p>
             <w:r>
               <w:rPr>
-                <w:color w:val="000000"/>
+                <w:color w:val="333333"/>
                 <w:sz w:val="18"/>
               </w:rPr>
               <w:t>CVE-2025-98213</w:t>
@@ -1236,18 +1263,18 @@
         <w:tc>
           <w:tcPr>
             <w:tcW w:type="dxa" w:w="1680"/>
-            <w:shd w:fill="372E00" w:val="solid" w:color="auto"/>
+            <w:shd w:fill="FFFFFF" w:val="solid" w:color="auto"/>
             <w:tcBorders>
-              <w:top w:val="single" w:sz="4" w:space="0" w:color="606060"/>
-              <w:bottom w:val="single" w:sz="4" w:space="0" w:color="606060"/>
-              <w:left w:val="single" w:sz="4" w:space="0" w:color="606060"/>
-              <w:right w:val="single" w:sz="4" w:space="0" w:color="606060"/>
+              <w:top w:val="single" w:sz="4" w:space="0" w:color="CCCCCC"/>
+              <w:bottom w:val="single" w:sz="4" w:space="0" w:color="CCCCCC"/>
+              <w:left w:val="single" w:sz="4" w:space="0" w:color="CCCCCC"/>
+              <w:right w:val="single" w:sz="4" w:space="0" w:color="CCCCCC"/>
             </w:tcBorders>
           </w:tcPr>
           <w:p>
             <w:r>
               <w:rPr>
-                <w:color w:val="000000"/>
+                <w:color w:val="333333"/>
                 <w:sz w:val="18"/>
               </w:rPr>
               <w:t>VMware vCenter</w:t>
@@ -1257,39 +1284,39 @@
         <w:tc>
           <w:tcPr>
             <w:tcW w:type="dxa" w:w="1680"/>
-            <w:shd w:fill="372E00" w:val="solid" w:color="auto"/>
+            <w:shd w:fill="FFFFFF" w:val="solid" w:color="auto"/>
             <w:tcBorders>
-              <w:top w:val="single" w:sz="4" w:space="0" w:color="606060"/>
-              <w:bottom w:val="single" w:sz="4" w:space="0" w:color="606060"/>
-              <w:left w:val="single" w:sz="4" w:space="0" w:color="606060"/>
-              <w:right w:val="single" w:sz="4" w:space="0" w:color="606060"/>
+              <w:top w:val="single" w:sz="4" w:space="0" w:color="CCCCCC"/>
+              <w:bottom w:val="single" w:sz="4" w:space="0" w:color="CCCCCC"/>
+              <w:left w:val="single" w:sz="4" w:space="0" w:color="CCCCCC"/>
+              <w:right w:val="single" w:sz="4" w:space="0" w:color="CCCCCC"/>
             </w:tcBorders>
           </w:tcPr>
           <w:p>
             <w:r>
               <w:rPr>
-                <w:color w:val="000000"/>
+                <w:color w:val="333333"/>
                 <w:sz w:val="18"/>
               </w:rPr>
-              <w:t>N/A</w:t>
+              <w:t>6 servers</w:t>
             </w:r>
           </w:p>
         </w:tc>
         <w:tc>
           <w:tcPr>
             <w:tcW w:type="dxa" w:w="1680"/>
-            <w:shd w:fill="483135" w:val="solid" w:color="auto"/>
+            <w:shd w:fill="FFFFFF" w:val="solid" w:color="auto"/>
             <w:tcBorders>
-              <w:top w:val="single" w:sz="4" w:space="0" w:color="606060"/>
-              <w:bottom w:val="single" w:sz="4" w:space="0" w:color="606060"/>
-              <w:left w:val="single" w:sz="4" w:space="0" w:color="606060"/>
-              <w:right w:val="single" w:sz="4" w:space="0" w:color="606060"/>
+              <w:top w:val="single" w:sz="4" w:space="0" w:color="CCCCCC"/>
+              <w:bottom w:val="single" w:sz="4" w:space="0" w:color="CCCCCC"/>
+              <w:left w:val="single" w:sz="4" w:space="0" w:color="CCCCCC"/>
+              <w:right w:val="single" w:sz="4" w:space="0" w:color="CCCCCC"/>
             </w:tcBorders>
           </w:tcPr>
           <w:p>
             <w:r>
               <w:rPr>
-                <w:color w:val="E88888"/>
+                <w:color w:val="009688"/>
                 <w:sz w:val="18"/>
               </w:rPr>
               <w:t>APT29</w:t>
@@ -1299,19 +1326,22 @@
         <w:tc>
           <w:tcPr>
             <w:tcW w:type="dxa" w:w="1680"/>
-            <w:shd w:fill="483135" w:val="solid" w:color="auto"/>
+            <w:shd w:fill="FF9800" w:val="solid" w:color="auto"/>
             <w:tcBorders>
-              <w:top w:val="single" w:sz="4" w:space="0" w:color="606060"/>
-              <w:bottom w:val="single" w:sz="4" w:space="0" w:color="606060"/>
-              <w:left w:val="single" w:sz="4" w:space="0" w:color="606060"/>
-              <w:right w:val="single" w:sz="4" w:space="0" w:color="606060"/>
+              <w:top w:val="single" w:sz="4" w:space="0" w:color="CCCCCC"/>
+              <w:bottom w:val="single" w:sz="4" w:space="0" w:color="CCCCCC"/>
+              <w:left w:val="single" w:sz="4" w:space="0" w:color="CCCCCC"/>
+              <w:right w:val="single" w:sz="4" w:space="0" w:color="CCCCCC"/>
             </w:tcBorders>
           </w:tcPr>
           <w:p>
+            <w:pPr>
+              <w:jc w:val="center"/>
+            </w:pPr>
             <w:r>
               <w:rPr>
                 <w:b/>
-                <w:color w:val="E88888"/>
+                <w:color w:val="FFFFFF"/>
                 <w:sz w:val="18"/>
               </w:rPr>
               <w:t>HIGH</w:t>
@@ -1321,19 +1351,22 @@
         <w:tc>
           <w:tcPr>
             <w:tcW w:type="dxa" w:w="1680"/>
-            <w:shd w:fill="372E00" w:val="solid" w:color="auto"/>
+            <w:shd w:fill="FF9800" w:val="solid" w:color="auto"/>
             <w:tcBorders>
-              <w:top w:val="single" w:sz="4" w:space="0" w:color="606060"/>
-              <w:bottom w:val="single" w:sz="4" w:space="0" w:color="606060"/>
-              <w:left w:val="single" w:sz="4" w:space="0" w:color="606060"/>
-              <w:right w:val="single" w:sz="4" w:space="0" w:color="606060"/>
+              <w:top w:val="single" w:sz="4" w:space="0" w:color="CCCCCC"/>
+              <w:bottom w:val="single" w:sz="4" w:space="0" w:color="CCCCCC"/>
+              <w:left w:val="single" w:sz="4" w:space="0" w:color="CCCCCC"/>
+              <w:right w:val="single" w:sz="4" w:space="0" w:color="CCCCCC"/>
             </w:tcBorders>
           </w:tcPr>
           <w:p>
+            <w:pPr>
+              <w:jc w:val="center"/>
+            </w:pPr>
             <w:r>
               <w:rPr>
                 <w:b/>
-                <w:color w:val="CCA044"/>
+                <w:color w:val="FFFFFF"/>
                 <w:sz w:val="18"/>
               </w:rPr>
               <w:t>4</w:t>
@@ -1345,18 +1378,18 @@
         <w:tc>
           <w:tcPr>
             <w:tcW w:type="dxa" w:w="1680"/>
-            <w:shd w:fill="372E00" w:val="solid" w:color="auto"/>
+            <w:shd w:fill="FFFFFF" w:val="solid" w:color="auto"/>
             <w:tcBorders>
-              <w:top w:val="single" w:sz="4" w:space="0" w:color="606060"/>
-              <w:bottom w:val="single" w:sz="4" w:space="0" w:color="606060"/>
-              <w:left w:val="single" w:sz="4" w:space="0" w:color="606060"/>
-              <w:right w:val="single" w:sz="4" w:space="0" w:color="606060"/>
+              <w:top w:val="single" w:sz="4" w:space="0" w:color="CCCCCC"/>
+              <w:bottom w:val="single" w:sz="4" w:space="0" w:color="CCCCCC"/>
+              <w:left w:val="single" w:sz="4" w:space="0" w:color="CCCCCC"/>
+              <w:right w:val="single" w:sz="4" w:space="0" w:color="CCCCCC"/>
             </w:tcBorders>
           </w:tcPr>
           <w:p>
             <w:r>
               <w:rPr>
-                <w:color w:val="000000"/>
+                <w:color w:val="333333"/>
                 <w:sz w:val="18"/>
               </w:rPr>
               <w:t>CVE-2025-12345</w:t>
@@ -1366,18 +1399,18 @@
         <w:tc>
           <w:tcPr>
             <w:tcW w:type="dxa" w:w="1680"/>
-            <w:shd w:fill="372E00" w:val="solid" w:color="auto"/>
+            <w:shd w:fill="FFFFFF" w:val="solid" w:color="auto"/>
             <w:tcBorders>
-              <w:top w:val="single" w:sz="4" w:space="0" w:color="606060"/>
-              <w:bottom w:val="single" w:sz="4" w:space="0" w:color="606060"/>
-              <w:left w:val="single" w:sz="4" w:space="0" w:color="606060"/>
-              <w:right w:val="single" w:sz="4" w:space="0" w:color="606060"/>
+              <w:top w:val="single" w:sz="4" w:space="0" w:color="CCCCCC"/>
+              <w:bottom w:val="single" w:sz="4" w:space="0" w:color="CCCCCC"/>
+              <w:left w:val="single" w:sz="4" w:space="0" w:color="CCCCCC"/>
+              <w:right w:val="single" w:sz="4" w:space="0" w:color="CCCCCC"/>
             </w:tcBorders>
           </w:tcPr>
           <w:p>
             <w:r>
               <w:rPr>
-                <w:color w:val="000000"/>
+                <w:color w:val="333333"/>
                 <w:sz w:val="18"/>
               </w:rPr>
               <w:t>Microsoft Exchange</w:t>
@@ -1387,39 +1420,39 @@
         <w:tc>
           <w:tcPr>
             <w:tcW w:type="dxa" w:w="1680"/>
-            <w:shd w:fill="372E00" w:val="solid" w:color="auto"/>
+            <w:shd w:fill="FFFFFF" w:val="solid" w:color="auto"/>
             <w:tcBorders>
-              <w:top w:val="single" w:sz="4" w:space="0" w:color="606060"/>
-              <w:bottom w:val="single" w:sz="4" w:space="0" w:color="606060"/>
-              <w:left w:val="single" w:sz="4" w:space="0" w:color="606060"/>
-              <w:right w:val="single" w:sz="4" w:space="0" w:color="606060"/>
+              <w:top w:val="single" w:sz="4" w:space="0" w:color="CCCCCC"/>
+              <w:bottom w:val="single" w:sz="4" w:space="0" w:color="CCCCCC"/>
+              <w:left w:val="single" w:sz="4" w:space="0" w:color="CCCCCC"/>
+              <w:right w:val="single" w:sz="4" w:space="0" w:color="CCCCCC"/>
             </w:tcBorders>
           </w:tcPr>
           <w:p>
             <w:r>
               <w:rPr>
-                <w:color w:val="000000"/>
+                <w:color w:val="333333"/>
                 <w:sz w:val="18"/>
               </w:rPr>
-              <w:t>N/A</w:t>
+              <w:t>47 servers</w:t>
             </w:r>
           </w:p>
         </w:tc>
         <w:tc>
           <w:tcPr>
             <w:tcW w:type="dxa" w:w="1680"/>
-            <w:shd w:fill="372E00" w:val="solid" w:color="auto"/>
+            <w:shd w:fill="FFFFFF" w:val="solid" w:color="auto"/>
             <w:tcBorders>
-              <w:top w:val="single" w:sz="4" w:space="0" w:color="606060"/>
-              <w:bottom w:val="single" w:sz="4" w:space="0" w:color="606060"/>
-              <w:left w:val="single" w:sz="4" w:space="0" w:color="606060"/>
-              <w:right w:val="single" w:sz="4" w:space="0" w:color="606060"/>
+              <w:top w:val="single" w:sz="4" w:space="0" w:color="CCCCCC"/>
+              <w:bottom w:val="single" w:sz="4" w:space="0" w:color="CCCCCC"/>
+              <w:left w:val="single" w:sz="4" w:space="0" w:color="CCCCCC"/>
+              <w:right w:val="single" w:sz="4" w:space="0" w:color="CCCCCC"/>
             </w:tcBorders>
           </w:tcPr>
           <w:p>
             <w:r>
               <w:rPr>
-                <w:color w:val="CCA044"/>
+                <w:color w:val="E67E22"/>
                 <w:sz w:val="18"/>
               </w:rPr>
               <w:t>PoC available</w:t>
@@ -1429,19 +1462,22 @@
         <w:tc>
           <w:tcPr>
             <w:tcW w:type="dxa" w:w="1680"/>
-            <w:shd w:fill="483135" w:val="solid" w:color="auto"/>
+            <w:shd w:fill="FF9800" w:val="solid" w:color="auto"/>
             <w:tcBorders>
-              <w:top w:val="single" w:sz="4" w:space="0" w:color="606060"/>
-              <w:bottom w:val="single" w:sz="4" w:space="0" w:color="606060"/>
-              <w:left w:val="single" w:sz="4" w:space="0" w:color="606060"/>
-              <w:right w:val="single" w:sz="4" w:space="0" w:color="606060"/>
+              <w:top w:val="single" w:sz="4" w:space="0" w:color="CCCCCC"/>
+              <w:bottom w:val="single" w:sz="4" w:space="0" w:color="CCCCCC"/>
+              <w:left w:val="single" w:sz="4" w:space="0" w:color="CCCCCC"/>
+              <w:right w:val="single" w:sz="4" w:space="0" w:color="CCCCCC"/>
             </w:tcBorders>
           </w:tcPr>
           <w:p>
+            <w:pPr>
+              <w:jc w:val="center"/>
+            </w:pPr>
             <w:r>
               <w:rPr>
                 <w:b/>
-                <w:color w:val="E88888"/>
+                <w:color w:val="FFFFFF"/>
                 <w:sz w:val="18"/>
               </w:rPr>
               <w:t>HIGH</w:t>
@@ -1451,19 +1487,22 @@
         <w:tc>
           <w:tcPr>
             <w:tcW w:type="dxa" w:w="1680"/>
-            <w:shd w:fill="372E00" w:val="solid" w:color="auto"/>
+            <w:shd w:fill="FF9800" w:val="solid" w:color="auto"/>
             <w:tcBorders>
-              <w:top w:val="single" w:sz="4" w:space="0" w:color="606060"/>
-              <w:bottom w:val="single" w:sz="4" w:space="0" w:color="606060"/>
-              <w:left w:val="single" w:sz="4" w:space="0" w:color="606060"/>
-              <w:right w:val="single" w:sz="4" w:space="0" w:color="606060"/>
+              <w:top w:val="single" w:sz="4" w:space="0" w:color="CCCCCC"/>
+              <w:bottom w:val="single" w:sz="4" w:space="0" w:color="CCCCCC"/>
+              <w:left w:val="single" w:sz="4" w:space="0" w:color="CCCCCC"/>
+              <w:right w:val="single" w:sz="4" w:space="0" w:color="CCCCCC"/>
             </w:tcBorders>
           </w:tcPr>
           <w:p>
+            <w:pPr>
+              <w:jc w:val="center"/>
+            </w:pPr>
             <w:r>
               <w:rPr>
                 <w:b/>
-                <w:color w:val="CCA044"/>
+                <w:color w:val="FFFFFF"/>
                 <w:sz w:val="18"/>
               </w:rPr>
               <w:t>3</w:t>
@@ -1477,16 +1516,16 @@
             <w:tcW w:type="dxa" w:w="1680"/>
             <w:shd w:fill="FFFFFF" w:val="solid" w:color="auto"/>
             <w:tcBorders>
-              <w:top w:val="single" w:sz="4" w:space="0" w:color="606060"/>
-              <w:bottom w:val="single" w:sz="4" w:space="0" w:color="606060"/>
-              <w:left w:val="single" w:sz="4" w:space="0" w:color="606060"/>
-              <w:right w:val="single" w:sz="4" w:space="0" w:color="606060"/>
+              <w:top w:val="single" w:sz="4" w:space="0" w:color="CCCCCC"/>
+              <w:bottom w:val="single" w:sz="4" w:space="0" w:color="CCCCCC"/>
+              <w:left w:val="single" w:sz="4" w:space="0" w:color="CCCCCC"/>
+              <w:right w:val="single" w:sz="4" w:space="0" w:color="CCCCCC"/>
             </w:tcBorders>
           </w:tcPr>
           <w:p>
             <w:r>
               <w:rPr>
-                <w:color w:val="000000"/>
+                <w:color w:val="333333"/>
                 <w:sz w:val="18"/>
               </w:rPr>
               <w:t>CVE-2024-5678</w:t>
@@ -1498,16 +1537,16 @@
             <w:tcW w:type="dxa" w:w="1680"/>
             <w:shd w:fill="FFFFFF" w:val="solid" w:color="auto"/>
             <w:tcBorders>
-              <w:top w:val="single" w:sz="4" w:space="0" w:color="606060"/>
-              <w:bottom w:val="single" w:sz="4" w:space="0" w:color="606060"/>
-              <w:left w:val="single" w:sz="4" w:space="0" w:color="606060"/>
-              <w:right w:val="single" w:sz="4" w:space="0" w:color="606060"/>
+              <w:top w:val="single" w:sz="4" w:space="0" w:color="CCCCCC"/>
+              <w:bottom w:val="single" w:sz="4" w:space="0" w:color="CCCCCC"/>
+              <w:left w:val="single" w:sz="4" w:space="0" w:color="CCCCCC"/>
+              <w:right w:val="single" w:sz="4" w:space="0" w:color="CCCCCC"/>
             </w:tcBorders>
           </w:tcPr>
           <w:p>
             <w:r>
               <w:rPr>
-                <w:color w:val="000000"/>
+                <w:color w:val="333333"/>
                 <w:sz w:val="18"/>
               </w:rPr>
               <w:t>PostgreSQL</w:t>
@@ -1519,37 +1558,37 @@
             <w:tcW w:type="dxa" w:w="1680"/>
             <w:shd w:fill="FFFFFF" w:val="solid" w:color="auto"/>
             <w:tcBorders>
-              <w:top w:val="single" w:sz="4" w:space="0" w:color="606060"/>
-              <w:bottom w:val="single" w:sz="4" w:space="0" w:color="606060"/>
-              <w:left w:val="single" w:sz="4" w:space="0" w:color="606060"/>
-              <w:right w:val="single" w:sz="4" w:space="0" w:color="606060"/>
+              <w:top w:val="single" w:sz="4" w:space="0" w:color="CCCCCC"/>
+              <w:bottom w:val="single" w:sz="4" w:space="0" w:color="CCCCCC"/>
+              <w:left w:val="single" w:sz="4" w:space="0" w:color="CCCCCC"/>
+              <w:right w:val="single" w:sz="4" w:space="0" w:color="CCCCCC"/>
             </w:tcBorders>
           </w:tcPr>
           <w:p>
             <w:r>
               <w:rPr>
-                <w:color w:val="000000"/>
+                <w:color w:val="333333"/>
                 <w:sz w:val="18"/>
               </w:rPr>
-              <w:t>N/A</w:t>
+              <w:t>4 databases</w:t>
             </w:r>
           </w:p>
         </w:tc>
         <w:tc>
           <w:tcPr>
             <w:tcW w:type="dxa" w:w="1680"/>
-            <w:shd w:fill="273929" w:val="solid" w:color="auto"/>
+            <w:shd w:fill="FFFFFF" w:val="solid" w:color="auto"/>
             <w:tcBorders>
-              <w:top w:val="single" w:sz="4" w:space="0" w:color="606060"/>
-              <w:bottom w:val="single" w:sz="4" w:space="0" w:color="606060"/>
-              <w:left w:val="single" w:sz="4" w:space="0" w:color="606060"/>
-              <w:right w:val="single" w:sz="4" w:space="0" w:color="606060"/>
+              <w:top w:val="single" w:sz="4" w:space="0" w:color="CCCCCC"/>
+              <w:bottom w:val="single" w:sz="4" w:space="0" w:color="CCCCCC"/>
+              <w:left w:val="single" w:sz="4" w:space="0" w:color="CCCCCC"/>
+              <w:right w:val="single" w:sz="4" w:space="0" w:color="CCCCCC"/>
             </w:tcBorders>
           </w:tcPr>
           <w:p>
             <w:r>
               <w:rPr>
-                <w:color w:val="5CCC7A"/>
+                <w:color w:val="E67E22"/>
                 <w:sz w:val="18"/>
               </w:rPr>
               <w:t>None observed</w:t>
@@ -1559,18 +1598,22 @@
         <w:tc>
           <w:tcPr>
             <w:tcW w:type="dxa" w:w="1680"/>
-            <w:shd w:fill="372E00" w:val="solid" w:color="auto"/>
+            <w:shd w:fill="FFC107" w:val="solid" w:color="auto"/>
             <w:tcBorders>
-              <w:top w:val="single" w:sz="4" w:space="0" w:color="606060"/>
-              <w:bottom w:val="single" w:sz="4" w:space="0" w:color="606060"/>
-              <w:left w:val="single" w:sz="4" w:space="0" w:color="606060"/>
-              <w:right w:val="single" w:sz="4" w:space="0" w:color="606060"/>
+              <w:top w:val="single" w:sz="4" w:space="0" w:color="CCCCCC"/>
+              <w:bottom w:val="single" w:sz="4" w:space="0" w:color="CCCCCC"/>
+              <w:left w:val="single" w:sz="4" w:space="0" w:color="CCCCCC"/>
+              <w:right w:val="single" w:sz="4" w:space="0" w:color="CCCCCC"/>
             </w:tcBorders>
           </w:tcPr>
           <w:p>
+            <w:pPr>
+              <w:jc w:val="center"/>
+            </w:pPr>
             <w:r>
               <w:rPr>
-                <w:color w:val="CCA044"/>
+                <w:b/>
+                <w:color w:val="333333"/>
                 <w:sz w:val="18"/>
               </w:rPr>
               <w:t>MEDIUM</w:t>
@@ -1582,15 +1625,19 @@
             <w:tcW w:type="dxa" w:w="1680"/>
             <w:shd w:fill="FFFFFF" w:val="solid" w:color="auto"/>
             <w:tcBorders>
-              <w:top w:val="single" w:sz="4" w:space="0" w:color="606060"/>
-              <w:bottom w:val="single" w:sz="4" w:space="0" w:color="606060"/>
-              <w:left w:val="single" w:sz="4" w:space="0" w:color="606060"/>
-              <w:right w:val="single" w:sz="4" w:space="0" w:color="606060"/>
+              <w:top w:val="single" w:sz="4" w:space="0" w:color="CCCCCC"/>
+              <w:bottom w:val="single" w:sz="4" w:space="0" w:color="CCCCCC"/>
+              <w:left w:val="single" w:sz="4" w:space="0" w:color="CCCCCC"/>
+              <w:right w:val="single" w:sz="4" w:space="0" w:color="CCCCCC"/>
             </w:tcBorders>
           </w:tcPr>
           <w:p>
+            <w:pPr>
+              <w:jc w:val="center"/>
+            </w:pPr>
             <w:r>
               <w:rPr>
+                <w:color w:val="333333"/>
                 <w:sz w:val="18"/>
               </w:rPr>
               <w:t>2</w:t>
@@ -1604,16 +1651,16 @@
             <w:tcW w:type="dxa" w:w="1680"/>
             <w:shd w:fill="FFFFFF" w:val="solid" w:color="auto"/>
             <w:tcBorders>
-              <w:top w:val="single" w:sz="4" w:space="0" w:color="606060"/>
-              <w:bottom w:val="single" w:sz="4" w:space="0" w:color="606060"/>
-              <w:left w:val="single" w:sz="4" w:space="0" w:color="606060"/>
-              <w:right w:val="single" w:sz="4" w:space="0" w:color="606060"/>
+              <w:top w:val="single" w:sz="4" w:space="0" w:color="CCCCCC"/>
+              <w:bottom w:val="single" w:sz="4" w:space="0" w:color="CCCCCC"/>
+              <w:left w:val="single" w:sz="4" w:space="0" w:color="CCCCCC"/>
+              <w:right w:val="single" w:sz="4" w:space="0" w:color="CCCCCC"/>
             </w:tcBorders>
           </w:tcPr>
           <w:p>
             <w:r>
               <w:rPr>
-                <w:color w:val="000000"/>
+                <w:color w:val="333333"/>
                 <w:sz w:val="18"/>
               </w:rPr>
               <w:t>CVE-2024-9999</w:t>
@@ -1625,16 +1672,16 @@
             <w:tcW w:type="dxa" w:w="1680"/>
             <w:shd w:fill="FFFFFF" w:val="solid" w:color="auto"/>
             <w:tcBorders>
-              <w:top w:val="single" w:sz="4" w:space="0" w:color="606060"/>
-              <w:bottom w:val="single" w:sz="4" w:space="0" w:color="606060"/>
-              <w:left w:val="single" w:sz="4" w:space="0" w:color="606060"/>
-              <w:right w:val="single" w:sz="4" w:space="0" w:color="606060"/>
+              <w:top w:val="single" w:sz="4" w:space="0" w:color="CCCCCC"/>
+              <w:bottom w:val="single" w:sz="4" w:space="0" w:color="CCCCCC"/>
+              <w:left w:val="single" w:sz="4" w:space="0" w:color="CCCCCC"/>
+              <w:right w:val="single" w:sz="4" w:space="0" w:color="CCCCCC"/>
             </w:tcBorders>
           </w:tcPr>
           <w:p>
             <w:r>
               <w:rPr>
-                <w:color w:val="000000"/>
+                <w:color w:val="333333"/>
                 <w:sz w:val="18"/>
               </w:rPr>
               <w:t>Internal API</w:t>
@@ -1646,16 +1693,16 @@
             <w:tcW w:type="dxa" w:w="1680"/>
             <w:shd w:fill="FFFFFF" w:val="solid" w:color="auto"/>
             <w:tcBorders>
-              <w:top w:val="single" w:sz="4" w:space="0" w:color="606060"/>
-              <w:bottom w:val="single" w:sz="4" w:space="0" w:color="606060"/>
-              <w:left w:val="single" w:sz="4" w:space="0" w:color="606060"/>
-              <w:right w:val="single" w:sz="4" w:space="0" w:color="606060"/>
+              <w:top w:val="single" w:sz="4" w:space="0" w:color="CCCCCC"/>
+              <w:bottom w:val="single" w:sz="4" w:space="0" w:color="CCCCCC"/>
+              <w:left w:val="single" w:sz="4" w:space="0" w:color="CCCCCC"/>
+              <w:right w:val="single" w:sz="4" w:space="0" w:color="CCCCCC"/>
             </w:tcBorders>
           </w:tcPr>
           <w:p>
             <w:r>
               <w:rPr>
-                <w:color w:val="000000"/>
+                <w:color w:val="333333"/>
                 <w:sz w:val="18"/>
               </w:rPr>
               <w:t>Production</w:t>
@@ -1665,18 +1712,18 @@
         <w:tc>
           <w:tcPr>
             <w:tcW w:type="dxa" w:w="1680"/>
-            <w:shd w:fill="273929" w:val="solid" w:color="auto"/>
+            <w:shd w:fill="FFFFFF" w:val="solid" w:color="auto"/>
             <w:tcBorders>
-              <w:top w:val="single" w:sz="4" w:space="0" w:color="606060"/>
-              <w:bottom w:val="single" w:sz="4" w:space="0" w:color="606060"/>
-              <w:left w:val="single" w:sz="4" w:space="0" w:color="606060"/>
-              <w:right w:val="single" w:sz="4" w:space="0" w:color="606060"/>
+              <w:top w:val="single" w:sz="4" w:space="0" w:color="CCCCCC"/>
+              <w:bottom w:val="single" w:sz="4" w:space="0" w:color="CCCCCC"/>
+              <w:left w:val="single" w:sz="4" w:space="0" w:color="CCCCCC"/>
+              <w:right w:val="single" w:sz="4" w:space="0" w:color="CCCCCC"/>
             </w:tcBorders>
           </w:tcPr>
           <w:p>
             <w:r>
               <w:rPr>
-                <w:color w:val="5CCC7A"/>
+                <w:color w:val="E67E22"/>
                 <w:sz w:val="18"/>
               </w:rPr>
               <w:t>None known</w:t>
@@ -1686,18 +1733,22 @@
         <w:tc>
           <w:tcPr>
             <w:tcW w:type="dxa" w:w="1680"/>
-            <w:shd w:fill="273929" w:val="solid" w:color="auto"/>
+            <w:shd w:fill="8BC34A" w:val="solid" w:color="auto"/>
             <w:tcBorders>
-              <w:top w:val="single" w:sz="4" w:space="0" w:color="606060"/>
-              <w:bottom w:val="single" w:sz="4" w:space="0" w:color="606060"/>
-              <w:left w:val="single" w:sz="4" w:space="0" w:color="606060"/>
-              <w:right w:val="single" w:sz="4" w:space="0" w:color="606060"/>
+              <w:top w:val="single" w:sz="4" w:space="0" w:color="CCCCCC"/>
+              <w:bottom w:val="single" w:sz="4" w:space="0" w:color="CCCCCC"/>
+              <w:left w:val="single" w:sz="4" w:space="0" w:color="CCCCCC"/>
+              <w:right w:val="single" w:sz="4" w:space="0" w:color="CCCCCC"/>
             </w:tcBorders>
           </w:tcPr>
           <w:p>
+            <w:pPr>
+              <w:jc w:val="center"/>
+            </w:pPr>
             <w:r>
               <w:rPr>
-                <w:color w:val="5CCC7A"/>
+                <w:b/>
+                <w:color w:val="333333"/>
                 <w:sz w:val="18"/>
               </w:rPr>
               <w:t>LOW</w:t>
@@ -1709,18 +1760,22 @@
             <w:tcW w:type="dxa" w:w="1680"/>
             <w:shd w:fill="FFFFFF" w:val="solid" w:color="auto"/>
             <w:tcBorders>
-              <w:top w:val="single" w:sz="4" w:space="0" w:color="606060"/>
-              <w:bottom w:val="single" w:sz="4" w:space="0" w:color="606060"/>
-              <w:left w:val="single" w:sz="4" w:space="0" w:color="606060"/>
-              <w:right w:val="single" w:sz="4" w:space="0" w:color="606060"/>
+              <w:top w:val="single" w:sz="4" w:space="0" w:color="CCCCCC"/>
+              <w:bottom w:val="single" w:sz="4" w:space="0" w:color="CCCCCC"/>
+              <w:left w:val="single" w:sz="4" w:space="0" w:color="CCCCCC"/>
+              <w:right w:val="single" w:sz="4" w:space="0" w:color="CCCCCC"/>
             </w:tcBorders>
           </w:tcPr>
           <w:p>
+            <w:pPr>
+              <w:jc w:val="center"/>
+            </w:pPr>
             <w:r>
               <w:rPr>
+                <w:color w:val="333333"/>
                 <w:sz w:val="18"/>
               </w:rPr>
-              <w:t>1</w:t>
+              <w:t>New</w:t>
             </w:r>
           </w:p>
         </w:tc>

</xml_diff>

<commit_message>
fix: Update table styling to match CTI_Weekly_Report_Template_Spec.json
Colors updated from spec:
- TABLE_HEADER_BG: E65100 (orange)
- EXPLOITED_ACTOR_BG: FFEBEE (light pink for threat actors)
- EXPLOITED_NONE_BG: E8F5E9 (light green for "None observed")
- EXPLOITED_POC_BG: FFF8E1 (light yellow for "PoC available")
- RISK_HIGH_BG_LIGHT: FFEBEE (light pink)
- RISK_MED_BG_LIGHT: FFF3E0 (light orange)
- RISK_LOW_BG_LIGHT: E8F5E9 (light green)
- WKS_3PLUS_BG: FFF8E1 (light yellow for 3+ weeks)
- WKS_OVERDUE_BG: FFEBEE (light red for 4+ weeks)
- METRIC_CARD_BG: F5F5F5 (light gray)
- SECTOR_ORIGIN_BG: F5F5F5 (light gray)
- SECTOR_MONITOR_BG: E3F2FD (light blue)

CVE table changes:
- CVE ID, Affected Product, Exposure: NO fill (clear shading)
- Exploited By: pastel background based on content
- Risk: pastel background based on severity
- Wks: light yellow for 3+, light red for 4+

Metric cards: F5F5F5 light gray background
Sector Threat Activity: orange header, styled columns per spec
</commit_message>
<xml_diff>
--- a/CTI_Weekly_Report_2026-02-05.docx
+++ b/CTI_Weekly_Report_2026-02-05.docx
@@ -130,7 +130,7 @@
         <w:tc>
           <w:tcPr>
             <w:tcW w:type="dxa" w:w="3360"/>
-            <w:shd w:fill="FFFFFF" w:val="solid" w:color="auto"/>
+            <w:shd w:fill="F5F5F5" w:val="solid" w:color="auto"/>
             <w:tcBorders>
               <w:top w:val="single" w:sz="4" w:space="0" w:color="CCCCCC"/>
               <w:bottom w:val="single" w:sz="4" w:space="0" w:color="CCCCCC"/>
@@ -185,7 +185,7 @@
         <w:tc>
           <w:tcPr>
             <w:tcW w:type="dxa" w:w="3360"/>
-            <w:shd w:fill="FFFFFF" w:val="solid" w:color="auto"/>
+            <w:shd w:fill="F5F5F5" w:val="solid" w:color="auto"/>
             <w:tcBorders>
               <w:top w:val="single" w:sz="4" w:space="0" w:color="CCCCCC"/>
               <w:bottom w:val="single" w:sz="4" w:space="0" w:color="CCCCCC"/>
@@ -240,7 +240,7 @@
         <w:tc>
           <w:tcPr>
             <w:tcW w:type="dxa" w:w="3360"/>
-            <w:shd w:fill="FFFFFF" w:val="solid" w:color="auto"/>
+            <w:shd w:fill="F5F5F5" w:val="solid" w:color="auto"/>
             <w:tcBorders>
               <w:top w:val="single" w:sz="4" w:space="0" w:color="CCCCCC"/>
               <w:bottom w:val="single" w:sz="4" w:space="0" w:color="CCCCCC"/>
@@ -314,7 +314,7 @@
         <w:tc>
           <w:tcPr>
             <w:tcW w:type="dxa" w:w="3360"/>
-            <w:shd w:fill="FFFFFF" w:val="solid" w:color="auto"/>
+            <w:shd w:fill="F5F5F5" w:val="solid" w:color="auto"/>
             <w:tcBorders>
               <w:top w:val="single" w:sz="4" w:space="0" w:color="CCCCCC"/>
               <w:bottom w:val="single" w:sz="4" w:space="0" w:color="CCCCCC"/>
@@ -369,7 +369,7 @@
         <w:tc>
           <w:tcPr>
             <w:tcW w:type="dxa" w:w="3360"/>
-            <w:shd w:fill="FFFFFF" w:val="solid" w:color="auto"/>
+            <w:shd w:fill="F5F5F5" w:val="solid" w:color="auto"/>
             <w:tcBorders>
               <w:top w:val="single" w:sz="4" w:space="0" w:color="CCCCCC"/>
               <w:bottom w:val="single" w:sz="4" w:space="0" w:color="CCCCCC"/>
@@ -424,7 +424,7 @@
         <w:tc>
           <w:tcPr>
             <w:tcW w:type="dxa" w:w="3360"/>
-            <w:shd w:fill="FFFFFF" w:val="solid" w:color="auto"/>
+            <w:shd w:fill="F5F5F5" w:val="solid" w:color="auto"/>
             <w:tcBorders>
               <w:top w:val="single" w:sz="4" w:space="0" w:color="CCCCCC"/>
               <w:bottom w:val="single" w:sz="4" w:space="0" w:color="CCCCCC"/>
@@ -701,7 +701,6 @@
         <w:tc>
           <w:tcPr>
             <w:tcW w:type="dxa" w:w="1680"/>
-            <w:shd w:fill="FFFFFF" w:val="solid" w:color="auto"/>
             <w:tcBorders>
               <w:top w:val="single" w:sz="4" w:space="0" w:color="CCCCCC"/>
               <w:bottom w:val="single" w:sz="4" w:space="0" w:color="CCCCCC"/>
@@ -722,7 +721,6 @@
         <w:tc>
           <w:tcPr>
             <w:tcW w:type="dxa" w:w="1680"/>
-            <w:shd w:fill="FFFFFF" w:val="solid" w:color="auto"/>
             <w:tcBorders>
               <w:top w:val="single" w:sz="4" w:space="0" w:color="CCCCCC"/>
               <w:bottom w:val="single" w:sz="4" w:space="0" w:color="CCCCCC"/>
@@ -743,7 +741,6 @@
         <w:tc>
           <w:tcPr>
             <w:tcW w:type="dxa" w:w="1680"/>
-            <w:shd w:fill="FFFFFF" w:val="solid" w:color="auto"/>
             <w:tcBorders>
               <w:top w:val="single" w:sz="4" w:space="0" w:color="CCCCCC"/>
               <w:bottom w:val="single" w:sz="4" w:space="0" w:color="CCCCCC"/>
@@ -764,7 +761,7 @@
         <w:tc>
           <w:tcPr>
             <w:tcW w:type="dxa" w:w="1680"/>
-            <w:shd w:fill="FFFFFF" w:val="solid" w:color="auto"/>
+            <w:shd w:fill="FFEBEE" w:val="solid" w:color="auto"/>
             <w:tcBorders>
               <w:top w:val="single" w:sz="4" w:space="0" w:color="CCCCCC"/>
               <w:bottom w:val="single" w:sz="4" w:space="0" w:color="CCCCCC"/>
@@ -775,7 +772,7 @@
           <w:p>
             <w:r>
               <w:rPr>
-                <w:color w:val="009688"/>
+                <w:color w:val="333333"/>
                 <w:sz w:val="18"/>
               </w:rPr>
               <w:t>APT41</w:t>
@@ -785,7 +782,7 @@
         <w:tc>
           <w:tcPr>
             <w:tcW w:type="dxa" w:w="1680"/>
-            <w:shd w:fill="FF9800" w:val="solid" w:color="auto"/>
+            <w:shd w:fill="FFEBEE" w:val="solid" w:color="auto"/>
             <w:tcBorders>
               <w:top w:val="single" w:sz="4" w:space="0" w:color="CCCCCC"/>
               <w:bottom w:val="single" w:sz="4" w:space="0" w:color="CCCCCC"/>
@@ -800,7 +797,7 @@
             <w:r>
               <w:rPr>
                 <w:b/>
-                <w:color w:val="FFFFFF"/>
+                <w:color w:val="333333"/>
                 <w:sz w:val="18"/>
               </w:rPr>
               <w:t>CRITICAL</w:t>
@@ -810,7 +807,6 @@
         <w:tc>
           <w:tcPr>
             <w:tcW w:type="dxa" w:w="1680"/>
-            <w:shd w:fill="FFFFFF" w:val="solid" w:color="auto"/>
             <w:tcBorders>
               <w:top w:val="single" w:sz="4" w:space="0" w:color="CCCCCC"/>
               <w:bottom w:val="single" w:sz="4" w:space="0" w:color="CCCCCC"/>
@@ -836,7 +832,6 @@
         <w:tc>
           <w:tcPr>
             <w:tcW w:type="dxa" w:w="1680"/>
-            <w:shd w:fill="FFFFFF" w:val="solid" w:color="auto"/>
             <w:tcBorders>
               <w:top w:val="single" w:sz="4" w:space="0" w:color="CCCCCC"/>
               <w:bottom w:val="single" w:sz="4" w:space="0" w:color="CCCCCC"/>
@@ -857,7 +852,6 @@
         <w:tc>
           <w:tcPr>
             <w:tcW w:type="dxa" w:w="1680"/>
-            <w:shd w:fill="FFFFFF" w:val="solid" w:color="auto"/>
             <w:tcBorders>
               <w:top w:val="single" w:sz="4" w:space="0" w:color="CCCCCC"/>
               <w:bottom w:val="single" w:sz="4" w:space="0" w:color="CCCCCC"/>
@@ -878,7 +872,6 @@
         <w:tc>
           <w:tcPr>
             <w:tcW w:type="dxa" w:w="1680"/>
-            <w:shd w:fill="FFFFFF" w:val="solid" w:color="auto"/>
             <w:tcBorders>
               <w:top w:val="single" w:sz="4" w:space="0" w:color="CCCCCC"/>
               <w:bottom w:val="single" w:sz="4" w:space="0" w:color="CCCCCC"/>
@@ -899,7 +892,7 @@
         <w:tc>
           <w:tcPr>
             <w:tcW w:type="dxa" w:w="1680"/>
-            <w:shd w:fill="FFFFFF" w:val="solid" w:color="auto"/>
+            <w:shd w:fill="E8F5E9" w:val="solid" w:color="auto"/>
             <w:tcBorders>
               <w:top w:val="single" w:sz="4" w:space="0" w:color="CCCCCC"/>
               <w:bottom w:val="single" w:sz="4" w:space="0" w:color="CCCCCC"/>
@@ -910,7 +903,7 @@
           <w:p>
             <w:r>
               <w:rPr>
-                <w:color w:val="E67E22"/>
+                <w:color w:val="333333"/>
                 <w:sz w:val="18"/>
               </w:rPr>
               <w:t>None known</w:t>
@@ -920,7 +913,7 @@
         <w:tc>
           <w:tcPr>
             <w:tcW w:type="dxa" w:w="1680"/>
-            <w:shd w:fill="FF9800" w:val="solid" w:color="auto"/>
+            <w:shd w:fill="FFEBEE" w:val="solid" w:color="auto"/>
             <w:tcBorders>
               <w:top w:val="single" w:sz="4" w:space="0" w:color="CCCCCC"/>
               <w:bottom w:val="single" w:sz="4" w:space="0" w:color="CCCCCC"/>
@@ -935,7 +928,7 @@
             <w:r>
               <w:rPr>
                 <w:b/>
-                <w:color w:val="FFFFFF"/>
+                <w:color w:val="333333"/>
                 <w:sz w:val="18"/>
               </w:rPr>
               <w:t>HIGH</w:t>
@@ -945,7 +938,6 @@
         <w:tc>
           <w:tcPr>
             <w:tcW w:type="dxa" w:w="1680"/>
-            <w:shd w:fill="FFFFFF" w:val="solid" w:color="auto"/>
             <w:tcBorders>
               <w:top w:val="single" w:sz="4" w:space="0" w:color="CCCCCC"/>
               <w:bottom w:val="single" w:sz="4" w:space="0" w:color="CCCCCC"/>
@@ -971,7 +963,6 @@
         <w:tc>
           <w:tcPr>
             <w:tcW w:type="dxa" w:w="1680"/>
-            <w:shd w:fill="FFFFFF" w:val="solid" w:color="auto"/>
             <w:tcBorders>
               <w:top w:val="single" w:sz="4" w:space="0" w:color="CCCCCC"/>
               <w:bottom w:val="single" w:sz="4" w:space="0" w:color="CCCCCC"/>
@@ -992,7 +983,6 @@
         <w:tc>
           <w:tcPr>
             <w:tcW w:type="dxa" w:w="1680"/>
-            <w:shd w:fill="FFFFFF" w:val="solid" w:color="auto"/>
             <w:tcBorders>
               <w:top w:val="single" w:sz="4" w:space="0" w:color="CCCCCC"/>
               <w:bottom w:val="single" w:sz="4" w:space="0" w:color="CCCCCC"/>
@@ -1013,7 +1003,6 @@
         <w:tc>
           <w:tcPr>
             <w:tcW w:type="dxa" w:w="1680"/>
-            <w:shd w:fill="FFFFFF" w:val="solid" w:color="auto"/>
             <w:tcBorders>
               <w:top w:val="single" w:sz="4" w:space="0" w:color="CCCCCC"/>
               <w:bottom w:val="single" w:sz="4" w:space="0" w:color="CCCCCC"/>
@@ -1034,7 +1023,7 @@
         <w:tc>
           <w:tcPr>
             <w:tcW w:type="dxa" w:w="1680"/>
-            <w:shd w:fill="FFFFFF" w:val="solid" w:color="auto"/>
+            <w:shd w:fill="FFEBEE" w:val="solid" w:color="auto"/>
             <w:tcBorders>
               <w:top w:val="single" w:sz="4" w:space="0" w:color="CCCCCC"/>
               <w:bottom w:val="single" w:sz="4" w:space="0" w:color="CCCCCC"/>
@@ -1045,7 +1034,7 @@
           <w:p>
             <w:r>
               <w:rPr>
-                <w:color w:val="009688"/>
+                <w:color w:val="333333"/>
                 <w:sz w:val="18"/>
               </w:rPr>
               <w:t>Ransomware groups</w:t>
@@ -1055,7 +1044,7 @@
         <w:tc>
           <w:tcPr>
             <w:tcW w:type="dxa" w:w="1680"/>
-            <w:shd w:fill="FF9800" w:val="solid" w:color="auto"/>
+            <w:shd w:fill="FFEBEE" w:val="solid" w:color="auto"/>
             <w:tcBorders>
               <w:top w:val="single" w:sz="4" w:space="0" w:color="CCCCCC"/>
               <w:bottom w:val="single" w:sz="4" w:space="0" w:color="CCCCCC"/>
@@ -1070,7 +1059,7 @@
             <w:r>
               <w:rPr>
                 <w:b/>
-                <w:color w:val="FFFFFF"/>
+                <w:color w:val="333333"/>
                 <w:sz w:val="18"/>
               </w:rPr>
               <w:t>CRITICAL</w:t>
@@ -1080,7 +1069,6 @@
         <w:tc>
           <w:tcPr>
             <w:tcW w:type="dxa" w:w="1680"/>
-            <w:shd w:fill="FFFFFF" w:val="solid" w:color="auto"/>
             <w:tcBorders>
               <w:top w:val="single" w:sz="4" w:space="0" w:color="CCCCCC"/>
               <w:bottom w:val="single" w:sz="4" w:space="0" w:color="CCCCCC"/>
@@ -1106,7 +1094,6 @@
         <w:tc>
           <w:tcPr>
             <w:tcW w:type="dxa" w:w="1680"/>
-            <w:shd w:fill="FFFFFF" w:val="solid" w:color="auto"/>
             <w:tcBorders>
               <w:top w:val="single" w:sz="4" w:space="0" w:color="CCCCCC"/>
               <w:bottom w:val="single" w:sz="4" w:space="0" w:color="CCCCCC"/>
@@ -1127,7 +1114,6 @@
         <w:tc>
           <w:tcPr>
             <w:tcW w:type="dxa" w:w="1680"/>
-            <w:shd w:fill="FFFFFF" w:val="solid" w:color="auto"/>
             <w:tcBorders>
               <w:top w:val="single" w:sz="4" w:space="0" w:color="CCCCCC"/>
               <w:bottom w:val="single" w:sz="4" w:space="0" w:color="CCCCCC"/>
@@ -1148,7 +1134,6 @@
         <w:tc>
           <w:tcPr>
             <w:tcW w:type="dxa" w:w="1680"/>
-            <w:shd w:fill="FFFFFF" w:val="solid" w:color="auto"/>
             <w:tcBorders>
               <w:top w:val="single" w:sz="4" w:space="0" w:color="CCCCCC"/>
               <w:bottom w:val="single" w:sz="4" w:space="0" w:color="CCCCCC"/>
@@ -1169,7 +1154,7 @@
         <w:tc>
           <w:tcPr>
             <w:tcW w:type="dxa" w:w="1680"/>
-            <w:shd w:fill="FFFFFF" w:val="solid" w:color="auto"/>
+            <w:shd w:fill="FFEBEE" w:val="solid" w:color="auto"/>
             <w:tcBorders>
               <w:top w:val="single" w:sz="4" w:space="0" w:color="CCCCCC"/>
               <w:bottom w:val="single" w:sz="4" w:space="0" w:color="CCCCCC"/>
@@ -1180,7 +1165,7 @@
           <w:p>
             <w:r>
               <w:rPr>
-                <w:color w:val="009688"/>
+                <w:color w:val="333333"/>
                 <w:sz w:val="18"/>
               </w:rPr>
               <w:t>Multiple actors</w:t>
@@ -1190,7 +1175,7 @@
         <w:tc>
           <w:tcPr>
             <w:tcW w:type="dxa" w:w="1680"/>
-            <w:shd w:fill="FF9800" w:val="solid" w:color="auto"/>
+            <w:shd w:fill="FFEBEE" w:val="solid" w:color="auto"/>
             <w:tcBorders>
               <w:top w:val="single" w:sz="4" w:space="0" w:color="CCCCCC"/>
               <w:bottom w:val="single" w:sz="4" w:space="0" w:color="CCCCCC"/>
@@ -1205,7 +1190,7 @@
             <w:r>
               <w:rPr>
                 <w:b/>
-                <w:color w:val="FFFFFF"/>
+                <w:color w:val="333333"/>
                 <w:sz w:val="18"/>
               </w:rPr>
               <w:t>CRITICAL</w:t>
@@ -1215,7 +1200,7 @@
         <w:tc>
           <w:tcPr>
             <w:tcW w:type="dxa" w:w="1680"/>
-            <w:shd w:fill="FF9800" w:val="solid" w:color="auto"/>
+            <w:shd w:fill="FFEBEE" w:val="solid" w:color="auto"/>
             <w:tcBorders>
               <w:top w:val="single" w:sz="4" w:space="0" w:color="CCCCCC"/>
               <w:bottom w:val="single" w:sz="4" w:space="0" w:color="CCCCCC"/>
@@ -1229,8 +1214,7 @@
             </w:pPr>
             <w:r>
               <w:rPr>
-                <w:b/>
-                <w:color w:val="FFFFFF"/>
+                <w:color w:val="333333"/>
                 <w:sz w:val="18"/>
               </w:rPr>
               <w:t>6</w:t>
@@ -1242,7 +1226,6 @@
         <w:tc>
           <w:tcPr>
             <w:tcW w:type="dxa" w:w="1680"/>
-            <w:shd w:fill="FFFFFF" w:val="solid" w:color="auto"/>
             <w:tcBorders>
               <w:top w:val="single" w:sz="4" w:space="0" w:color="CCCCCC"/>
               <w:bottom w:val="single" w:sz="4" w:space="0" w:color="CCCCCC"/>
@@ -1263,7 +1246,6 @@
         <w:tc>
           <w:tcPr>
             <w:tcW w:type="dxa" w:w="1680"/>
-            <w:shd w:fill="FFFFFF" w:val="solid" w:color="auto"/>
             <w:tcBorders>
               <w:top w:val="single" w:sz="4" w:space="0" w:color="CCCCCC"/>
               <w:bottom w:val="single" w:sz="4" w:space="0" w:color="CCCCCC"/>
@@ -1284,7 +1266,6 @@
         <w:tc>
           <w:tcPr>
             <w:tcW w:type="dxa" w:w="1680"/>
-            <w:shd w:fill="FFFFFF" w:val="solid" w:color="auto"/>
             <w:tcBorders>
               <w:top w:val="single" w:sz="4" w:space="0" w:color="CCCCCC"/>
               <w:bottom w:val="single" w:sz="4" w:space="0" w:color="CCCCCC"/>
@@ -1305,7 +1286,7 @@
         <w:tc>
           <w:tcPr>
             <w:tcW w:type="dxa" w:w="1680"/>
-            <w:shd w:fill="FFFFFF" w:val="solid" w:color="auto"/>
+            <w:shd w:fill="FFEBEE" w:val="solid" w:color="auto"/>
             <w:tcBorders>
               <w:top w:val="single" w:sz="4" w:space="0" w:color="CCCCCC"/>
               <w:bottom w:val="single" w:sz="4" w:space="0" w:color="CCCCCC"/>
@@ -1316,7 +1297,7 @@
           <w:p>
             <w:r>
               <w:rPr>
-                <w:color w:val="009688"/>
+                <w:color w:val="333333"/>
                 <w:sz w:val="18"/>
               </w:rPr>
               <w:t>APT29</w:t>
@@ -1326,7 +1307,7 @@
         <w:tc>
           <w:tcPr>
             <w:tcW w:type="dxa" w:w="1680"/>
-            <w:shd w:fill="FF9800" w:val="solid" w:color="auto"/>
+            <w:shd w:fill="FFEBEE" w:val="solid" w:color="auto"/>
             <w:tcBorders>
               <w:top w:val="single" w:sz="4" w:space="0" w:color="CCCCCC"/>
               <w:bottom w:val="single" w:sz="4" w:space="0" w:color="CCCCCC"/>
@@ -1341,7 +1322,7 @@
             <w:r>
               <w:rPr>
                 <w:b/>
-                <w:color w:val="FFFFFF"/>
+                <w:color w:val="333333"/>
                 <w:sz w:val="18"/>
               </w:rPr>
               <w:t>HIGH</w:t>
@@ -1351,7 +1332,7 @@
         <w:tc>
           <w:tcPr>
             <w:tcW w:type="dxa" w:w="1680"/>
-            <w:shd w:fill="FF9800" w:val="solid" w:color="auto"/>
+            <w:shd w:fill="FFEBEE" w:val="solid" w:color="auto"/>
             <w:tcBorders>
               <w:top w:val="single" w:sz="4" w:space="0" w:color="CCCCCC"/>
               <w:bottom w:val="single" w:sz="4" w:space="0" w:color="CCCCCC"/>
@@ -1365,8 +1346,7 @@
             </w:pPr>
             <w:r>
               <w:rPr>
-                <w:b/>
-                <w:color w:val="FFFFFF"/>
+                <w:color w:val="333333"/>
                 <w:sz w:val="18"/>
               </w:rPr>
               <w:t>4</w:t>
@@ -1378,7 +1358,6 @@
         <w:tc>
           <w:tcPr>
             <w:tcW w:type="dxa" w:w="1680"/>
-            <w:shd w:fill="FFFFFF" w:val="solid" w:color="auto"/>
             <w:tcBorders>
               <w:top w:val="single" w:sz="4" w:space="0" w:color="CCCCCC"/>
               <w:bottom w:val="single" w:sz="4" w:space="0" w:color="CCCCCC"/>
@@ -1399,7 +1378,6 @@
         <w:tc>
           <w:tcPr>
             <w:tcW w:type="dxa" w:w="1680"/>
-            <w:shd w:fill="FFFFFF" w:val="solid" w:color="auto"/>
             <w:tcBorders>
               <w:top w:val="single" w:sz="4" w:space="0" w:color="CCCCCC"/>
               <w:bottom w:val="single" w:sz="4" w:space="0" w:color="CCCCCC"/>
@@ -1420,7 +1398,6 @@
         <w:tc>
           <w:tcPr>
             <w:tcW w:type="dxa" w:w="1680"/>
-            <w:shd w:fill="FFFFFF" w:val="solid" w:color="auto"/>
             <w:tcBorders>
               <w:top w:val="single" w:sz="4" w:space="0" w:color="CCCCCC"/>
               <w:bottom w:val="single" w:sz="4" w:space="0" w:color="CCCCCC"/>
@@ -1441,7 +1418,7 @@
         <w:tc>
           <w:tcPr>
             <w:tcW w:type="dxa" w:w="1680"/>
-            <w:shd w:fill="FFFFFF" w:val="solid" w:color="auto"/>
+            <w:shd w:fill="FFF8E1" w:val="solid" w:color="auto"/>
             <w:tcBorders>
               <w:top w:val="single" w:sz="4" w:space="0" w:color="CCCCCC"/>
               <w:bottom w:val="single" w:sz="4" w:space="0" w:color="CCCCCC"/>
@@ -1452,7 +1429,7 @@
           <w:p>
             <w:r>
               <w:rPr>
-                <w:color w:val="E67E22"/>
+                <w:color w:val="333333"/>
                 <w:sz w:val="18"/>
               </w:rPr>
               <w:t>PoC available</w:t>
@@ -1462,7 +1439,7 @@
         <w:tc>
           <w:tcPr>
             <w:tcW w:type="dxa" w:w="1680"/>
-            <w:shd w:fill="FF9800" w:val="solid" w:color="auto"/>
+            <w:shd w:fill="FFEBEE" w:val="solid" w:color="auto"/>
             <w:tcBorders>
               <w:top w:val="single" w:sz="4" w:space="0" w:color="CCCCCC"/>
               <w:bottom w:val="single" w:sz="4" w:space="0" w:color="CCCCCC"/>
@@ -1477,7 +1454,7 @@
             <w:r>
               <w:rPr>
                 <w:b/>
-                <w:color w:val="FFFFFF"/>
+                <w:color w:val="333333"/>
                 <w:sz w:val="18"/>
               </w:rPr>
               <w:t>HIGH</w:t>
@@ -1487,7 +1464,7 @@
         <w:tc>
           <w:tcPr>
             <w:tcW w:type="dxa" w:w="1680"/>
-            <w:shd w:fill="FF9800" w:val="solid" w:color="auto"/>
+            <w:shd w:fill="FFF8E1" w:val="solid" w:color="auto"/>
             <w:tcBorders>
               <w:top w:val="single" w:sz="4" w:space="0" w:color="CCCCCC"/>
               <w:bottom w:val="single" w:sz="4" w:space="0" w:color="CCCCCC"/>
@@ -1501,8 +1478,7 @@
             </w:pPr>
             <w:r>
               <w:rPr>
-                <w:b/>
-                <w:color w:val="FFFFFF"/>
+                <w:color w:val="333333"/>
                 <w:sz w:val="18"/>
               </w:rPr>
               <w:t>3</w:t>
@@ -1514,7 +1490,6 @@
         <w:tc>
           <w:tcPr>
             <w:tcW w:type="dxa" w:w="1680"/>
-            <w:shd w:fill="FFFFFF" w:val="solid" w:color="auto"/>
             <w:tcBorders>
               <w:top w:val="single" w:sz="4" w:space="0" w:color="CCCCCC"/>
               <w:bottom w:val="single" w:sz="4" w:space="0" w:color="CCCCCC"/>
@@ -1535,7 +1510,6 @@
         <w:tc>
           <w:tcPr>
             <w:tcW w:type="dxa" w:w="1680"/>
-            <w:shd w:fill="FFFFFF" w:val="solid" w:color="auto"/>
             <w:tcBorders>
               <w:top w:val="single" w:sz="4" w:space="0" w:color="CCCCCC"/>
               <w:bottom w:val="single" w:sz="4" w:space="0" w:color="CCCCCC"/>
@@ -1556,7 +1530,6 @@
         <w:tc>
           <w:tcPr>
             <w:tcW w:type="dxa" w:w="1680"/>
-            <w:shd w:fill="FFFFFF" w:val="solid" w:color="auto"/>
             <w:tcBorders>
               <w:top w:val="single" w:sz="4" w:space="0" w:color="CCCCCC"/>
               <w:bottom w:val="single" w:sz="4" w:space="0" w:color="CCCCCC"/>
@@ -1577,7 +1550,7 @@
         <w:tc>
           <w:tcPr>
             <w:tcW w:type="dxa" w:w="1680"/>
-            <w:shd w:fill="FFFFFF" w:val="solid" w:color="auto"/>
+            <w:shd w:fill="E8F5E9" w:val="solid" w:color="auto"/>
             <w:tcBorders>
               <w:top w:val="single" w:sz="4" w:space="0" w:color="CCCCCC"/>
               <w:bottom w:val="single" w:sz="4" w:space="0" w:color="CCCCCC"/>
@@ -1588,7 +1561,7 @@
           <w:p>
             <w:r>
               <w:rPr>
-                <w:color w:val="E67E22"/>
+                <w:color w:val="333333"/>
                 <w:sz w:val="18"/>
               </w:rPr>
               <w:t>None observed</w:t>
@@ -1598,7 +1571,7 @@
         <w:tc>
           <w:tcPr>
             <w:tcW w:type="dxa" w:w="1680"/>
-            <w:shd w:fill="FFC107" w:val="solid" w:color="auto"/>
+            <w:shd w:fill="FFF3E0" w:val="solid" w:color="auto"/>
             <w:tcBorders>
               <w:top w:val="single" w:sz="4" w:space="0" w:color="CCCCCC"/>
               <w:bottom w:val="single" w:sz="4" w:space="0" w:color="CCCCCC"/>
@@ -1623,7 +1596,6 @@
         <w:tc>
           <w:tcPr>
             <w:tcW w:type="dxa" w:w="1680"/>
-            <w:shd w:fill="FFFFFF" w:val="solid" w:color="auto"/>
             <w:tcBorders>
               <w:top w:val="single" w:sz="4" w:space="0" w:color="CCCCCC"/>
               <w:bottom w:val="single" w:sz="4" w:space="0" w:color="CCCCCC"/>
@@ -1649,7 +1621,6 @@
         <w:tc>
           <w:tcPr>
             <w:tcW w:type="dxa" w:w="1680"/>
-            <w:shd w:fill="FFFFFF" w:val="solid" w:color="auto"/>
             <w:tcBorders>
               <w:top w:val="single" w:sz="4" w:space="0" w:color="CCCCCC"/>
               <w:bottom w:val="single" w:sz="4" w:space="0" w:color="CCCCCC"/>
@@ -1670,7 +1641,6 @@
         <w:tc>
           <w:tcPr>
             <w:tcW w:type="dxa" w:w="1680"/>
-            <w:shd w:fill="FFFFFF" w:val="solid" w:color="auto"/>
             <w:tcBorders>
               <w:top w:val="single" w:sz="4" w:space="0" w:color="CCCCCC"/>
               <w:bottom w:val="single" w:sz="4" w:space="0" w:color="CCCCCC"/>
@@ -1691,7 +1661,6 @@
         <w:tc>
           <w:tcPr>
             <w:tcW w:type="dxa" w:w="1680"/>
-            <w:shd w:fill="FFFFFF" w:val="solid" w:color="auto"/>
             <w:tcBorders>
               <w:top w:val="single" w:sz="4" w:space="0" w:color="CCCCCC"/>
               <w:bottom w:val="single" w:sz="4" w:space="0" w:color="CCCCCC"/>
@@ -1712,7 +1681,7 @@
         <w:tc>
           <w:tcPr>
             <w:tcW w:type="dxa" w:w="1680"/>
-            <w:shd w:fill="FFFFFF" w:val="solid" w:color="auto"/>
+            <w:shd w:fill="E8F5E9" w:val="solid" w:color="auto"/>
             <w:tcBorders>
               <w:top w:val="single" w:sz="4" w:space="0" w:color="CCCCCC"/>
               <w:bottom w:val="single" w:sz="4" w:space="0" w:color="CCCCCC"/>
@@ -1723,7 +1692,7 @@
           <w:p>
             <w:r>
               <w:rPr>
-                <w:color w:val="E67E22"/>
+                <w:color w:val="333333"/>
                 <w:sz w:val="18"/>
               </w:rPr>
               <w:t>None known</w:t>
@@ -1733,7 +1702,7 @@
         <w:tc>
           <w:tcPr>
             <w:tcW w:type="dxa" w:w="1680"/>
-            <w:shd w:fill="8BC34A" w:val="solid" w:color="auto"/>
+            <w:shd w:fill="E8F5E9" w:val="solid" w:color="auto"/>
             <w:tcBorders>
               <w:top w:val="single" w:sz="4" w:space="0" w:color="CCCCCC"/>
               <w:bottom w:val="single" w:sz="4" w:space="0" w:color="CCCCCC"/>
@@ -1758,7 +1727,6 @@
         <w:tc>
           <w:tcPr>
             <w:tcW w:type="dxa" w:w="1680"/>
-            <w:shd w:fill="FFFFFF" w:val="solid" w:color="auto"/>
             <w:tcBorders>
               <w:top w:val="single" w:sz="4" w:space="0" w:color="CCCCCC"/>
               <w:bottom w:val="single" w:sz="4" w:space="0" w:color="CCCCCC"/>
@@ -1834,13 +1802,19 @@
         <w:tc>
           <w:tcPr>
             <w:tcW w:type="dxa" w:w="3360"/>
-            <w:shd w:fill="E0E0E0" w:val="solid" w:color="auto"/>
+            <w:shd w:fill="E65100" w:val="solid" w:color="auto"/>
+            <w:tcBorders>
+              <w:top w:val="single" w:sz="4" w:space="0" w:color="CCCCCC"/>
+              <w:bottom w:val="single" w:sz="4" w:space="0" w:color="CCCCCC"/>
+              <w:left w:val="single" w:sz="4" w:space="0" w:color="CCCCCC"/>
+              <w:right w:val="single" w:sz="4" w:space="0" w:color="CCCCCC"/>
+            </w:tcBorders>
           </w:tcPr>
           <w:p>
             <w:r>
               <w:rPr>
                 <w:b/>
-                <w:color w:val="000000"/>
+                <w:color w:val="FFFFFF"/>
                 <w:sz w:val="18"/>
               </w:rPr>
               <w:t>Origin / Motivation</w:t>
@@ -1850,13 +1824,19 @@
         <w:tc>
           <w:tcPr>
             <w:tcW w:type="dxa" w:w="3360"/>
-            <w:shd w:fill="E0E0E0" w:val="solid" w:color="auto"/>
+            <w:shd w:fill="E65100" w:val="solid" w:color="auto"/>
+            <w:tcBorders>
+              <w:top w:val="single" w:sz="4" w:space="0" w:color="CCCCCC"/>
+              <w:bottom w:val="single" w:sz="4" w:space="0" w:color="CCCCCC"/>
+              <w:left w:val="single" w:sz="4" w:space="0" w:color="CCCCCC"/>
+              <w:right w:val="single" w:sz="4" w:space="0" w:color="CCCCCC"/>
+            </w:tcBorders>
           </w:tcPr>
           <w:p>
             <w:r>
               <w:rPr>
                 <w:b/>
-                <w:color w:val="000000"/>
+                <w:color w:val="FFFFFF"/>
                 <w:sz w:val="18"/>
               </w:rPr>
               <w:t>Activity Observed</w:t>
@@ -1866,13 +1846,19 @@
         <w:tc>
           <w:tcPr>
             <w:tcW w:type="dxa" w:w="3360"/>
-            <w:shd w:fill="E0E0E0" w:val="solid" w:color="auto"/>
+            <w:shd w:fill="E65100" w:val="solid" w:color="auto"/>
+            <w:tcBorders>
+              <w:top w:val="single" w:sz="4" w:space="0" w:color="CCCCCC"/>
+              <w:bottom w:val="single" w:sz="4" w:space="0" w:color="CCCCCC"/>
+              <w:left w:val="single" w:sz="4" w:space="0" w:color="CCCCCC"/>
+              <w:right w:val="single" w:sz="4" w:space="0" w:color="CCCCCC"/>
+            </w:tcBorders>
           </w:tcPr>
           <w:p>
             <w:r>
               <w:rPr>
                 <w:b/>
-                <w:color w:val="000000"/>
+                <w:color w:val="FFFFFF"/>
                 <w:sz w:val="18"/>
               </w:rPr>
               <w:t>What to Monitor</w:t>
@@ -1884,17 +1870,21 @@
         <w:tc>
           <w:tcPr>
             <w:tcW w:type="dxa" w:w="3360"/>
-            <w:shd w:fill="FFFFFF" w:val="solid" w:color="auto"/>
+            <w:shd w:fill="F5F5F5" w:val="solid" w:color="auto"/>
+            <w:tcBorders>
+              <w:top w:val="single" w:sz="4" w:space="0" w:color="CCCCCC"/>
+              <w:bottom w:val="single" w:sz="4" w:space="0" w:color="CCCCCC"/>
+              <w:left w:val="single" w:sz="4" w:space="0" w:color="CCCCCC"/>
+              <w:right w:val="single" w:sz="4" w:space="0" w:color="CCCCCC"/>
+            </w:tcBorders>
           </w:tcPr>
           <w:p>
             <w:r>
               <w:rPr>
-                <w:color w:val="000000"/>
+                <w:color w:val="333333"/>
                 <w:sz w:val="18"/>
               </w:rPr>
-              <w:t>APT41</w:t>
-              <w:br/>
-              <w:t>(China)</w:t>
+              <w:t>China</w:t>
               <w:br/>
               <w:t>Espionage / Financial</w:t>
             </w:r>
@@ -1903,29 +1893,38 @@
         <w:tc>
           <w:tcPr>
             <w:tcW w:type="dxa" w:w="3360"/>
-            <w:shd w:fill="FFFFFF" w:val="solid" w:color="auto"/>
+            <w:tcBorders>
+              <w:top w:val="single" w:sz="4" w:space="0" w:color="CCCCCC"/>
+              <w:bottom w:val="single" w:sz="4" w:space="0" w:color="CCCCCC"/>
+              <w:left w:val="single" w:sz="4" w:space="0" w:color="CCCCCC"/>
+              <w:right w:val="single" w:sz="4" w:space="0" w:color="CCCCCC"/>
+            </w:tcBorders>
           </w:tcPr>
           <w:p>
             <w:r>
               <w:rPr>
-                <w:color w:val="000000"/>
+                <w:color w:val="333333"/>
                 <w:sz w:val="18"/>
               </w:rPr>
-              <w:t>Targeting pharmaceutical supply chains via compromised software updates</w:t>
-              <w:br/>
-              <w:t>TTPs: T1195.002, T1566.001, T1059.001</w:t>
+              <w:t>APT41, Targeting pharmaceutical supply chains via compromised software updates</w:t>
             </w:r>
           </w:p>
         </w:tc>
         <w:tc>
           <w:tcPr>
             <w:tcW w:type="dxa" w:w="3360"/>
-            <w:shd w:fill="FFFFFF" w:val="solid" w:color="auto"/>
+            <w:shd w:fill="E3F2FD" w:val="solid" w:color="auto"/>
+            <w:tcBorders>
+              <w:top w:val="single" w:sz="4" w:space="0" w:color="CCCCCC"/>
+              <w:bottom w:val="single" w:sz="4" w:space="0" w:color="CCCCCC"/>
+              <w:left w:val="single" w:sz="4" w:space="0" w:color="CCCCCC"/>
+              <w:right w:val="single" w:sz="4" w:space="0" w:color="CCCCCC"/>
+            </w:tcBorders>
           </w:tcPr>
           <w:p>
             <w:r>
               <w:rPr>
-                <w:color w:val="000000"/>
+                <w:color w:val="333333"/>
                 <w:sz w:val="18"/>
               </w:rPr>
               <w:t>Software update anomalies; unexpected binary modifications</w:t>
@@ -1937,17 +1936,21 @@
         <w:tc>
           <w:tcPr>
             <w:tcW w:type="dxa" w:w="3360"/>
-            <w:shd w:fill="FFFFFF" w:val="solid" w:color="auto"/>
+            <w:shd w:fill="F5F5F5" w:val="solid" w:color="auto"/>
+            <w:tcBorders>
+              <w:top w:val="single" w:sz="4" w:space="0" w:color="CCCCCC"/>
+              <w:bottom w:val="single" w:sz="4" w:space="0" w:color="CCCCCC"/>
+              <w:left w:val="single" w:sz="4" w:space="0" w:color="CCCCCC"/>
+              <w:right w:val="single" w:sz="4" w:space="0" w:color="CCCCCC"/>
+            </w:tcBorders>
           </w:tcPr>
           <w:p>
             <w:r>
               <w:rPr>
-                <w:color w:val="000000"/>
+                <w:color w:val="333333"/>
                 <w:sz w:val="18"/>
               </w:rPr>
-              <w:t>Lazarus Group</w:t>
-              <w:br/>
-              <w:t>(North Korea)</w:t>
+              <w:t>North Korea</w:t>
               <w:br/>
               <w:t>Financial / Espionage</w:t>
             </w:r>
@@ -1956,29 +1959,38 @@
         <w:tc>
           <w:tcPr>
             <w:tcW w:type="dxa" w:w="3360"/>
-            <w:shd w:fill="FFFFFF" w:val="solid" w:color="auto"/>
+            <w:tcBorders>
+              <w:top w:val="single" w:sz="4" w:space="0" w:color="CCCCCC"/>
+              <w:bottom w:val="single" w:sz="4" w:space="0" w:color="CCCCCC"/>
+              <w:left w:val="single" w:sz="4" w:space="0" w:color="CCCCCC"/>
+              <w:right w:val="single" w:sz="4" w:space="0" w:color="CCCCCC"/>
+            </w:tcBorders>
           </w:tcPr>
           <w:p>
             <w:r>
               <w:rPr>
-                <w:color w:val="000000"/>
+                <w:color w:val="333333"/>
                 <w:sz w:val="18"/>
               </w:rPr>
-              <w:t>LinkedIn-based social engineering targeting biotech researchers</w:t>
-              <w:br/>
-              <w:t>TTPs: T1566.003, T1204.002, T1547.001</w:t>
+              <w:t>Lazarus Group, LinkedIn-based social engineering targeting biotech researchers</w:t>
             </w:r>
           </w:p>
         </w:tc>
         <w:tc>
           <w:tcPr>
             <w:tcW w:type="dxa" w:w="3360"/>
-            <w:shd w:fill="FFFFFF" w:val="solid" w:color="auto"/>
+            <w:shd w:fill="E3F2FD" w:val="solid" w:color="auto"/>
+            <w:tcBorders>
+              <w:top w:val="single" w:sz="4" w:space="0" w:color="CCCCCC"/>
+              <w:bottom w:val="single" w:sz="4" w:space="0" w:color="CCCCCC"/>
+              <w:left w:val="single" w:sz="4" w:space="0" w:color="CCCCCC"/>
+              <w:right w:val="single" w:sz="4" w:space="0" w:color="CCCCCC"/>
+            </w:tcBorders>
           </w:tcPr>
           <w:p>
             <w:r>
               <w:rPr>
-                <w:color w:val="000000"/>
+                <w:color w:val="333333"/>
                 <w:sz w:val="18"/>
               </w:rPr>
               <w:t>Suspicious LinkedIn outreach to research staff</w:t>
@@ -1990,17 +2002,21 @@
         <w:tc>
           <w:tcPr>
             <w:tcW w:type="dxa" w:w="3360"/>
-            <w:shd w:fill="FFFFFF" w:val="solid" w:color="auto"/>
+            <w:shd w:fill="F5F5F5" w:val="solid" w:color="auto"/>
+            <w:tcBorders>
+              <w:top w:val="single" w:sz="4" w:space="0" w:color="CCCCCC"/>
+              <w:bottom w:val="single" w:sz="4" w:space="0" w:color="CCCCCC"/>
+              <w:left w:val="single" w:sz="4" w:space="0" w:color="CCCCCC"/>
+              <w:right w:val="single" w:sz="4" w:space="0" w:color="CCCCCC"/>
+            </w:tcBorders>
           </w:tcPr>
           <w:p>
             <w:r>
               <w:rPr>
-                <w:color w:val="000000"/>
+                <w:color w:val="333333"/>
                 <w:sz w:val="18"/>
               </w:rPr>
-              <w:t>LockBit Affiliates</w:t>
-              <w:br/>
-              <w:t>(Russia)</w:t>
+              <w:t>Russia</w:t>
               <w:br/>
               <w:t>Financial</w:t>
             </w:r>
@@ -2009,29 +2025,38 @@
         <w:tc>
           <w:tcPr>
             <w:tcW w:type="dxa" w:w="3360"/>
-            <w:shd w:fill="FFFFFF" w:val="solid" w:color="auto"/>
+            <w:tcBorders>
+              <w:top w:val="single" w:sz="4" w:space="0" w:color="CCCCCC"/>
+              <w:bottom w:val="single" w:sz="4" w:space="0" w:color="CCCCCC"/>
+              <w:left w:val="single" w:sz="4" w:space="0" w:color="CCCCCC"/>
+              <w:right w:val="single" w:sz="4" w:space="0" w:color="CCCCCC"/>
+            </w:tcBorders>
           </w:tcPr>
           <w:p>
             <w:r>
               <w:rPr>
-                <w:color w:val="000000"/>
+                <w:color w:val="333333"/>
                 <w:sz w:val="18"/>
               </w:rPr>
-              <w:t>Ransomware campaigns against healthcare and manufacturing</w:t>
-              <w:br/>
-              <w:t>TTPs: T1486, T1490, T1027</w:t>
+              <w:t>LockBit Affiliates, Ransomware campaigns against healthcare and manufacturing</w:t>
             </w:r>
           </w:p>
         </w:tc>
         <w:tc>
           <w:tcPr>
             <w:tcW w:type="dxa" w:w="3360"/>
-            <w:shd w:fill="FFFFFF" w:val="solid" w:color="auto"/>
+            <w:shd w:fill="E3F2FD" w:val="solid" w:color="auto"/>
+            <w:tcBorders>
+              <w:top w:val="single" w:sz="4" w:space="0" w:color="CCCCCC"/>
+              <w:bottom w:val="single" w:sz="4" w:space="0" w:color="CCCCCC"/>
+              <w:left w:val="single" w:sz="4" w:space="0" w:color="CCCCCC"/>
+              <w:right w:val="single" w:sz="4" w:space="0" w:color="CCCCCC"/>
+            </w:tcBorders>
           </w:tcPr>
           <w:p>
             <w:r>
               <w:rPr>
-                <w:color w:val="000000"/>
+                <w:color w:val="333333"/>
                 <w:sz w:val="18"/>
               </w:rPr>
               <w:t>Unusual file encryption activity; VSS deletion</w:t>

</xml_diff>

<commit_message>
fix: Use explicit WHITE fills instead of clearing shading
Dark mode viewers render cells without explicit fill as black/dark.
Changed all _clear_cell_shading() calls to _set_cell_shading(..., "FFFFFF")
for cells that should appear white:
- CVE ID, Affected Product, Exposure columns
- Wks column (for non-3+ weeks)
- Sector Activity "Activity Observed" column
- Metric cards (white with borders)
</commit_message>
<xml_diff>
--- a/CTI_Weekly_Report_2026-02-05.docx
+++ b/CTI_Weekly_Report_2026-02-05.docx
@@ -130,7 +130,7 @@
         <w:tc>
           <w:tcPr>
             <w:tcW w:type="dxa" w:w="3360"/>
-            <w:shd w:fill="F5F5F5" w:val="solid" w:color="auto"/>
+            <w:shd w:fill="FFFFFF" w:val="solid" w:color="auto"/>
             <w:tcBorders>
               <w:top w:val="single" w:sz="4" w:space="0" w:color="CCCCCC"/>
               <w:bottom w:val="single" w:sz="4" w:space="0" w:color="CCCCCC"/>
@@ -185,7 +185,7 @@
         <w:tc>
           <w:tcPr>
             <w:tcW w:type="dxa" w:w="3360"/>
-            <w:shd w:fill="F5F5F5" w:val="solid" w:color="auto"/>
+            <w:shd w:fill="FFFFFF" w:val="solid" w:color="auto"/>
             <w:tcBorders>
               <w:top w:val="single" w:sz="4" w:space="0" w:color="CCCCCC"/>
               <w:bottom w:val="single" w:sz="4" w:space="0" w:color="CCCCCC"/>
@@ -240,7 +240,7 @@
         <w:tc>
           <w:tcPr>
             <w:tcW w:type="dxa" w:w="3360"/>
-            <w:shd w:fill="F5F5F5" w:val="solid" w:color="auto"/>
+            <w:shd w:fill="FFFFFF" w:val="solid" w:color="auto"/>
             <w:tcBorders>
               <w:top w:val="single" w:sz="4" w:space="0" w:color="CCCCCC"/>
               <w:bottom w:val="single" w:sz="4" w:space="0" w:color="CCCCCC"/>
@@ -314,7 +314,7 @@
         <w:tc>
           <w:tcPr>
             <w:tcW w:type="dxa" w:w="3360"/>
-            <w:shd w:fill="F5F5F5" w:val="solid" w:color="auto"/>
+            <w:shd w:fill="FFFFFF" w:val="solid" w:color="auto"/>
             <w:tcBorders>
               <w:top w:val="single" w:sz="4" w:space="0" w:color="CCCCCC"/>
               <w:bottom w:val="single" w:sz="4" w:space="0" w:color="CCCCCC"/>
@@ -369,7 +369,7 @@
         <w:tc>
           <w:tcPr>
             <w:tcW w:type="dxa" w:w="3360"/>
-            <w:shd w:fill="F5F5F5" w:val="solid" w:color="auto"/>
+            <w:shd w:fill="FFFFFF" w:val="solid" w:color="auto"/>
             <w:tcBorders>
               <w:top w:val="single" w:sz="4" w:space="0" w:color="CCCCCC"/>
               <w:bottom w:val="single" w:sz="4" w:space="0" w:color="CCCCCC"/>
@@ -424,7 +424,7 @@
         <w:tc>
           <w:tcPr>
             <w:tcW w:type="dxa" w:w="3360"/>
-            <w:shd w:fill="F5F5F5" w:val="solid" w:color="auto"/>
+            <w:shd w:fill="FFFFFF" w:val="solid" w:color="auto"/>
             <w:tcBorders>
               <w:top w:val="single" w:sz="4" w:space="0" w:color="CCCCCC"/>
               <w:bottom w:val="single" w:sz="4" w:space="0" w:color="CCCCCC"/>
@@ -701,6 +701,7 @@
         <w:tc>
           <w:tcPr>
             <w:tcW w:type="dxa" w:w="1680"/>
+            <w:shd w:fill="FFFFFF" w:val="solid" w:color="auto"/>
             <w:tcBorders>
               <w:top w:val="single" w:sz="4" w:space="0" w:color="CCCCCC"/>
               <w:bottom w:val="single" w:sz="4" w:space="0" w:color="CCCCCC"/>
@@ -721,6 +722,7 @@
         <w:tc>
           <w:tcPr>
             <w:tcW w:type="dxa" w:w="1680"/>
+            <w:shd w:fill="FFFFFF" w:val="solid" w:color="auto"/>
             <w:tcBorders>
               <w:top w:val="single" w:sz="4" w:space="0" w:color="CCCCCC"/>
               <w:bottom w:val="single" w:sz="4" w:space="0" w:color="CCCCCC"/>
@@ -741,6 +743,7 @@
         <w:tc>
           <w:tcPr>
             <w:tcW w:type="dxa" w:w="1680"/>
+            <w:shd w:fill="FFFFFF" w:val="solid" w:color="auto"/>
             <w:tcBorders>
               <w:top w:val="single" w:sz="4" w:space="0" w:color="CCCCCC"/>
               <w:bottom w:val="single" w:sz="4" w:space="0" w:color="CCCCCC"/>
@@ -807,6 +810,7 @@
         <w:tc>
           <w:tcPr>
             <w:tcW w:type="dxa" w:w="1680"/>
+            <w:shd w:fill="FFFFFF" w:val="solid" w:color="auto"/>
             <w:tcBorders>
               <w:top w:val="single" w:sz="4" w:space="0" w:color="CCCCCC"/>
               <w:bottom w:val="single" w:sz="4" w:space="0" w:color="CCCCCC"/>
@@ -832,6 +836,7 @@
         <w:tc>
           <w:tcPr>
             <w:tcW w:type="dxa" w:w="1680"/>
+            <w:shd w:fill="FFFFFF" w:val="solid" w:color="auto"/>
             <w:tcBorders>
               <w:top w:val="single" w:sz="4" w:space="0" w:color="CCCCCC"/>
               <w:bottom w:val="single" w:sz="4" w:space="0" w:color="CCCCCC"/>
@@ -852,6 +857,7 @@
         <w:tc>
           <w:tcPr>
             <w:tcW w:type="dxa" w:w="1680"/>
+            <w:shd w:fill="FFFFFF" w:val="solid" w:color="auto"/>
             <w:tcBorders>
               <w:top w:val="single" w:sz="4" w:space="0" w:color="CCCCCC"/>
               <w:bottom w:val="single" w:sz="4" w:space="0" w:color="CCCCCC"/>
@@ -872,6 +878,7 @@
         <w:tc>
           <w:tcPr>
             <w:tcW w:type="dxa" w:w="1680"/>
+            <w:shd w:fill="FFFFFF" w:val="solid" w:color="auto"/>
             <w:tcBorders>
               <w:top w:val="single" w:sz="4" w:space="0" w:color="CCCCCC"/>
               <w:bottom w:val="single" w:sz="4" w:space="0" w:color="CCCCCC"/>
@@ -938,6 +945,7 @@
         <w:tc>
           <w:tcPr>
             <w:tcW w:type="dxa" w:w="1680"/>
+            <w:shd w:fill="FFFFFF" w:val="solid" w:color="auto"/>
             <w:tcBorders>
               <w:top w:val="single" w:sz="4" w:space="0" w:color="CCCCCC"/>
               <w:bottom w:val="single" w:sz="4" w:space="0" w:color="CCCCCC"/>
@@ -963,6 +971,7 @@
         <w:tc>
           <w:tcPr>
             <w:tcW w:type="dxa" w:w="1680"/>
+            <w:shd w:fill="FFFFFF" w:val="solid" w:color="auto"/>
             <w:tcBorders>
               <w:top w:val="single" w:sz="4" w:space="0" w:color="CCCCCC"/>
               <w:bottom w:val="single" w:sz="4" w:space="0" w:color="CCCCCC"/>
@@ -983,6 +992,7 @@
         <w:tc>
           <w:tcPr>
             <w:tcW w:type="dxa" w:w="1680"/>
+            <w:shd w:fill="FFFFFF" w:val="solid" w:color="auto"/>
             <w:tcBorders>
               <w:top w:val="single" w:sz="4" w:space="0" w:color="CCCCCC"/>
               <w:bottom w:val="single" w:sz="4" w:space="0" w:color="CCCCCC"/>
@@ -1003,6 +1013,7 @@
         <w:tc>
           <w:tcPr>
             <w:tcW w:type="dxa" w:w="1680"/>
+            <w:shd w:fill="FFFFFF" w:val="solid" w:color="auto"/>
             <w:tcBorders>
               <w:top w:val="single" w:sz="4" w:space="0" w:color="CCCCCC"/>
               <w:bottom w:val="single" w:sz="4" w:space="0" w:color="CCCCCC"/>
@@ -1069,6 +1080,7 @@
         <w:tc>
           <w:tcPr>
             <w:tcW w:type="dxa" w:w="1680"/>
+            <w:shd w:fill="FFFFFF" w:val="solid" w:color="auto"/>
             <w:tcBorders>
               <w:top w:val="single" w:sz="4" w:space="0" w:color="CCCCCC"/>
               <w:bottom w:val="single" w:sz="4" w:space="0" w:color="CCCCCC"/>
@@ -1094,6 +1106,7 @@
         <w:tc>
           <w:tcPr>
             <w:tcW w:type="dxa" w:w="1680"/>
+            <w:shd w:fill="FFFFFF" w:val="solid" w:color="auto"/>
             <w:tcBorders>
               <w:top w:val="single" w:sz="4" w:space="0" w:color="CCCCCC"/>
               <w:bottom w:val="single" w:sz="4" w:space="0" w:color="CCCCCC"/>
@@ -1114,6 +1127,7 @@
         <w:tc>
           <w:tcPr>
             <w:tcW w:type="dxa" w:w="1680"/>
+            <w:shd w:fill="FFFFFF" w:val="solid" w:color="auto"/>
             <w:tcBorders>
               <w:top w:val="single" w:sz="4" w:space="0" w:color="CCCCCC"/>
               <w:bottom w:val="single" w:sz="4" w:space="0" w:color="CCCCCC"/>
@@ -1134,6 +1148,7 @@
         <w:tc>
           <w:tcPr>
             <w:tcW w:type="dxa" w:w="1680"/>
+            <w:shd w:fill="FFFFFF" w:val="solid" w:color="auto"/>
             <w:tcBorders>
               <w:top w:val="single" w:sz="4" w:space="0" w:color="CCCCCC"/>
               <w:bottom w:val="single" w:sz="4" w:space="0" w:color="CCCCCC"/>
@@ -1226,6 +1241,7 @@
         <w:tc>
           <w:tcPr>
             <w:tcW w:type="dxa" w:w="1680"/>
+            <w:shd w:fill="FFFFFF" w:val="solid" w:color="auto"/>
             <w:tcBorders>
               <w:top w:val="single" w:sz="4" w:space="0" w:color="CCCCCC"/>
               <w:bottom w:val="single" w:sz="4" w:space="0" w:color="CCCCCC"/>
@@ -1246,6 +1262,7 @@
         <w:tc>
           <w:tcPr>
             <w:tcW w:type="dxa" w:w="1680"/>
+            <w:shd w:fill="FFFFFF" w:val="solid" w:color="auto"/>
             <w:tcBorders>
               <w:top w:val="single" w:sz="4" w:space="0" w:color="CCCCCC"/>
               <w:bottom w:val="single" w:sz="4" w:space="0" w:color="CCCCCC"/>
@@ -1266,6 +1283,7 @@
         <w:tc>
           <w:tcPr>
             <w:tcW w:type="dxa" w:w="1680"/>
+            <w:shd w:fill="FFFFFF" w:val="solid" w:color="auto"/>
             <w:tcBorders>
               <w:top w:val="single" w:sz="4" w:space="0" w:color="CCCCCC"/>
               <w:bottom w:val="single" w:sz="4" w:space="0" w:color="CCCCCC"/>
@@ -1358,6 +1376,7 @@
         <w:tc>
           <w:tcPr>
             <w:tcW w:type="dxa" w:w="1680"/>
+            <w:shd w:fill="FFFFFF" w:val="solid" w:color="auto"/>
             <w:tcBorders>
               <w:top w:val="single" w:sz="4" w:space="0" w:color="CCCCCC"/>
               <w:bottom w:val="single" w:sz="4" w:space="0" w:color="CCCCCC"/>
@@ -1378,6 +1397,7 @@
         <w:tc>
           <w:tcPr>
             <w:tcW w:type="dxa" w:w="1680"/>
+            <w:shd w:fill="FFFFFF" w:val="solid" w:color="auto"/>
             <w:tcBorders>
               <w:top w:val="single" w:sz="4" w:space="0" w:color="CCCCCC"/>
               <w:bottom w:val="single" w:sz="4" w:space="0" w:color="CCCCCC"/>
@@ -1398,6 +1418,7 @@
         <w:tc>
           <w:tcPr>
             <w:tcW w:type="dxa" w:w="1680"/>
+            <w:shd w:fill="FFFFFF" w:val="solid" w:color="auto"/>
             <w:tcBorders>
               <w:top w:val="single" w:sz="4" w:space="0" w:color="CCCCCC"/>
               <w:bottom w:val="single" w:sz="4" w:space="0" w:color="CCCCCC"/>
@@ -1490,6 +1511,7 @@
         <w:tc>
           <w:tcPr>
             <w:tcW w:type="dxa" w:w="1680"/>
+            <w:shd w:fill="FFFFFF" w:val="solid" w:color="auto"/>
             <w:tcBorders>
               <w:top w:val="single" w:sz="4" w:space="0" w:color="CCCCCC"/>
               <w:bottom w:val="single" w:sz="4" w:space="0" w:color="CCCCCC"/>
@@ -1510,6 +1532,7 @@
         <w:tc>
           <w:tcPr>
             <w:tcW w:type="dxa" w:w="1680"/>
+            <w:shd w:fill="FFFFFF" w:val="solid" w:color="auto"/>
             <w:tcBorders>
               <w:top w:val="single" w:sz="4" w:space="0" w:color="CCCCCC"/>
               <w:bottom w:val="single" w:sz="4" w:space="0" w:color="CCCCCC"/>
@@ -1530,6 +1553,7 @@
         <w:tc>
           <w:tcPr>
             <w:tcW w:type="dxa" w:w="1680"/>
+            <w:shd w:fill="FFFFFF" w:val="solid" w:color="auto"/>
             <w:tcBorders>
               <w:top w:val="single" w:sz="4" w:space="0" w:color="CCCCCC"/>
               <w:bottom w:val="single" w:sz="4" w:space="0" w:color="CCCCCC"/>
@@ -1596,6 +1620,7 @@
         <w:tc>
           <w:tcPr>
             <w:tcW w:type="dxa" w:w="1680"/>
+            <w:shd w:fill="FFFFFF" w:val="solid" w:color="auto"/>
             <w:tcBorders>
               <w:top w:val="single" w:sz="4" w:space="0" w:color="CCCCCC"/>
               <w:bottom w:val="single" w:sz="4" w:space="0" w:color="CCCCCC"/>
@@ -1621,6 +1646,7 @@
         <w:tc>
           <w:tcPr>
             <w:tcW w:type="dxa" w:w="1680"/>
+            <w:shd w:fill="FFFFFF" w:val="solid" w:color="auto"/>
             <w:tcBorders>
               <w:top w:val="single" w:sz="4" w:space="0" w:color="CCCCCC"/>
               <w:bottom w:val="single" w:sz="4" w:space="0" w:color="CCCCCC"/>
@@ -1641,6 +1667,7 @@
         <w:tc>
           <w:tcPr>
             <w:tcW w:type="dxa" w:w="1680"/>
+            <w:shd w:fill="FFFFFF" w:val="solid" w:color="auto"/>
             <w:tcBorders>
               <w:top w:val="single" w:sz="4" w:space="0" w:color="CCCCCC"/>
               <w:bottom w:val="single" w:sz="4" w:space="0" w:color="CCCCCC"/>
@@ -1661,6 +1688,7 @@
         <w:tc>
           <w:tcPr>
             <w:tcW w:type="dxa" w:w="1680"/>
+            <w:shd w:fill="FFFFFF" w:val="solid" w:color="auto"/>
             <w:tcBorders>
               <w:top w:val="single" w:sz="4" w:space="0" w:color="CCCCCC"/>
               <w:bottom w:val="single" w:sz="4" w:space="0" w:color="CCCCCC"/>
@@ -1727,6 +1755,7 @@
         <w:tc>
           <w:tcPr>
             <w:tcW w:type="dxa" w:w="1680"/>
+            <w:shd w:fill="FFFFFF" w:val="solid" w:color="auto"/>
             <w:tcBorders>
               <w:top w:val="single" w:sz="4" w:space="0" w:color="CCCCCC"/>
               <w:bottom w:val="single" w:sz="4" w:space="0" w:color="CCCCCC"/>
@@ -1893,6 +1922,7 @@
         <w:tc>
           <w:tcPr>
             <w:tcW w:type="dxa" w:w="3360"/>
+            <w:shd w:fill="FFFFFF" w:val="solid" w:color="auto"/>
             <w:tcBorders>
               <w:top w:val="single" w:sz="4" w:space="0" w:color="CCCCCC"/>
               <w:bottom w:val="single" w:sz="4" w:space="0" w:color="CCCCCC"/>
@@ -1959,6 +1989,7 @@
         <w:tc>
           <w:tcPr>
             <w:tcW w:type="dxa" w:w="3360"/>
+            <w:shd w:fill="FFFFFF" w:val="solid" w:color="auto"/>
             <w:tcBorders>
               <w:top w:val="single" w:sz="4" w:space="0" w:color="CCCCCC"/>
               <w:bottom w:val="single" w:sz="4" w:space="0" w:color="CCCCCC"/>
@@ -2025,6 +2056,7 @@
         <w:tc>
           <w:tcPr>
             <w:tcW w:type="dxa" w:w="3360"/>
+            <w:shd w:fill="FFFFFF" w:val="solid" w:color="auto"/>
             <w:tcBorders>
               <w:top w:val="single" w:sz="4" w:space="0" w:color="CCCCCC"/>
               <w:bottom w:val="single" w:sz="4" w:space="0" w:color="CCCCCC"/>

</xml_diff>

<commit_message>
fix: Change cell shading from w:val='solid' to 'clear'
In OOXML, w:val="solid" uses w:color (pattern color) as fill, not w:fill.
Since w:color="auto" defaults to BLACK, all cells were rendering black.

Changed to w:val="clear" which means "no pattern, use w:fill as background".
This correctly applies the hex color in w:fill as the cell background.
</commit_message>
<xml_diff>
--- a/CTI_Weekly_Report_2026-02-05.docx
+++ b/CTI_Weekly_Report_2026-02-05.docx
@@ -130,7 +130,7 @@
         <w:tc>
           <w:tcPr>
             <w:tcW w:type="dxa" w:w="3360"/>
-            <w:shd w:fill="FFFFFF" w:val="solid" w:color="auto"/>
+            <w:shd w:fill="FFFFFF" w:val="clear" w:color="auto"/>
             <w:tcBorders>
               <w:top w:val="single" w:sz="4" w:space="0" w:color="CCCCCC"/>
               <w:bottom w:val="single" w:sz="4" w:space="0" w:color="CCCCCC"/>
@@ -185,7 +185,7 @@
         <w:tc>
           <w:tcPr>
             <w:tcW w:type="dxa" w:w="3360"/>
-            <w:shd w:fill="FFFFFF" w:val="solid" w:color="auto"/>
+            <w:shd w:fill="FFFFFF" w:val="clear" w:color="auto"/>
             <w:tcBorders>
               <w:top w:val="single" w:sz="4" w:space="0" w:color="CCCCCC"/>
               <w:bottom w:val="single" w:sz="4" w:space="0" w:color="CCCCCC"/>
@@ -240,7 +240,7 @@
         <w:tc>
           <w:tcPr>
             <w:tcW w:type="dxa" w:w="3360"/>
-            <w:shd w:fill="FFFFFF" w:val="solid" w:color="auto"/>
+            <w:shd w:fill="FFFFFF" w:val="clear" w:color="auto"/>
             <w:tcBorders>
               <w:top w:val="single" w:sz="4" w:space="0" w:color="CCCCCC"/>
               <w:bottom w:val="single" w:sz="4" w:space="0" w:color="CCCCCC"/>
@@ -314,7 +314,7 @@
         <w:tc>
           <w:tcPr>
             <w:tcW w:type="dxa" w:w="3360"/>
-            <w:shd w:fill="FFFFFF" w:val="solid" w:color="auto"/>
+            <w:shd w:fill="FFFFFF" w:val="clear" w:color="auto"/>
             <w:tcBorders>
               <w:top w:val="single" w:sz="4" w:space="0" w:color="CCCCCC"/>
               <w:bottom w:val="single" w:sz="4" w:space="0" w:color="CCCCCC"/>
@@ -369,7 +369,7 @@
         <w:tc>
           <w:tcPr>
             <w:tcW w:type="dxa" w:w="3360"/>
-            <w:shd w:fill="FFFFFF" w:val="solid" w:color="auto"/>
+            <w:shd w:fill="FFFFFF" w:val="clear" w:color="auto"/>
             <w:tcBorders>
               <w:top w:val="single" w:sz="4" w:space="0" w:color="CCCCCC"/>
               <w:bottom w:val="single" w:sz="4" w:space="0" w:color="CCCCCC"/>
@@ -424,7 +424,7 @@
         <w:tc>
           <w:tcPr>
             <w:tcW w:type="dxa" w:w="3360"/>
-            <w:shd w:fill="FFFFFF" w:val="solid" w:color="auto"/>
+            <w:shd w:fill="FFFFFF" w:val="clear" w:color="auto"/>
             <w:tcBorders>
               <w:top w:val="single" w:sz="4" w:space="0" w:color="CCCCCC"/>
               <w:bottom w:val="single" w:sz="4" w:space="0" w:color="CCCCCC"/>
@@ -513,7 +513,7 @@
         <w:tc>
           <w:tcPr>
             <w:tcW w:type="dxa" w:w="1680"/>
-            <w:shd w:fill="E65100" w:val="solid" w:color="auto"/>
+            <w:shd w:fill="E65100" w:val="clear" w:color="auto"/>
             <w:tcBorders>
               <w:top w:val="single" w:sz="4" w:space="0" w:color="CCCCCC"/>
               <w:bottom w:val="single" w:sz="4" w:space="0" w:color="CCCCCC"/>
@@ -544,7 +544,7 @@
         <w:tc>
           <w:tcPr>
             <w:tcW w:type="dxa" w:w="1680"/>
-            <w:shd w:fill="E65100" w:val="solid" w:color="auto"/>
+            <w:shd w:fill="E65100" w:val="clear" w:color="auto"/>
             <w:tcBorders>
               <w:top w:val="single" w:sz="4" w:space="0" w:color="CCCCCC"/>
               <w:bottom w:val="single" w:sz="4" w:space="0" w:color="CCCCCC"/>
@@ -575,7 +575,7 @@
         <w:tc>
           <w:tcPr>
             <w:tcW w:type="dxa" w:w="1680"/>
-            <w:shd w:fill="E65100" w:val="solid" w:color="auto"/>
+            <w:shd w:fill="E65100" w:val="clear" w:color="auto"/>
             <w:tcBorders>
               <w:top w:val="single" w:sz="4" w:space="0" w:color="CCCCCC"/>
               <w:bottom w:val="single" w:sz="4" w:space="0" w:color="CCCCCC"/>
@@ -606,7 +606,7 @@
         <w:tc>
           <w:tcPr>
             <w:tcW w:type="dxa" w:w="1680"/>
-            <w:shd w:fill="E65100" w:val="solid" w:color="auto"/>
+            <w:shd w:fill="E65100" w:val="clear" w:color="auto"/>
             <w:tcBorders>
               <w:top w:val="single" w:sz="4" w:space="0" w:color="CCCCCC"/>
               <w:bottom w:val="single" w:sz="4" w:space="0" w:color="CCCCCC"/>
@@ -637,7 +637,7 @@
         <w:tc>
           <w:tcPr>
             <w:tcW w:type="dxa" w:w="1680"/>
-            <w:shd w:fill="E65100" w:val="solid" w:color="auto"/>
+            <w:shd w:fill="E65100" w:val="clear" w:color="auto"/>
             <w:tcBorders>
               <w:top w:val="single" w:sz="4" w:space="0" w:color="CCCCCC"/>
               <w:bottom w:val="single" w:sz="4" w:space="0" w:color="CCCCCC"/>
@@ -668,7 +668,7 @@
         <w:tc>
           <w:tcPr>
             <w:tcW w:type="dxa" w:w="1680"/>
-            <w:shd w:fill="E65100" w:val="solid" w:color="auto"/>
+            <w:shd w:fill="E65100" w:val="clear" w:color="auto"/>
             <w:tcBorders>
               <w:top w:val="single" w:sz="4" w:space="0" w:color="CCCCCC"/>
               <w:bottom w:val="single" w:sz="4" w:space="0" w:color="CCCCCC"/>
@@ -701,7 +701,7 @@
         <w:tc>
           <w:tcPr>
             <w:tcW w:type="dxa" w:w="1680"/>
-            <w:shd w:fill="FFFFFF" w:val="solid" w:color="auto"/>
+            <w:shd w:fill="FFFFFF" w:val="clear" w:color="auto"/>
             <w:tcBorders>
               <w:top w:val="single" w:sz="4" w:space="0" w:color="CCCCCC"/>
               <w:bottom w:val="single" w:sz="4" w:space="0" w:color="CCCCCC"/>
@@ -722,7 +722,7 @@
         <w:tc>
           <w:tcPr>
             <w:tcW w:type="dxa" w:w="1680"/>
-            <w:shd w:fill="FFFFFF" w:val="solid" w:color="auto"/>
+            <w:shd w:fill="FFFFFF" w:val="clear" w:color="auto"/>
             <w:tcBorders>
               <w:top w:val="single" w:sz="4" w:space="0" w:color="CCCCCC"/>
               <w:bottom w:val="single" w:sz="4" w:space="0" w:color="CCCCCC"/>
@@ -743,7 +743,7 @@
         <w:tc>
           <w:tcPr>
             <w:tcW w:type="dxa" w:w="1680"/>
-            <w:shd w:fill="FFFFFF" w:val="solid" w:color="auto"/>
+            <w:shd w:fill="FFFFFF" w:val="clear" w:color="auto"/>
             <w:tcBorders>
               <w:top w:val="single" w:sz="4" w:space="0" w:color="CCCCCC"/>
               <w:bottom w:val="single" w:sz="4" w:space="0" w:color="CCCCCC"/>
@@ -764,7 +764,7 @@
         <w:tc>
           <w:tcPr>
             <w:tcW w:type="dxa" w:w="1680"/>
-            <w:shd w:fill="FFEBEE" w:val="solid" w:color="auto"/>
+            <w:shd w:fill="FFEBEE" w:val="clear" w:color="auto"/>
             <w:tcBorders>
               <w:top w:val="single" w:sz="4" w:space="0" w:color="CCCCCC"/>
               <w:bottom w:val="single" w:sz="4" w:space="0" w:color="CCCCCC"/>
@@ -785,7 +785,7 @@
         <w:tc>
           <w:tcPr>
             <w:tcW w:type="dxa" w:w="1680"/>
-            <w:shd w:fill="FFEBEE" w:val="solid" w:color="auto"/>
+            <w:shd w:fill="FFEBEE" w:val="clear" w:color="auto"/>
             <w:tcBorders>
               <w:top w:val="single" w:sz="4" w:space="0" w:color="CCCCCC"/>
               <w:bottom w:val="single" w:sz="4" w:space="0" w:color="CCCCCC"/>
@@ -810,7 +810,7 @@
         <w:tc>
           <w:tcPr>
             <w:tcW w:type="dxa" w:w="1680"/>
-            <w:shd w:fill="FFFFFF" w:val="solid" w:color="auto"/>
+            <w:shd w:fill="FFFFFF" w:val="clear" w:color="auto"/>
             <w:tcBorders>
               <w:top w:val="single" w:sz="4" w:space="0" w:color="CCCCCC"/>
               <w:bottom w:val="single" w:sz="4" w:space="0" w:color="CCCCCC"/>
@@ -836,7 +836,7 @@
         <w:tc>
           <w:tcPr>
             <w:tcW w:type="dxa" w:w="1680"/>
-            <w:shd w:fill="FFFFFF" w:val="solid" w:color="auto"/>
+            <w:shd w:fill="FFFFFF" w:val="clear" w:color="auto"/>
             <w:tcBorders>
               <w:top w:val="single" w:sz="4" w:space="0" w:color="CCCCCC"/>
               <w:bottom w:val="single" w:sz="4" w:space="0" w:color="CCCCCC"/>
@@ -857,7 +857,7 @@
         <w:tc>
           <w:tcPr>
             <w:tcW w:type="dxa" w:w="1680"/>
-            <w:shd w:fill="FFFFFF" w:val="solid" w:color="auto"/>
+            <w:shd w:fill="FFFFFF" w:val="clear" w:color="auto"/>
             <w:tcBorders>
               <w:top w:val="single" w:sz="4" w:space="0" w:color="CCCCCC"/>
               <w:bottom w:val="single" w:sz="4" w:space="0" w:color="CCCCCC"/>
@@ -878,7 +878,7 @@
         <w:tc>
           <w:tcPr>
             <w:tcW w:type="dxa" w:w="1680"/>
-            <w:shd w:fill="FFFFFF" w:val="solid" w:color="auto"/>
+            <w:shd w:fill="FFFFFF" w:val="clear" w:color="auto"/>
             <w:tcBorders>
               <w:top w:val="single" w:sz="4" w:space="0" w:color="CCCCCC"/>
               <w:bottom w:val="single" w:sz="4" w:space="0" w:color="CCCCCC"/>
@@ -899,7 +899,7 @@
         <w:tc>
           <w:tcPr>
             <w:tcW w:type="dxa" w:w="1680"/>
-            <w:shd w:fill="E8F5E9" w:val="solid" w:color="auto"/>
+            <w:shd w:fill="E8F5E9" w:val="clear" w:color="auto"/>
             <w:tcBorders>
               <w:top w:val="single" w:sz="4" w:space="0" w:color="CCCCCC"/>
               <w:bottom w:val="single" w:sz="4" w:space="0" w:color="CCCCCC"/>
@@ -920,7 +920,7 @@
         <w:tc>
           <w:tcPr>
             <w:tcW w:type="dxa" w:w="1680"/>
-            <w:shd w:fill="FFEBEE" w:val="solid" w:color="auto"/>
+            <w:shd w:fill="FFEBEE" w:val="clear" w:color="auto"/>
             <w:tcBorders>
               <w:top w:val="single" w:sz="4" w:space="0" w:color="CCCCCC"/>
               <w:bottom w:val="single" w:sz="4" w:space="0" w:color="CCCCCC"/>
@@ -945,7 +945,7 @@
         <w:tc>
           <w:tcPr>
             <w:tcW w:type="dxa" w:w="1680"/>
-            <w:shd w:fill="FFFFFF" w:val="solid" w:color="auto"/>
+            <w:shd w:fill="FFFFFF" w:val="clear" w:color="auto"/>
             <w:tcBorders>
               <w:top w:val="single" w:sz="4" w:space="0" w:color="CCCCCC"/>
               <w:bottom w:val="single" w:sz="4" w:space="0" w:color="CCCCCC"/>
@@ -971,7 +971,7 @@
         <w:tc>
           <w:tcPr>
             <w:tcW w:type="dxa" w:w="1680"/>
-            <w:shd w:fill="FFFFFF" w:val="solid" w:color="auto"/>
+            <w:shd w:fill="FFFFFF" w:val="clear" w:color="auto"/>
             <w:tcBorders>
               <w:top w:val="single" w:sz="4" w:space="0" w:color="CCCCCC"/>
               <w:bottom w:val="single" w:sz="4" w:space="0" w:color="CCCCCC"/>
@@ -992,7 +992,7 @@
         <w:tc>
           <w:tcPr>
             <w:tcW w:type="dxa" w:w="1680"/>
-            <w:shd w:fill="FFFFFF" w:val="solid" w:color="auto"/>
+            <w:shd w:fill="FFFFFF" w:val="clear" w:color="auto"/>
             <w:tcBorders>
               <w:top w:val="single" w:sz="4" w:space="0" w:color="CCCCCC"/>
               <w:bottom w:val="single" w:sz="4" w:space="0" w:color="CCCCCC"/>
@@ -1013,7 +1013,7 @@
         <w:tc>
           <w:tcPr>
             <w:tcW w:type="dxa" w:w="1680"/>
-            <w:shd w:fill="FFFFFF" w:val="solid" w:color="auto"/>
+            <w:shd w:fill="FFFFFF" w:val="clear" w:color="auto"/>
             <w:tcBorders>
               <w:top w:val="single" w:sz="4" w:space="0" w:color="CCCCCC"/>
               <w:bottom w:val="single" w:sz="4" w:space="0" w:color="CCCCCC"/>
@@ -1034,7 +1034,7 @@
         <w:tc>
           <w:tcPr>
             <w:tcW w:type="dxa" w:w="1680"/>
-            <w:shd w:fill="FFEBEE" w:val="solid" w:color="auto"/>
+            <w:shd w:fill="FFEBEE" w:val="clear" w:color="auto"/>
             <w:tcBorders>
               <w:top w:val="single" w:sz="4" w:space="0" w:color="CCCCCC"/>
               <w:bottom w:val="single" w:sz="4" w:space="0" w:color="CCCCCC"/>
@@ -1055,7 +1055,7 @@
         <w:tc>
           <w:tcPr>
             <w:tcW w:type="dxa" w:w="1680"/>
-            <w:shd w:fill="FFEBEE" w:val="solid" w:color="auto"/>
+            <w:shd w:fill="FFEBEE" w:val="clear" w:color="auto"/>
             <w:tcBorders>
               <w:top w:val="single" w:sz="4" w:space="0" w:color="CCCCCC"/>
               <w:bottom w:val="single" w:sz="4" w:space="0" w:color="CCCCCC"/>
@@ -1080,7 +1080,7 @@
         <w:tc>
           <w:tcPr>
             <w:tcW w:type="dxa" w:w="1680"/>
-            <w:shd w:fill="FFFFFF" w:val="solid" w:color="auto"/>
+            <w:shd w:fill="FFFFFF" w:val="clear" w:color="auto"/>
             <w:tcBorders>
               <w:top w:val="single" w:sz="4" w:space="0" w:color="CCCCCC"/>
               <w:bottom w:val="single" w:sz="4" w:space="0" w:color="CCCCCC"/>
@@ -1106,7 +1106,7 @@
         <w:tc>
           <w:tcPr>
             <w:tcW w:type="dxa" w:w="1680"/>
-            <w:shd w:fill="FFFFFF" w:val="solid" w:color="auto"/>
+            <w:shd w:fill="FFFFFF" w:val="clear" w:color="auto"/>
             <w:tcBorders>
               <w:top w:val="single" w:sz="4" w:space="0" w:color="CCCCCC"/>
               <w:bottom w:val="single" w:sz="4" w:space="0" w:color="CCCCCC"/>
@@ -1127,7 +1127,7 @@
         <w:tc>
           <w:tcPr>
             <w:tcW w:type="dxa" w:w="1680"/>
-            <w:shd w:fill="FFFFFF" w:val="solid" w:color="auto"/>
+            <w:shd w:fill="FFFFFF" w:val="clear" w:color="auto"/>
             <w:tcBorders>
               <w:top w:val="single" w:sz="4" w:space="0" w:color="CCCCCC"/>
               <w:bottom w:val="single" w:sz="4" w:space="0" w:color="CCCCCC"/>
@@ -1148,7 +1148,7 @@
         <w:tc>
           <w:tcPr>
             <w:tcW w:type="dxa" w:w="1680"/>
-            <w:shd w:fill="FFFFFF" w:val="solid" w:color="auto"/>
+            <w:shd w:fill="FFFFFF" w:val="clear" w:color="auto"/>
             <w:tcBorders>
               <w:top w:val="single" w:sz="4" w:space="0" w:color="CCCCCC"/>
               <w:bottom w:val="single" w:sz="4" w:space="0" w:color="CCCCCC"/>
@@ -1169,7 +1169,7 @@
         <w:tc>
           <w:tcPr>
             <w:tcW w:type="dxa" w:w="1680"/>
-            <w:shd w:fill="FFEBEE" w:val="solid" w:color="auto"/>
+            <w:shd w:fill="FFEBEE" w:val="clear" w:color="auto"/>
             <w:tcBorders>
               <w:top w:val="single" w:sz="4" w:space="0" w:color="CCCCCC"/>
               <w:bottom w:val="single" w:sz="4" w:space="0" w:color="CCCCCC"/>
@@ -1190,7 +1190,7 @@
         <w:tc>
           <w:tcPr>
             <w:tcW w:type="dxa" w:w="1680"/>
-            <w:shd w:fill="FFEBEE" w:val="solid" w:color="auto"/>
+            <w:shd w:fill="FFEBEE" w:val="clear" w:color="auto"/>
             <w:tcBorders>
               <w:top w:val="single" w:sz="4" w:space="0" w:color="CCCCCC"/>
               <w:bottom w:val="single" w:sz="4" w:space="0" w:color="CCCCCC"/>
@@ -1215,7 +1215,7 @@
         <w:tc>
           <w:tcPr>
             <w:tcW w:type="dxa" w:w="1680"/>
-            <w:shd w:fill="FFEBEE" w:val="solid" w:color="auto"/>
+            <w:shd w:fill="FFEBEE" w:val="clear" w:color="auto"/>
             <w:tcBorders>
               <w:top w:val="single" w:sz="4" w:space="0" w:color="CCCCCC"/>
               <w:bottom w:val="single" w:sz="4" w:space="0" w:color="CCCCCC"/>
@@ -1241,7 +1241,7 @@
         <w:tc>
           <w:tcPr>
             <w:tcW w:type="dxa" w:w="1680"/>
-            <w:shd w:fill="FFFFFF" w:val="solid" w:color="auto"/>
+            <w:shd w:fill="FFFFFF" w:val="clear" w:color="auto"/>
             <w:tcBorders>
               <w:top w:val="single" w:sz="4" w:space="0" w:color="CCCCCC"/>
               <w:bottom w:val="single" w:sz="4" w:space="0" w:color="CCCCCC"/>
@@ -1262,7 +1262,7 @@
         <w:tc>
           <w:tcPr>
             <w:tcW w:type="dxa" w:w="1680"/>
-            <w:shd w:fill="FFFFFF" w:val="solid" w:color="auto"/>
+            <w:shd w:fill="FFFFFF" w:val="clear" w:color="auto"/>
             <w:tcBorders>
               <w:top w:val="single" w:sz="4" w:space="0" w:color="CCCCCC"/>
               <w:bottom w:val="single" w:sz="4" w:space="0" w:color="CCCCCC"/>
@@ -1283,7 +1283,7 @@
         <w:tc>
           <w:tcPr>
             <w:tcW w:type="dxa" w:w="1680"/>
-            <w:shd w:fill="FFFFFF" w:val="solid" w:color="auto"/>
+            <w:shd w:fill="FFFFFF" w:val="clear" w:color="auto"/>
             <w:tcBorders>
               <w:top w:val="single" w:sz="4" w:space="0" w:color="CCCCCC"/>
               <w:bottom w:val="single" w:sz="4" w:space="0" w:color="CCCCCC"/>
@@ -1304,7 +1304,7 @@
         <w:tc>
           <w:tcPr>
             <w:tcW w:type="dxa" w:w="1680"/>
-            <w:shd w:fill="FFEBEE" w:val="solid" w:color="auto"/>
+            <w:shd w:fill="FFEBEE" w:val="clear" w:color="auto"/>
             <w:tcBorders>
               <w:top w:val="single" w:sz="4" w:space="0" w:color="CCCCCC"/>
               <w:bottom w:val="single" w:sz="4" w:space="0" w:color="CCCCCC"/>
@@ -1325,7 +1325,7 @@
         <w:tc>
           <w:tcPr>
             <w:tcW w:type="dxa" w:w="1680"/>
-            <w:shd w:fill="FFEBEE" w:val="solid" w:color="auto"/>
+            <w:shd w:fill="FFEBEE" w:val="clear" w:color="auto"/>
             <w:tcBorders>
               <w:top w:val="single" w:sz="4" w:space="0" w:color="CCCCCC"/>
               <w:bottom w:val="single" w:sz="4" w:space="0" w:color="CCCCCC"/>
@@ -1350,7 +1350,7 @@
         <w:tc>
           <w:tcPr>
             <w:tcW w:type="dxa" w:w="1680"/>
-            <w:shd w:fill="FFEBEE" w:val="solid" w:color="auto"/>
+            <w:shd w:fill="FFEBEE" w:val="clear" w:color="auto"/>
             <w:tcBorders>
               <w:top w:val="single" w:sz="4" w:space="0" w:color="CCCCCC"/>
               <w:bottom w:val="single" w:sz="4" w:space="0" w:color="CCCCCC"/>
@@ -1376,7 +1376,7 @@
         <w:tc>
           <w:tcPr>
             <w:tcW w:type="dxa" w:w="1680"/>
-            <w:shd w:fill="FFFFFF" w:val="solid" w:color="auto"/>
+            <w:shd w:fill="FFFFFF" w:val="clear" w:color="auto"/>
             <w:tcBorders>
               <w:top w:val="single" w:sz="4" w:space="0" w:color="CCCCCC"/>
               <w:bottom w:val="single" w:sz="4" w:space="0" w:color="CCCCCC"/>
@@ -1397,7 +1397,7 @@
         <w:tc>
           <w:tcPr>
             <w:tcW w:type="dxa" w:w="1680"/>
-            <w:shd w:fill="FFFFFF" w:val="solid" w:color="auto"/>
+            <w:shd w:fill="FFFFFF" w:val="clear" w:color="auto"/>
             <w:tcBorders>
               <w:top w:val="single" w:sz="4" w:space="0" w:color="CCCCCC"/>
               <w:bottom w:val="single" w:sz="4" w:space="0" w:color="CCCCCC"/>
@@ -1418,7 +1418,7 @@
         <w:tc>
           <w:tcPr>
             <w:tcW w:type="dxa" w:w="1680"/>
-            <w:shd w:fill="FFFFFF" w:val="solid" w:color="auto"/>
+            <w:shd w:fill="FFFFFF" w:val="clear" w:color="auto"/>
             <w:tcBorders>
               <w:top w:val="single" w:sz="4" w:space="0" w:color="CCCCCC"/>
               <w:bottom w:val="single" w:sz="4" w:space="0" w:color="CCCCCC"/>
@@ -1439,7 +1439,7 @@
         <w:tc>
           <w:tcPr>
             <w:tcW w:type="dxa" w:w="1680"/>
-            <w:shd w:fill="FFF8E1" w:val="solid" w:color="auto"/>
+            <w:shd w:fill="FFF8E1" w:val="clear" w:color="auto"/>
             <w:tcBorders>
               <w:top w:val="single" w:sz="4" w:space="0" w:color="CCCCCC"/>
               <w:bottom w:val="single" w:sz="4" w:space="0" w:color="CCCCCC"/>
@@ -1460,7 +1460,7 @@
         <w:tc>
           <w:tcPr>
             <w:tcW w:type="dxa" w:w="1680"/>
-            <w:shd w:fill="FFEBEE" w:val="solid" w:color="auto"/>
+            <w:shd w:fill="FFEBEE" w:val="clear" w:color="auto"/>
             <w:tcBorders>
               <w:top w:val="single" w:sz="4" w:space="0" w:color="CCCCCC"/>
               <w:bottom w:val="single" w:sz="4" w:space="0" w:color="CCCCCC"/>
@@ -1485,7 +1485,7 @@
         <w:tc>
           <w:tcPr>
             <w:tcW w:type="dxa" w:w="1680"/>
-            <w:shd w:fill="FFF8E1" w:val="solid" w:color="auto"/>
+            <w:shd w:fill="FFF8E1" w:val="clear" w:color="auto"/>
             <w:tcBorders>
               <w:top w:val="single" w:sz="4" w:space="0" w:color="CCCCCC"/>
               <w:bottom w:val="single" w:sz="4" w:space="0" w:color="CCCCCC"/>
@@ -1511,7 +1511,7 @@
         <w:tc>
           <w:tcPr>
             <w:tcW w:type="dxa" w:w="1680"/>
-            <w:shd w:fill="FFFFFF" w:val="solid" w:color="auto"/>
+            <w:shd w:fill="FFFFFF" w:val="clear" w:color="auto"/>
             <w:tcBorders>
               <w:top w:val="single" w:sz="4" w:space="0" w:color="CCCCCC"/>
               <w:bottom w:val="single" w:sz="4" w:space="0" w:color="CCCCCC"/>
@@ -1532,7 +1532,7 @@
         <w:tc>
           <w:tcPr>
             <w:tcW w:type="dxa" w:w="1680"/>
-            <w:shd w:fill="FFFFFF" w:val="solid" w:color="auto"/>
+            <w:shd w:fill="FFFFFF" w:val="clear" w:color="auto"/>
             <w:tcBorders>
               <w:top w:val="single" w:sz="4" w:space="0" w:color="CCCCCC"/>
               <w:bottom w:val="single" w:sz="4" w:space="0" w:color="CCCCCC"/>
@@ -1553,7 +1553,7 @@
         <w:tc>
           <w:tcPr>
             <w:tcW w:type="dxa" w:w="1680"/>
-            <w:shd w:fill="FFFFFF" w:val="solid" w:color="auto"/>
+            <w:shd w:fill="FFFFFF" w:val="clear" w:color="auto"/>
             <w:tcBorders>
               <w:top w:val="single" w:sz="4" w:space="0" w:color="CCCCCC"/>
               <w:bottom w:val="single" w:sz="4" w:space="0" w:color="CCCCCC"/>
@@ -1574,7 +1574,7 @@
         <w:tc>
           <w:tcPr>
             <w:tcW w:type="dxa" w:w="1680"/>
-            <w:shd w:fill="E8F5E9" w:val="solid" w:color="auto"/>
+            <w:shd w:fill="E8F5E9" w:val="clear" w:color="auto"/>
             <w:tcBorders>
               <w:top w:val="single" w:sz="4" w:space="0" w:color="CCCCCC"/>
               <w:bottom w:val="single" w:sz="4" w:space="0" w:color="CCCCCC"/>
@@ -1595,7 +1595,7 @@
         <w:tc>
           <w:tcPr>
             <w:tcW w:type="dxa" w:w="1680"/>
-            <w:shd w:fill="FFF3E0" w:val="solid" w:color="auto"/>
+            <w:shd w:fill="FFF3E0" w:val="clear" w:color="auto"/>
             <w:tcBorders>
               <w:top w:val="single" w:sz="4" w:space="0" w:color="CCCCCC"/>
               <w:bottom w:val="single" w:sz="4" w:space="0" w:color="CCCCCC"/>
@@ -1620,7 +1620,7 @@
         <w:tc>
           <w:tcPr>
             <w:tcW w:type="dxa" w:w="1680"/>
-            <w:shd w:fill="FFFFFF" w:val="solid" w:color="auto"/>
+            <w:shd w:fill="FFFFFF" w:val="clear" w:color="auto"/>
             <w:tcBorders>
               <w:top w:val="single" w:sz="4" w:space="0" w:color="CCCCCC"/>
               <w:bottom w:val="single" w:sz="4" w:space="0" w:color="CCCCCC"/>
@@ -1646,7 +1646,7 @@
         <w:tc>
           <w:tcPr>
             <w:tcW w:type="dxa" w:w="1680"/>
-            <w:shd w:fill="FFFFFF" w:val="solid" w:color="auto"/>
+            <w:shd w:fill="FFFFFF" w:val="clear" w:color="auto"/>
             <w:tcBorders>
               <w:top w:val="single" w:sz="4" w:space="0" w:color="CCCCCC"/>
               <w:bottom w:val="single" w:sz="4" w:space="0" w:color="CCCCCC"/>
@@ -1667,7 +1667,7 @@
         <w:tc>
           <w:tcPr>
             <w:tcW w:type="dxa" w:w="1680"/>
-            <w:shd w:fill="FFFFFF" w:val="solid" w:color="auto"/>
+            <w:shd w:fill="FFFFFF" w:val="clear" w:color="auto"/>
             <w:tcBorders>
               <w:top w:val="single" w:sz="4" w:space="0" w:color="CCCCCC"/>
               <w:bottom w:val="single" w:sz="4" w:space="0" w:color="CCCCCC"/>
@@ -1688,7 +1688,7 @@
         <w:tc>
           <w:tcPr>
             <w:tcW w:type="dxa" w:w="1680"/>
-            <w:shd w:fill="FFFFFF" w:val="solid" w:color="auto"/>
+            <w:shd w:fill="FFFFFF" w:val="clear" w:color="auto"/>
             <w:tcBorders>
               <w:top w:val="single" w:sz="4" w:space="0" w:color="CCCCCC"/>
               <w:bottom w:val="single" w:sz="4" w:space="0" w:color="CCCCCC"/>
@@ -1709,7 +1709,7 @@
         <w:tc>
           <w:tcPr>
             <w:tcW w:type="dxa" w:w="1680"/>
-            <w:shd w:fill="E8F5E9" w:val="solid" w:color="auto"/>
+            <w:shd w:fill="E8F5E9" w:val="clear" w:color="auto"/>
             <w:tcBorders>
               <w:top w:val="single" w:sz="4" w:space="0" w:color="CCCCCC"/>
               <w:bottom w:val="single" w:sz="4" w:space="0" w:color="CCCCCC"/>
@@ -1730,7 +1730,7 @@
         <w:tc>
           <w:tcPr>
             <w:tcW w:type="dxa" w:w="1680"/>
-            <w:shd w:fill="E8F5E9" w:val="solid" w:color="auto"/>
+            <w:shd w:fill="E8F5E9" w:val="clear" w:color="auto"/>
             <w:tcBorders>
               <w:top w:val="single" w:sz="4" w:space="0" w:color="CCCCCC"/>
               <w:bottom w:val="single" w:sz="4" w:space="0" w:color="CCCCCC"/>
@@ -1755,7 +1755,7 @@
         <w:tc>
           <w:tcPr>
             <w:tcW w:type="dxa" w:w="1680"/>
-            <w:shd w:fill="FFFFFF" w:val="solid" w:color="auto"/>
+            <w:shd w:fill="FFFFFF" w:val="clear" w:color="auto"/>
             <w:tcBorders>
               <w:top w:val="single" w:sz="4" w:space="0" w:color="CCCCCC"/>
               <w:bottom w:val="single" w:sz="4" w:space="0" w:color="CCCCCC"/>
@@ -1831,7 +1831,7 @@
         <w:tc>
           <w:tcPr>
             <w:tcW w:type="dxa" w:w="3360"/>
-            <w:shd w:fill="E65100" w:val="solid" w:color="auto"/>
+            <w:shd w:fill="E65100" w:val="clear" w:color="auto"/>
             <w:tcBorders>
               <w:top w:val="single" w:sz="4" w:space="0" w:color="CCCCCC"/>
               <w:bottom w:val="single" w:sz="4" w:space="0" w:color="CCCCCC"/>
@@ -1853,7 +1853,7 @@
         <w:tc>
           <w:tcPr>
             <w:tcW w:type="dxa" w:w="3360"/>
-            <w:shd w:fill="E65100" w:val="solid" w:color="auto"/>
+            <w:shd w:fill="E65100" w:val="clear" w:color="auto"/>
             <w:tcBorders>
               <w:top w:val="single" w:sz="4" w:space="0" w:color="CCCCCC"/>
               <w:bottom w:val="single" w:sz="4" w:space="0" w:color="CCCCCC"/>
@@ -1875,7 +1875,7 @@
         <w:tc>
           <w:tcPr>
             <w:tcW w:type="dxa" w:w="3360"/>
-            <w:shd w:fill="E65100" w:val="solid" w:color="auto"/>
+            <w:shd w:fill="E65100" w:val="clear" w:color="auto"/>
             <w:tcBorders>
               <w:top w:val="single" w:sz="4" w:space="0" w:color="CCCCCC"/>
               <w:bottom w:val="single" w:sz="4" w:space="0" w:color="CCCCCC"/>
@@ -1899,7 +1899,7 @@
         <w:tc>
           <w:tcPr>
             <w:tcW w:type="dxa" w:w="3360"/>
-            <w:shd w:fill="F5F5F5" w:val="solid" w:color="auto"/>
+            <w:shd w:fill="F5F5F5" w:val="clear" w:color="auto"/>
             <w:tcBorders>
               <w:top w:val="single" w:sz="4" w:space="0" w:color="CCCCCC"/>
               <w:bottom w:val="single" w:sz="4" w:space="0" w:color="CCCCCC"/>
@@ -1922,7 +1922,7 @@
         <w:tc>
           <w:tcPr>
             <w:tcW w:type="dxa" w:w="3360"/>
-            <w:shd w:fill="FFFFFF" w:val="solid" w:color="auto"/>
+            <w:shd w:fill="FFFFFF" w:val="clear" w:color="auto"/>
             <w:tcBorders>
               <w:top w:val="single" w:sz="4" w:space="0" w:color="CCCCCC"/>
               <w:bottom w:val="single" w:sz="4" w:space="0" w:color="CCCCCC"/>
@@ -1943,7 +1943,7 @@
         <w:tc>
           <w:tcPr>
             <w:tcW w:type="dxa" w:w="3360"/>
-            <w:shd w:fill="E3F2FD" w:val="solid" w:color="auto"/>
+            <w:shd w:fill="E3F2FD" w:val="clear" w:color="auto"/>
             <w:tcBorders>
               <w:top w:val="single" w:sz="4" w:space="0" w:color="CCCCCC"/>
               <w:bottom w:val="single" w:sz="4" w:space="0" w:color="CCCCCC"/>
@@ -1966,7 +1966,7 @@
         <w:tc>
           <w:tcPr>
             <w:tcW w:type="dxa" w:w="3360"/>
-            <w:shd w:fill="F5F5F5" w:val="solid" w:color="auto"/>
+            <w:shd w:fill="F5F5F5" w:val="clear" w:color="auto"/>
             <w:tcBorders>
               <w:top w:val="single" w:sz="4" w:space="0" w:color="CCCCCC"/>
               <w:bottom w:val="single" w:sz="4" w:space="0" w:color="CCCCCC"/>
@@ -1989,7 +1989,7 @@
         <w:tc>
           <w:tcPr>
             <w:tcW w:type="dxa" w:w="3360"/>
-            <w:shd w:fill="FFFFFF" w:val="solid" w:color="auto"/>
+            <w:shd w:fill="FFFFFF" w:val="clear" w:color="auto"/>
             <w:tcBorders>
               <w:top w:val="single" w:sz="4" w:space="0" w:color="CCCCCC"/>
               <w:bottom w:val="single" w:sz="4" w:space="0" w:color="CCCCCC"/>
@@ -2010,7 +2010,7 @@
         <w:tc>
           <w:tcPr>
             <w:tcW w:type="dxa" w:w="3360"/>
-            <w:shd w:fill="E3F2FD" w:val="solid" w:color="auto"/>
+            <w:shd w:fill="E3F2FD" w:val="clear" w:color="auto"/>
             <w:tcBorders>
               <w:top w:val="single" w:sz="4" w:space="0" w:color="CCCCCC"/>
               <w:bottom w:val="single" w:sz="4" w:space="0" w:color="CCCCCC"/>
@@ -2033,7 +2033,7 @@
         <w:tc>
           <w:tcPr>
             <w:tcW w:type="dxa" w:w="3360"/>
-            <w:shd w:fill="F5F5F5" w:val="solid" w:color="auto"/>
+            <w:shd w:fill="F5F5F5" w:val="clear" w:color="auto"/>
             <w:tcBorders>
               <w:top w:val="single" w:sz="4" w:space="0" w:color="CCCCCC"/>
               <w:bottom w:val="single" w:sz="4" w:space="0" w:color="CCCCCC"/>
@@ -2056,7 +2056,7 @@
         <w:tc>
           <w:tcPr>
             <w:tcW w:type="dxa" w:w="3360"/>
-            <w:shd w:fill="FFFFFF" w:val="solid" w:color="auto"/>
+            <w:shd w:fill="FFFFFF" w:val="clear" w:color="auto"/>
             <w:tcBorders>
               <w:top w:val="single" w:sz="4" w:space="0" w:color="CCCCCC"/>
               <w:bottom w:val="single" w:sz="4" w:space="0" w:color="CCCCCC"/>
@@ -2077,7 +2077,7 @@
         <w:tc>
           <w:tcPr>
             <w:tcW w:type="dxa" w:w="3360"/>
-            <w:shd w:fill="E3F2FD" w:val="solid" w:color="auto"/>
+            <w:shd w:fill="E3F2FD" w:val="clear" w:color="auto"/>
             <w:tcBorders>
               <w:top w:val="single" w:sz="4" w:space="0" w:color="CCCCCC"/>
               <w:bottom w:val="single" w:sz="4" w:space="0" w:color="CCCCCC"/>

</xml_diff>

<commit_message>
fix: Use no fill for cells without explicit shading
- CVE ID, Affected Product, Exposure: _clear_cell_shading (no fill)
- Wks column (non-3+ weeks): _clear_cell_shading (no fill)
- Sector Activity "Activity Observed": _clear_cell_shading (no fill)
- Metric cards: Use METRIC_CARD_BG (F5F5F5) per spec
</commit_message>
<xml_diff>
--- a/CTI_Weekly_Report_2026-02-05.docx
+++ b/CTI_Weekly_Report_2026-02-05.docx
@@ -130,7 +130,7 @@
         <w:tc>
           <w:tcPr>
             <w:tcW w:type="dxa" w:w="3360"/>
-            <w:shd w:fill="FFFFFF" w:val="clear" w:color="auto"/>
+            <w:shd w:fill="F5F5F5" w:val="clear" w:color="auto"/>
             <w:tcBorders>
               <w:top w:val="single" w:sz="4" w:space="0" w:color="CCCCCC"/>
               <w:bottom w:val="single" w:sz="4" w:space="0" w:color="CCCCCC"/>
@@ -185,7 +185,7 @@
         <w:tc>
           <w:tcPr>
             <w:tcW w:type="dxa" w:w="3360"/>
-            <w:shd w:fill="FFFFFF" w:val="clear" w:color="auto"/>
+            <w:shd w:fill="F5F5F5" w:val="clear" w:color="auto"/>
             <w:tcBorders>
               <w:top w:val="single" w:sz="4" w:space="0" w:color="CCCCCC"/>
               <w:bottom w:val="single" w:sz="4" w:space="0" w:color="CCCCCC"/>
@@ -240,7 +240,7 @@
         <w:tc>
           <w:tcPr>
             <w:tcW w:type="dxa" w:w="3360"/>
-            <w:shd w:fill="FFFFFF" w:val="clear" w:color="auto"/>
+            <w:shd w:fill="F5F5F5" w:val="clear" w:color="auto"/>
             <w:tcBorders>
               <w:top w:val="single" w:sz="4" w:space="0" w:color="CCCCCC"/>
               <w:bottom w:val="single" w:sz="4" w:space="0" w:color="CCCCCC"/>
@@ -314,7 +314,7 @@
         <w:tc>
           <w:tcPr>
             <w:tcW w:type="dxa" w:w="3360"/>
-            <w:shd w:fill="FFFFFF" w:val="clear" w:color="auto"/>
+            <w:shd w:fill="F5F5F5" w:val="clear" w:color="auto"/>
             <w:tcBorders>
               <w:top w:val="single" w:sz="4" w:space="0" w:color="CCCCCC"/>
               <w:bottom w:val="single" w:sz="4" w:space="0" w:color="CCCCCC"/>
@@ -369,7 +369,7 @@
         <w:tc>
           <w:tcPr>
             <w:tcW w:type="dxa" w:w="3360"/>
-            <w:shd w:fill="FFFFFF" w:val="clear" w:color="auto"/>
+            <w:shd w:fill="F5F5F5" w:val="clear" w:color="auto"/>
             <w:tcBorders>
               <w:top w:val="single" w:sz="4" w:space="0" w:color="CCCCCC"/>
               <w:bottom w:val="single" w:sz="4" w:space="0" w:color="CCCCCC"/>
@@ -424,7 +424,7 @@
         <w:tc>
           <w:tcPr>
             <w:tcW w:type="dxa" w:w="3360"/>
-            <w:shd w:fill="FFFFFF" w:val="clear" w:color="auto"/>
+            <w:shd w:fill="F5F5F5" w:val="clear" w:color="auto"/>
             <w:tcBorders>
               <w:top w:val="single" w:sz="4" w:space="0" w:color="CCCCCC"/>
               <w:bottom w:val="single" w:sz="4" w:space="0" w:color="CCCCCC"/>
@@ -701,7 +701,6 @@
         <w:tc>
           <w:tcPr>
             <w:tcW w:type="dxa" w:w="1680"/>
-            <w:shd w:fill="FFFFFF" w:val="clear" w:color="auto"/>
             <w:tcBorders>
               <w:top w:val="single" w:sz="4" w:space="0" w:color="CCCCCC"/>
               <w:bottom w:val="single" w:sz="4" w:space="0" w:color="CCCCCC"/>
@@ -722,7 +721,6 @@
         <w:tc>
           <w:tcPr>
             <w:tcW w:type="dxa" w:w="1680"/>
-            <w:shd w:fill="FFFFFF" w:val="clear" w:color="auto"/>
             <w:tcBorders>
               <w:top w:val="single" w:sz="4" w:space="0" w:color="CCCCCC"/>
               <w:bottom w:val="single" w:sz="4" w:space="0" w:color="CCCCCC"/>
@@ -743,7 +741,6 @@
         <w:tc>
           <w:tcPr>
             <w:tcW w:type="dxa" w:w="1680"/>
-            <w:shd w:fill="FFFFFF" w:val="clear" w:color="auto"/>
             <w:tcBorders>
               <w:top w:val="single" w:sz="4" w:space="0" w:color="CCCCCC"/>
               <w:bottom w:val="single" w:sz="4" w:space="0" w:color="CCCCCC"/>
@@ -810,7 +807,6 @@
         <w:tc>
           <w:tcPr>
             <w:tcW w:type="dxa" w:w="1680"/>
-            <w:shd w:fill="FFFFFF" w:val="clear" w:color="auto"/>
             <w:tcBorders>
               <w:top w:val="single" w:sz="4" w:space="0" w:color="CCCCCC"/>
               <w:bottom w:val="single" w:sz="4" w:space="0" w:color="CCCCCC"/>
@@ -836,7 +832,6 @@
         <w:tc>
           <w:tcPr>
             <w:tcW w:type="dxa" w:w="1680"/>
-            <w:shd w:fill="FFFFFF" w:val="clear" w:color="auto"/>
             <w:tcBorders>
               <w:top w:val="single" w:sz="4" w:space="0" w:color="CCCCCC"/>
               <w:bottom w:val="single" w:sz="4" w:space="0" w:color="CCCCCC"/>
@@ -857,7 +852,6 @@
         <w:tc>
           <w:tcPr>
             <w:tcW w:type="dxa" w:w="1680"/>
-            <w:shd w:fill="FFFFFF" w:val="clear" w:color="auto"/>
             <w:tcBorders>
               <w:top w:val="single" w:sz="4" w:space="0" w:color="CCCCCC"/>
               <w:bottom w:val="single" w:sz="4" w:space="0" w:color="CCCCCC"/>
@@ -878,7 +872,6 @@
         <w:tc>
           <w:tcPr>
             <w:tcW w:type="dxa" w:w="1680"/>
-            <w:shd w:fill="FFFFFF" w:val="clear" w:color="auto"/>
             <w:tcBorders>
               <w:top w:val="single" w:sz="4" w:space="0" w:color="CCCCCC"/>
               <w:bottom w:val="single" w:sz="4" w:space="0" w:color="CCCCCC"/>
@@ -945,7 +938,6 @@
         <w:tc>
           <w:tcPr>
             <w:tcW w:type="dxa" w:w="1680"/>
-            <w:shd w:fill="FFFFFF" w:val="clear" w:color="auto"/>
             <w:tcBorders>
               <w:top w:val="single" w:sz="4" w:space="0" w:color="CCCCCC"/>
               <w:bottom w:val="single" w:sz="4" w:space="0" w:color="CCCCCC"/>
@@ -971,7 +963,6 @@
         <w:tc>
           <w:tcPr>
             <w:tcW w:type="dxa" w:w="1680"/>
-            <w:shd w:fill="FFFFFF" w:val="clear" w:color="auto"/>
             <w:tcBorders>
               <w:top w:val="single" w:sz="4" w:space="0" w:color="CCCCCC"/>
               <w:bottom w:val="single" w:sz="4" w:space="0" w:color="CCCCCC"/>
@@ -992,7 +983,6 @@
         <w:tc>
           <w:tcPr>
             <w:tcW w:type="dxa" w:w="1680"/>
-            <w:shd w:fill="FFFFFF" w:val="clear" w:color="auto"/>
             <w:tcBorders>
               <w:top w:val="single" w:sz="4" w:space="0" w:color="CCCCCC"/>
               <w:bottom w:val="single" w:sz="4" w:space="0" w:color="CCCCCC"/>
@@ -1013,7 +1003,6 @@
         <w:tc>
           <w:tcPr>
             <w:tcW w:type="dxa" w:w="1680"/>
-            <w:shd w:fill="FFFFFF" w:val="clear" w:color="auto"/>
             <w:tcBorders>
               <w:top w:val="single" w:sz="4" w:space="0" w:color="CCCCCC"/>
               <w:bottom w:val="single" w:sz="4" w:space="0" w:color="CCCCCC"/>
@@ -1080,7 +1069,6 @@
         <w:tc>
           <w:tcPr>
             <w:tcW w:type="dxa" w:w="1680"/>
-            <w:shd w:fill="FFFFFF" w:val="clear" w:color="auto"/>
             <w:tcBorders>
               <w:top w:val="single" w:sz="4" w:space="0" w:color="CCCCCC"/>
               <w:bottom w:val="single" w:sz="4" w:space="0" w:color="CCCCCC"/>
@@ -1106,7 +1094,6 @@
         <w:tc>
           <w:tcPr>
             <w:tcW w:type="dxa" w:w="1680"/>
-            <w:shd w:fill="FFFFFF" w:val="clear" w:color="auto"/>
             <w:tcBorders>
               <w:top w:val="single" w:sz="4" w:space="0" w:color="CCCCCC"/>
               <w:bottom w:val="single" w:sz="4" w:space="0" w:color="CCCCCC"/>
@@ -1127,7 +1114,6 @@
         <w:tc>
           <w:tcPr>
             <w:tcW w:type="dxa" w:w="1680"/>
-            <w:shd w:fill="FFFFFF" w:val="clear" w:color="auto"/>
             <w:tcBorders>
               <w:top w:val="single" w:sz="4" w:space="0" w:color="CCCCCC"/>
               <w:bottom w:val="single" w:sz="4" w:space="0" w:color="CCCCCC"/>
@@ -1148,7 +1134,6 @@
         <w:tc>
           <w:tcPr>
             <w:tcW w:type="dxa" w:w="1680"/>
-            <w:shd w:fill="FFFFFF" w:val="clear" w:color="auto"/>
             <w:tcBorders>
               <w:top w:val="single" w:sz="4" w:space="0" w:color="CCCCCC"/>
               <w:bottom w:val="single" w:sz="4" w:space="0" w:color="CCCCCC"/>
@@ -1241,7 +1226,6 @@
         <w:tc>
           <w:tcPr>
             <w:tcW w:type="dxa" w:w="1680"/>
-            <w:shd w:fill="FFFFFF" w:val="clear" w:color="auto"/>
             <w:tcBorders>
               <w:top w:val="single" w:sz="4" w:space="0" w:color="CCCCCC"/>
               <w:bottom w:val="single" w:sz="4" w:space="0" w:color="CCCCCC"/>
@@ -1262,7 +1246,6 @@
         <w:tc>
           <w:tcPr>
             <w:tcW w:type="dxa" w:w="1680"/>
-            <w:shd w:fill="FFFFFF" w:val="clear" w:color="auto"/>
             <w:tcBorders>
               <w:top w:val="single" w:sz="4" w:space="0" w:color="CCCCCC"/>
               <w:bottom w:val="single" w:sz="4" w:space="0" w:color="CCCCCC"/>
@@ -1283,7 +1266,6 @@
         <w:tc>
           <w:tcPr>
             <w:tcW w:type="dxa" w:w="1680"/>
-            <w:shd w:fill="FFFFFF" w:val="clear" w:color="auto"/>
             <w:tcBorders>
               <w:top w:val="single" w:sz="4" w:space="0" w:color="CCCCCC"/>
               <w:bottom w:val="single" w:sz="4" w:space="0" w:color="CCCCCC"/>
@@ -1376,7 +1358,6 @@
         <w:tc>
           <w:tcPr>
             <w:tcW w:type="dxa" w:w="1680"/>
-            <w:shd w:fill="FFFFFF" w:val="clear" w:color="auto"/>
             <w:tcBorders>
               <w:top w:val="single" w:sz="4" w:space="0" w:color="CCCCCC"/>
               <w:bottom w:val="single" w:sz="4" w:space="0" w:color="CCCCCC"/>
@@ -1397,7 +1378,6 @@
         <w:tc>
           <w:tcPr>
             <w:tcW w:type="dxa" w:w="1680"/>
-            <w:shd w:fill="FFFFFF" w:val="clear" w:color="auto"/>
             <w:tcBorders>
               <w:top w:val="single" w:sz="4" w:space="0" w:color="CCCCCC"/>
               <w:bottom w:val="single" w:sz="4" w:space="0" w:color="CCCCCC"/>
@@ -1418,7 +1398,6 @@
         <w:tc>
           <w:tcPr>
             <w:tcW w:type="dxa" w:w="1680"/>
-            <w:shd w:fill="FFFFFF" w:val="clear" w:color="auto"/>
             <w:tcBorders>
               <w:top w:val="single" w:sz="4" w:space="0" w:color="CCCCCC"/>
               <w:bottom w:val="single" w:sz="4" w:space="0" w:color="CCCCCC"/>
@@ -1511,7 +1490,6 @@
         <w:tc>
           <w:tcPr>
             <w:tcW w:type="dxa" w:w="1680"/>
-            <w:shd w:fill="FFFFFF" w:val="clear" w:color="auto"/>
             <w:tcBorders>
               <w:top w:val="single" w:sz="4" w:space="0" w:color="CCCCCC"/>
               <w:bottom w:val="single" w:sz="4" w:space="0" w:color="CCCCCC"/>
@@ -1532,7 +1510,6 @@
         <w:tc>
           <w:tcPr>
             <w:tcW w:type="dxa" w:w="1680"/>
-            <w:shd w:fill="FFFFFF" w:val="clear" w:color="auto"/>
             <w:tcBorders>
               <w:top w:val="single" w:sz="4" w:space="0" w:color="CCCCCC"/>
               <w:bottom w:val="single" w:sz="4" w:space="0" w:color="CCCCCC"/>
@@ -1553,7 +1530,6 @@
         <w:tc>
           <w:tcPr>
             <w:tcW w:type="dxa" w:w="1680"/>
-            <w:shd w:fill="FFFFFF" w:val="clear" w:color="auto"/>
             <w:tcBorders>
               <w:top w:val="single" w:sz="4" w:space="0" w:color="CCCCCC"/>
               <w:bottom w:val="single" w:sz="4" w:space="0" w:color="CCCCCC"/>
@@ -1620,7 +1596,6 @@
         <w:tc>
           <w:tcPr>
             <w:tcW w:type="dxa" w:w="1680"/>
-            <w:shd w:fill="FFFFFF" w:val="clear" w:color="auto"/>
             <w:tcBorders>
               <w:top w:val="single" w:sz="4" w:space="0" w:color="CCCCCC"/>
               <w:bottom w:val="single" w:sz="4" w:space="0" w:color="CCCCCC"/>
@@ -1646,7 +1621,6 @@
         <w:tc>
           <w:tcPr>
             <w:tcW w:type="dxa" w:w="1680"/>
-            <w:shd w:fill="FFFFFF" w:val="clear" w:color="auto"/>
             <w:tcBorders>
               <w:top w:val="single" w:sz="4" w:space="0" w:color="CCCCCC"/>
               <w:bottom w:val="single" w:sz="4" w:space="0" w:color="CCCCCC"/>
@@ -1667,7 +1641,6 @@
         <w:tc>
           <w:tcPr>
             <w:tcW w:type="dxa" w:w="1680"/>
-            <w:shd w:fill="FFFFFF" w:val="clear" w:color="auto"/>
             <w:tcBorders>
               <w:top w:val="single" w:sz="4" w:space="0" w:color="CCCCCC"/>
               <w:bottom w:val="single" w:sz="4" w:space="0" w:color="CCCCCC"/>
@@ -1688,7 +1661,6 @@
         <w:tc>
           <w:tcPr>
             <w:tcW w:type="dxa" w:w="1680"/>
-            <w:shd w:fill="FFFFFF" w:val="clear" w:color="auto"/>
             <w:tcBorders>
               <w:top w:val="single" w:sz="4" w:space="0" w:color="CCCCCC"/>
               <w:bottom w:val="single" w:sz="4" w:space="0" w:color="CCCCCC"/>
@@ -1755,7 +1727,6 @@
         <w:tc>
           <w:tcPr>
             <w:tcW w:type="dxa" w:w="1680"/>
-            <w:shd w:fill="FFFFFF" w:val="clear" w:color="auto"/>
             <w:tcBorders>
               <w:top w:val="single" w:sz="4" w:space="0" w:color="CCCCCC"/>
               <w:bottom w:val="single" w:sz="4" w:space="0" w:color="CCCCCC"/>
@@ -1922,7 +1893,6 @@
         <w:tc>
           <w:tcPr>
             <w:tcW w:type="dxa" w:w="3360"/>
-            <w:shd w:fill="FFFFFF" w:val="clear" w:color="auto"/>
             <w:tcBorders>
               <w:top w:val="single" w:sz="4" w:space="0" w:color="CCCCCC"/>
               <w:bottom w:val="single" w:sz="4" w:space="0" w:color="CCCCCC"/>
@@ -1989,7 +1959,6 @@
         <w:tc>
           <w:tcPr>
             <w:tcW w:type="dxa" w:w="3360"/>
-            <w:shd w:fill="FFFFFF" w:val="clear" w:color="auto"/>
             <w:tcBorders>
               <w:top w:val="single" w:sz="4" w:space="0" w:color="CCCCCC"/>
               <w:bottom w:val="single" w:sz="4" w:space="0" w:color="CCCCCC"/>
@@ -2056,7 +2025,6 @@
         <w:tc>
           <w:tcPr>
             <w:tcW w:type="dxa" w:w="3360"/>
-            <w:shd w:fill="FFFFFF" w:val="clear" w:color="auto"/>
             <w:tcBorders>
               <w:top w:val="single" w:sz="4" w:space="0" w:color="CCCCCC"/>
               <w:bottom w:val="single" w:sz="4" w:space="0" w:color="CCCCCC"/>

</xml_diff>